<commit_message>
Update 01. Class Box Data Validation_Условия.docx
</commit_message>
<xml_diff>
--- a/Encapsulation - Ex/01. Class Box Data Validation_Условия.docx
+++ b/Encapsulation - Ex/01. Class Box Data Validation_Условия.docx
@@ -1,6 +1,6 @@
 
 <file path=word/document.xml><?xml version="1.0" encoding="utf-8"?>
-<w:document xmlns:wpc="http://schemas.microsoft.com/office/word/2010/wordprocessingCanvas" xmlns:cx="http://schemas.microsoft.com/office/drawing/2014/chartex" xmlns:cx1="http://schemas.microsoft.com/office/drawing/2015/9/8/chartex" xmlns:mc="http://schemas.openxmlformats.org/markup-compatibility/2006" xmlns:o="urn:schemas-microsoft-com:office:office" xmlns:r="http://schemas.openxmlformats.org/officeDocument/2006/relationships" xmlns:m="http://schemas.openxmlformats.org/officeDocument/2006/math" xmlns:v="urn:schemas-microsoft-com:vml" xmlns:wp14="http://schemas.microsoft.com/office/word/2010/wordprocessingDrawing" xmlns:wp="http://schemas.openxmlformats.org/drawingml/2006/wordprocessingDrawing" xmlns:w10="urn:schemas-microsoft-com:office:word" xmlns:w="http://schemas.openxmlformats.org/wordprocessingml/2006/main" xmlns:w14="http://schemas.microsoft.com/office/word/2010/wordml" xmlns:w15="http://schemas.microsoft.com/office/word/2012/wordml" xmlns:w16se="http://schemas.microsoft.com/office/word/2015/wordml/symex" xmlns:wpg="http://schemas.microsoft.com/office/word/2010/wordprocessingGroup" xmlns:wpi="http://schemas.microsoft.com/office/word/2010/wordprocessingInk" xmlns:wne="http://schemas.microsoft.com/office/word/2006/wordml" xmlns:wps="http://schemas.microsoft.com/office/word/2010/wordprocessingShape" mc:Ignorable="w14 w15 w16se wp14">
+<w:document xmlns:wpc="http://schemas.microsoft.com/office/word/2010/wordprocessingCanvas" xmlns:mc="http://schemas.openxmlformats.org/markup-compatibility/2006" xmlns:o="urn:schemas-microsoft-com:office:office" xmlns:r="http://schemas.openxmlformats.org/officeDocument/2006/relationships" xmlns:m="http://schemas.openxmlformats.org/officeDocument/2006/math" xmlns:v="urn:schemas-microsoft-com:vml" xmlns:wp14="http://schemas.microsoft.com/office/word/2010/wordprocessingDrawing" xmlns:wp="http://schemas.openxmlformats.org/drawingml/2006/wordprocessingDrawing" xmlns:w10="urn:schemas-microsoft-com:office:word" xmlns:w="http://schemas.openxmlformats.org/wordprocessingml/2006/main" xmlns:w14="http://schemas.microsoft.com/office/word/2010/wordml" xmlns:wpg="http://schemas.microsoft.com/office/word/2010/wordprocessingGroup" xmlns:wpi="http://schemas.microsoft.com/office/word/2010/wordprocessingInk" xmlns:wne="http://schemas.microsoft.com/office/word/2006/wordml" xmlns:wps="http://schemas.microsoft.com/office/word/2010/wordprocessingShape" mc:Ignorable="w14 wp14">
   <w:body>
     <w:p>
       <w:pPr>
@@ -40,7 +40,7 @@
       <w:r>
         <w:t xml:space="preserve">the </w:t>
       </w:r>
-      <w:hyperlink r:id="rId8" w:history="1">
+      <w:hyperlink r:id="rId9" w:history="1">
         <w:r>
           <w:rPr>
             <w:rStyle w:val="Hyperlink"/>
@@ -90,7 +90,7 @@
       <w:r>
         <w:t xml:space="preserve">described problems in </w:t>
       </w:r>
-      <w:hyperlink r:id="rId9">
+      <w:hyperlink r:id="rId10">
         <w:r>
           <w:rPr>
             <w:rStyle w:val="InternetLink"/>
@@ -136,7 +136,15 @@
         <w:t xml:space="preserve"> </w:t>
       </w:r>
       <w:r>
-        <w:t xml:space="preserve">with fields </w:t>
+        <w:t xml:space="preserve">with </w:t>
+      </w:r>
+      <w:proofErr w:type="gramStart"/>
+      <w:r>
+        <w:t>fields</w:t>
+      </w:r>
+      <w:proofErr w:type="gramEnd"/>
+      <w:r>
+        <w:t xml:space="preserve"> </w:t>
       </w:r>
       <w:r>
         <w:rPr>
@@ -222,7 +230,7 @@
       <w:r>
         <w:t xml:space="preserve">formulas: </w:t>
       </w:r>
-      <w:hyperlink r:id="rId10" w:history="1">
+      <w:hyperlink r:id="rId11" w:history="1">
         <w:r>
           <w:rPr>
             <w:rStyle w:val="Hyperlink"/>
@@ -2296,8 +2304,13 @@
           <w:lang w:val="bg-BG"/>
         </w:rPr>
       </w:pPr>
-      <w:r>
-        <w:t>Step 1. Encapsulate Fields</w:t>
+      <w:proofErr w:type="gramStart"/>
+      <w:r>
+        <w:t>Step 1.</w:t>
+      </w:r>
+      <w:proofErr w:type="gramEnd"/>
+      <w:r>
+        <w:t xml:space="preserve"> Encapsulate Fields</w:t>
       </w:r>
     </w:p>
     <w:p>
@@ -2348,8 +2361,13 @@
           <w:lang w:val="bg-BG"/>
         </w:rPr>
       </w:pPr>
-      <w:r>
-        <w:t>Step 2. Ensure Classes Have a Correct State</w:t>
+      <w:proofErr w:type="gramStart"/>
+      <w:r>
+        <w:t>Step 2.</w:t>
+      </w:r>
+      <w:proofErr w:type="gramEnd"/>
+      <w:r>
+        <w:t xml:space="preserve"> Ensure Classes Have a Correct State</w:t>
       </w:r>
     </w:p>
     <w:p>
@@ -2380,8 +2398,13 @@
           <w:lang w:val="bg-BG"/>
         </w:rPr>
       </w:pPr>
-      <w:r>
-        <w:t>Step 3. Validate Data Properly</w:t>
+      <w:proofErr w:type="gramStart"/>
+      <w:r>
+        <w:t>Step 3.</w:t>
+      </w:r>
+      <w:proofErr w:type="gramEnd"/>
+      <w:r>
+        <w:t xml:space="preserve"> Validate Data Properly</w:t>
       </w:r>
     </w:p>
     <w:p>
@@ -2518,8 +2541,13 @@
           <w:lang w:val="bg-BG"/>
         </w:rPr>
       </w:pPr>
-      <w:r>
-        <w:t>Step 4. Hide Internal Logic</w:t>
+      <w:proofErr w:type="gramStart"/>
+      <w:r>
+        <w:t>Step 4.</w:t>
+      </w:r>
+      <w:proofErr w:type="gramEnd"/>
+      <w:r>
+        <w:t xml:space="preserve"> Hide Internal Logic</w:t>
       </w:r>
     </w:p>
     <w:p>
@@ -2594,8 +2622,13 @@
           <w:lang w:val="bg-BG"/>
         </w:rPr>
       </w:pPr>
-      <w:r>
-        <w:t>Step 4. Submit Code to Judge</w:t>
+      <w:proofErr w:type="gramStart"/>
+      <w:r>
+        <w:t>Step 4.</w:t>
+      </w:r>
+      <w:proofErr w:type="gramEnd"/>
+      <w:r>
+        <w:t xml:space="preserve"> Submit Code to Judge</w:t>
       </w:r>
     </w:p>
     <w:p>
@@ -4344,7 +4377,15 @@
         <w:t>(</w:t>
       </w:r>
       <w:r>
-        <w:t>negative money exception message: "</w:t>
+        <w:t xml:space="preserve">negative money exception </w:t>
+      </w:r>
+      <w:proofErr w:type="gramStart"/>
+      <w:r>
+        <w:t>message</w:t>
+      </w:r>
+      <w:proofErr w:type="gramEnd"/>
+      <w:r>
+        <w:t>: "</w:t>
       </w:r>
       <w:r>
         <w:rPr>
@@ -4571,6 +4612,7 @@
                 <w:rFonts w:ascii="Consolas" w:hAnsi="Consolas" w:cs="Consolas"/>
                 <w:noProof/>
               </w:rPr>
+              <w:lastRenderedPageBreak/>
               <w:t>George</w:t>
             </w:r>
             <w:r>
@@ -4595,7 +4637,6 @@
                 <w:rFonts w:ascii="Consolas" w:hAnsi="Consolas" w:cs="Consolas"/>
                 <w:noProof/>
               </w:rPr>
-              <w:lastRenderedPageBreak/>
               <w:t>George</w:t>
             </w:r>
             <w:r>
@@ -4745,6 +4786,7 @@
                 <w:rFonts w:ascii="Consolas" w:eastAsia="Courier New" w:hAnsi="Consolas" w:cs="Consolas"/>
                 <w:noProof/>
               </w:rPr>
+              <w:lastRenderedPageBreak/>
               <w:t>Peter</w:t>
             </w:r>
             <w:r>
@@ -4769,7 +4811,6 @@
                 <w:rFonts w:ascii="Consolas" w:eastAsia="Courier New" w:hAnsi="Consolas" w:cs="Consolas"/>
                 <w:noProof/>
               </w:rPr>
-              <w:lastRenderedPageBreak/>
               <w:t>Peter</w:t>
             </w:r>
             <w:r>
@@ -6068,7 +6109,6 @@
                 <w:noProof/>
                 <w:lang w:eastAsia="bg-BG"/>
               </w:rPr>
-              <w:lastRenderedPageBreak/>
               <w:t>Dough</w:t>
             </w:r>
           </w:p>
@@ -7379,28 +7419,44 @@
         <w:spacing w:before="0" w:after="200"/>
         <w:contextualSpacing w:val="0"/>
         <w:rPr>
+          <w:color w:val="00B050"/>
           <w:lang w:val="bg-BG"/>
         </w:rPr>
       </w:pPr>
       <w:r>
+        <w:rPr>
+          <w:color w:val="00B050"/>
+        </w:rPr>
         <w:t xml:space="preserve">If </w:t>
       </w:r>
       <w:r>
+        <w:rPr>
+          <w:color w:val="00B050"/>
+        </w:rPr>
         <w:t xml:space="preserve">an </w:t>
       </w:r>
       <w:r>
+        <w:rPr>
+          <w:color w:val="00B050"/>
+        </w:rPr>
         <w:t>invalid flour type or an invalid baking technique is given an exception is thrown with the message "</w:t>
       </w:r>
       <w:r>
         <w:rPr>
           <w:rFonts w:ascii="Consolas" w:hAnsi="Consolas"/>
           <w:b/>
+          <w:color w:val="00B050"/>
         </w:rPr>
         <w:t>Invalid type of dough.</w:t>
       </w:r>
-      <w:r>
+      <w:proofErr w:type="gramStart"/>
+      <w:r>
+        <w:rPr>
+          <w:color w:val="00B050"/>
+        </w:rPr>
         <w:t>".</w:t>
       </w:r>
+      <w:proofErr w:type="gramEnd"/>
     </w:p>
     <w:p>
       <w:pPr>
@@ -7412,41 +7468,76 @@
         <w:spacing w:before="0" w:after="200"/>
         <w:contextualSpacing w:val="0"/>
         <w:rPr>
+          <w:color w:val="00B050"/>
           <w:lang w:val="bg-BG"/>
         </w:rPr>
       </w:pPr>
       <w:r>
+        <w:rPr>
+          <w:color w:val="00B050"/>
+        </w:rPr>
         <w:t xml:space="preserve">If dough weight is outside of </w:t>
       </w:r>
       <w:r>
+        <w:rPr>
+          <w:color w:val="00B050"/>
+        </w:rPr>
         <w:t xml:space="preserve">the </w:t>
       </w:r>
       <w:r>
+        <w:rPr>
+          <w:color w:val="00B050"/>
+        </w:rPr>
         <w:t xml:space="preserve">range </w:t>
       </w:r>
       <w:r>
         <w:rPr>
           <w:b/>
-        </w:rPr>
-        <w:t xml:space="preserve">[1..200] </w:t>
-      </w:r>
-      <w:r>
+          <w:color w:val="00B050"/>
+        </w:rPr>
+        <w:t>[1</w:t>
+      </w:r>
+      <w:proofErr w:type="gramStart"/>
+      <w:r>
+        <w:rPr>
+          <w:b/>
+          <w:color w:val="00B050"/>
+        </w:rPr>
+        <w:t>..200</w:t>
+      </w:r>
+      <w:proofErr w:type="gramEnd"/>
+      <w:r>
+        <w:rPr>
+          <w:b/>
+          <w:color w:val="00B050"/>
+        </w:rPr>
+        <w:t xml:space="preserve">] </w:t>
+      </w:r>
+      <w:r>
+        <w:rPr>
+          <w:color w:val="00B050"/>
+        </w:rPr>
         <w:t>throw an exception with the message "</w:t>
       </w:r>
       <w:r>
         <w:rPr>
           <w:rFonts w:ascii="Consolas" w:hAnsi="Consolas"/>
           <w:b/>
+          <w:color w:val="00B050"/>
         </w:rPr>
         <w:t>Dough weight should be in the range [1..200]</w:t>
       </w:r>
       <w:r>
         <w:rPr>
           <w:rFonts w:ascii="Consolas" w:hAnsi="Consolas"/>
+          <w:color w:val="00B050"/>
         </w:rPr>
         <w:t>.</w:t>
       </w:r>
       <w:r>
+        <w:rPr>
+          <w:color w:val="00B050"/>
+        </w:rPr>
         <w:t>"</w:t>
       </w:r>
     </w:p>
@@ -7460,20 +7551,28 @@
         <w:spacing w:before="0" w:after="200"/>
         <w:contextualSpacing w:val="0"/>
         <w:rPr>
+          <w:color w:val="00B050"/>
           <w:lang w:val="bg-BG"/>
         </w:rPr>
       </w:pPr>
       <w:r>
+        <w:rPr>
+          <w:color w:val="00B050"/>
+        </w:rPr>
         <w:t>If topping is not one of the provided types throw an exception with the message "</w:t>
       </w:r>
       <w:r>
         <w:rPr>
           <w:rFonts w:ascii="Consolas" w:hAnsi="Consolas"/>
           <w:b/>
+          <w:color w:val="00B050"/>
         </w:rPr>
         <w:t>Cannot place {name of invalid argument} on top of your pizza.</w:t>
       </w:r>
       <w:r>
+        <w:rPr>
+          <w:color w:val="00B050"/>
+        </w:rPr>
         <w:t>"</w:t>
       </w:r>
     </w:p>
@@ -7487,35 +7586,69 @@
         <w:spacing w:before="0" w:after="200"/>
         <w:contextualSpacing w:val="0"/>
         <w:rPr>
+          <w:color w:val="00B050"/>
           <w:lang w:val="bg-BG"/>
         </w:rPr>
       </w:pPr>
       <w:r>
+        <w:rPr>
+          <w:color w:val="00B050"/>
+        </w:rPr>
         <w:t xml:space="preserve">If topping weight is outside of </w:t>
       </w:r>
       <w:r>
+        <w:rPr>
+          <w:color w:val="00B050"/>
+        </w:rPr>
         <w:t xml:space="preserve">the </w:t>
       </w:r>
       <w:r>
+        <w:rPr>
+          <w:color w:val="00B050"/>
+        </w:rPr>
         <w:t xml:space="preserve">range </w:t>
       </w:r>
       <w:r>
         <w:rPr>
           <w:b/>
-        </w:rPr>
-        <w:t>[1..50]</w:t>
-      </w:r>
-      <w:r>
+          <w:color w:val="00B050"/>
+        </w:rPr>
+        <w:t>[1</w:t>
+      </w:r>
+      <w:proofErr w:type="gramStart"/>
+      <w:r>
+        <w:rPr>
+          <w:b/>
+          <w:color w:val="00B050"/>
+        </w:rPr>
+        <w:t>..50</w:t>
+      </w:r>
+      <w:proofErr w:type="gramEnd"/>
+      <w:r>
+        <w:rPr>
+          <w:b/>
+          <w:color w:val="00B050"/>
+        </w:rPr>
+        <w:t>]</w:t>
+      </w:r>
+      <w:r>
+        <w:rPr>
+          <w:color w:val="00B050"/>
+        </w:rPr>
         <w:t xml:space="preserve"> throw an exception with the message "</w:t>
       </w:r>
       <w:r>
         <w:rPr>
           <w:rFonts w:ascii="Consolas" w:hAnsi="Consolas"/>
           <w:b/>
+          <w:color w:val="00B050"/>
         </w:rPr>
         <w:t>{Topping type name} weight should be in the range [1..50].</w:t>
       </w:r>
       <w:r>
+        <w:rPr>
+          <w:color w:val="00B050"/>
+        </w:rPr>
         <w:t>".</w:t>
       </w:r>
     </w:p>
@@ -7529,37 +7662,57 @@
         <w:spacing w:before="0" w:after="200"/>
         <w:contextualSpacing w:val="0"/>
         <w:rPr>
+          <w:color w:val="00B050"/>
           <w:lang w:val="bg-BG"/>
         </w:rPr>
       </w:pPr>
       <w:r>
+        <w:rPr>
+          <w:color w:val="00B050"/>
+        </w:rPr>
         <w:t xml:space="preserve">If </w:t>
       </w:r>
       <w:r>
+        <w:rPr>
+          <w:color w:val="00B050"/>
+        </w:rPr>
         <w:t xml:space="preserve">the </w:t>
       </w:r>
       <w:r>
+        <w:rPr>
+          <w:color w:val="00B050"/>
+        </w:rPr>
         <w:t xml:space="preserve">name of the pizza is </w:t>
       </w:r>
       <w:r>
         <w:rPr>
           <w:b/>
+          <w:color w:val="00B050"/>
         </w:rPr>
         <w:t>empty, only whitespace</w:t>
       </w:r>
       <w:r>
+        <w:rPr>
+          <w:color w:val="00B050"/>
+        </w:rPr>
         <w:t xml:space="preserve"> or longer than 15 symbols throw an exception with the message "</w:t>
       </w:r>
       <w:r>
         <w:rPr>
           <w:rFonts w:ascii="Consolas" w:hAnsi="Consolas"/>
           <w:b/>
+          <w:color w:val="00B050"/>
         </w:rPr>
         <w:t>Pizza name should be between 1 and 15 symbols.</w:t>
       </w:r>
-      <w:r>
+      <w:proofErr w:type="gramStart"/>
+      <w:r>
+        <w:rPr>
+          <w:color w:val="00B050"/>
+        </w:rPr>
         <w:t>".</w:t>
       </w:r>
+      <w:proofErr w:type="gramEnd"/>
     </w:p>
     <w:p>
       <w:pPr>
@@ -7571,53 +7724,105 @@
         <w:spacing w:before="0" w:after="200"/>
         <w:contextualSpacing w:val="0"/>
         <w:rPr>
+          <w:color w:val="00B050"/>
           <w:lang w:val="bg-BG"/>
         </w:rPr>
       </w:pPr>
       <w:r>
+        <w:rPr>
+          <w:color w:val="00B050"/>
+        </w:rPr>
         <w:t xml:space="preserve">If </w:t>
       </w:r>
       <w:r>
+        <w:rPr>
+          <w:color w:val="00B050"/>
+        </w:rPr>
         <w:t xml:space="preserve">a </w:t>
       </w:r>
       <w:r>
+        <w:rPr>
+          <w:color w:val="00B050"/>
+        </w:rPr>
         <w:t>number of topping</w:t>
       </w:r>
       <w:r>
+        <w:rPr>
+          <w:color w:val="00B050"/>
+        </w:rPr>
         <w:t>s</w:t>
       </w:r>
       <w:r>
+        <w:rPr>
+          <w:color w:val="00B050"/>
+        </w:rPr>
         <w:t xml:space="preserve"> </w:t>
       </w:r>
       <w:r>
+        <w:rPr>
+          <w:color w:val="00B050"/>
+        </w:rPr>
         <w:t>are</w:t>
       </w:r>
       <w:r>
+        <w:rPr>
+          <w:color w:val="00B050"/>
+        </w:rPr>
         <w:t xml:space="preserve"> outside of </w:t>
       </w:r>
       <w:r>
+        <w:rPr>
+          <w:color w:val="00B050"/>
+        </w:rPr>
         <w:t xml:space="preserve">the </w:t>
       </w:r>
       <w:r>
+        <w:rPr>
+          <w:color w:val="00B050"/>
+        </w:rPr>
         <w:t xml:space="preserve">range </w:t>
       </w:r>
       <w:r>
         <w:rPr>
           <w:b/>
-        </w:rPr>
-        <w:t>[0..10]</w:t>
-      </w:r>
-      <w:r>
+          <w:color w:val="00B050"/>
+        </w:rPr>
+        <w:t>[0</w:t>
+      </w:r>
+      <w:proofErr w:type="gramStart"/>
+      <w:r>
+        <w:rPr>
+          <w:b/>
+          <w:color w:val="00B050"/>
+        </w:rPr>
+        <w:t>..10</w:t>
+      </w:r>
+      <w:proofErr w:type="gramEnd"/>
+      <w:r>
+        <w:rPr>
+          <w:b/>
+          <w:color w:val="00B050"/>
+        </w:rPr>
+        <w:t>]</w:t>
+      </w:r>
+      <w:r>
+        <w:rPr>
+          <w:color w:val="00B050"/>
+        </w:rPr>
         <w:t xml:space="preserve"> throw an exception with the message "</w:t>
       </w:r>
       <w:r>
         <w:rPr>
           <w:rFonts w:ascii="Consolas" w:hAnsi="Consolas"/>
           <w:b/>
+          <w:color w:val="00B050"/>
         </w:rPr>
         <w:t>Number of toppings should be in range [0..10].</w:t>
       </w:r>
       <w:r>
+        <w:rPr>
+          <w:color w:val="00B050"/>
+        </w:rPr>
         <w:t>".</w:t>
       </w:r>
     </w:p>
@@ -7628,6 +7833,7 @@
         </w:rPr>
       </w:pPr>
       <w:r>
+        <w:lastRenderedPageBreak/>
         <w:t>The input for a pizza consists of several lines:</w:t>
       </w:r>
     </w:p>
@@ -7648,7 +7854,6 @@
         <w:rPr>
           <w:noProof/>
         </w:rPr>
-        <w:lastRenderedPageBreak/>
         <w:t xml:space="preserve">On the first line is the </w:t>
       </w:r>
       <w:r>
@@ -8745,8 +8950,6 @@
           <w:lang w:val="bg-BG"/>
         </w:rPr>
       </w:pPr>
-      <w:bookmarkStart w:id="0" w:name="_GoBack"/>
-      <w:bookmarkEnd w:id="0"/>
       <w:r>
         <w:t>**Football Team Generator</w:t>
       </w:r>
@@ -8754,20 +8957,38 @@
     <w:p>
       <w:pPr>
         <w:ind w:right="-5"/>
-      </w:pPr>
-      <w:r>
+        <w:rPr>
+          <w:color w:val="00B050"/>
+        </w:rPr>
+      </w:pPr>
+      <w:r>
+        <w:rPr>
+          <w:color w:val="00B050"/>
+        </w:rPr>
         <w:t xml:space="preserve">A football team has </w:t>
       </w:r>
       <w:r>
+        <w:rPr>
+          <w:color w:val="00B050"/>
+        </w:rPr>
         <w:t xml:space="preserve">a </w:t>
       </w:r>
       <w:r>
+        <w:rPr>
+          <w:color w:val="00B050"/>
+        </w:rPr>
         <w:t>variable number of players, a name</w:t>
       </w:r>
       <w:r>
+        <w:rPr>
+          <w:color w:val="00B050"/>
+        </w:rPr>
         <w:t>,</w:t>
       </w:r>
       <w:r>
+        <w:rPr>
+          <w:color w:val="00B050"/>
+        </w:rPr>
         <w:t xml:space="preserve"> and a rating.</w:t>
       </w:r>
     </w:p>
@@ -8823,7 +9044,6 @@
                 <w:noProof/>
                 <w:lang w:eastAsia="bg-BG"/>
               </w:rPr>
-              <w:lastRenderedPageBreak/>
               <w:t>Team</w:t>
             </w:r>
           </w:p>
@@ -8848,12 +9068,14 @@
               <w:spacing w:after="100" w:afterAutospacing="1"/>
               <w:rPr>
                 <w:noProof/>
-                <w:lang w:eastAsia="bg-BG"/>
-              </w:rPr>
-            </w:pPr>
-            <w:r>
-              <w:rPr>
-                <w:noProof/>
+                <w:color w:val="00B050"/>
+                <w:lang w:eastAsia="bg-BG"/>
+              </w:rPr>
+            </w:pPr>
+            <w:r>
+              <w:rPr>
+                <w:noProof/>
+                <w:color w:val="00B050"/>
                 <w:lang w:eastAsia="bg-BG"/>
               </w:rPr>
               <w:t>-</w:t>
@@ -8874,12 +9096,14 @@
             <w:pPr>
               <w:rPr>
                 <w:noProof/>
-                <w:lang w:eastAsia="bg-BG"/>
-              </w:rPr>
-            </w:pPr>
-            <w:r>
-              <w:rPr>
-                <w:noProof/>
+                <w:color w:val="00B050"/>
+                <w:lang w:eastAsia="bg-BG"/>
+              </w:rPr>
+            </w:pPr>
+            <w:r>
+              <w:rPr>
+                <w:noProof/>
+                <w:color w:val="00B050"/>
                 <w:lang w:eastAsia="bg-BG"/>
               </w:rPr>
               <w:t>name: String</w:t>
@@ -8906,12 +9130,14 @@
               <w:spacing w:after="100" w:afterAutospacing="1"/>
               <w:rPr>
                 <w:noProof/>
-                <w:lang w:eastAsia="bg-BG"/>
-              </w:rPr>
-            </w:pPr>
-            <w:r>
-              <w:rPr>
-                <w:noProof/>
+                <w:color w:val="00B050"/>
+                <w:lang w:eastAsia="bg-BG"/>
+              </w:rPr>
+            </w:pPr>
+            <w:r>
+              <w:rPr>
+                <w:noProof/>
+                <w:color w:val="00B050"/>
                 <w:lang w:eastAsia="bg-BG"/>
               </w:rPr>
               <w:t>-</w:t>
@@ -8933,12 +9159,14 @@
               <w:spacing w:after="100" w:afterAutospacing="1"/>
               <w:rPr>
                 <w:noProof/>
-                <w:lang w:eastAsia="bg-BG"/>
-              </w:rPr>
-            </w:pPr>
-            <w:r>
-              <w:rPr>
-                <w:noProof/>
+                <w:color w:val="00B050"/>
+                <w:lang w:eastAsia="bg-BG"/>
+              </w:rPr>
+            </w:pPr>
+            <w:r>
+              <w:rPr>
+                <w:noProof/>
+                <w:color w:val="00B050"/>
                 <w:lang w:eastAsia="bg-BG"/>
               </w:rPr>
               <w:t xml:space="preserve">players: List&lt;Player&gt; </w:t>
@@ -8965,12 +9193,14 @@
               <w:spacing w:after="100" w:afterAutospacing="1"/>
               <w:rPr>
                 <w:noProof/>
-                <w:lang w:eastAsia="bg-BG"/>
-              </w:rPr>
-            </w:pPr>
-            <w:r>
-              <w:rPr>
-                <w:noProof/>
+                <w:color w:val="00B050"/>
+                <w:lang w:eastAsia="bg-BG"/>
+              </w:rPr>
+            </w:pPr>
+            <w:r>
+              <w:rPr>
+                <w:noProof/>
+                <w:color w:val="00B050"/>
                 <w:lang w:eastAsia="bg-BG"/>
               </w:rPr>
               <w:t xml:space="preserve">+ </w:t>
@@ -8992,12 +9222,14 @@
               <w:spacing w:after="100" w:afterAutospacing="1"/>
               <w:rPr>
                 <w:noProof/>
-                <w:lang w:eastAsia="bg-BG"/>
-              </w:rPr>
-            </w:pPr>
-            <w:r>
-              <w:rPr>
-                <w:noProof/>
+                <w:color w:val="00B050"/>
+                <w:lang w:eastAsia="bg-BG"/>
+              </w:rPr>
+            </w:pPr>
+            <w:r>
+              <w:rPr>
+                <w:noProof/>
+                <w:color w:val="00B050"/>
                 <w:lang w:eastAsia="bg-BG"/>
               </w:rPr>
               <w:t>Team (String)</w:t>
@@ -9024,12 +9256,14 @@
               <w:spacing w:after="100" w:afterAutospacing="1"/>
               <w:rPr>
                 <w:noProof/>
-                <w:lang w:eastAsia="bg-BG"/>
-              </w:rPr>
-            </w:pPr>
-            <w:r>
-              <w:rPr>
-                <w:noProof/>
+                <w:color w:val="00B050"/>
+                <w:lang w:eastAsia="bg-BG"/>
+              </w:rPr>
+            </w:pPr>
+            <w:r>
+              <w:rPr>
+                <w:noProof/>
+                <w:color w:val="00B050"/>
                 <w:lang w:eastAsia="bg-BG"/>
               </w:rPr>
               <w:t>-</w:t>
@@ -9051,12 +9285,14 @@
               <w:spacing w:after="100" w:afterAutospacing="1"/>
               <w:rPr>
                 <w:noProof/>
-                <w:lang w:eastAsia="bg-BG"/>
-              </w:rPr>
-            </w:pPr>
-            <w:r>
-              <w:rPr>
-                <w:noProof/>
+                <w:color w:val="00B050"/>
+                <w:lang w:eastAsia="bg-BG"/>
+              </w:rPr>
+            </w:pPr>
+            <w:r>
+              <w:rPr>
+                <w:noProof/>
+                <w:color w:val="00B050"/>
                 <w:lang w:eastAsia="bg-BG"/>
               </w:rPr>
               <w:t>setName(String) : void</w:t>
@@ -9083,12 +9319,14 @@
               <w:spacing w:after="100" w:afterAutospacing="1"/>
               <w:rPr>
                 <w:noProof/>
-                <w:lang w:eastAsia="bg-BG"/>
-              </w:rPr>
-            </w:pPr>
-            <w:r>
-              <w:rPr>
-                <w:noProof/>
+                <w:color w:val="00B050"/>
+                <w:lang w:eastAsia="bg-BG"/>
+              </w:rPr>
+            </w:pPr>
+            <w:r>
+              <w:rPr>
+                <w:noProof/>
+                <w:color w:val="00B050"/>
                 <w:lang w:eastAsia="bg-BG"/>
               </w:rPr>
               <w:t>+</w:t>
@@ -9110,12 +9348,14 @@
               <w:spacing w:after="100" w:afterAutospacing="1"/>
               <w:rPr>
                 <w:noProof/>
-                <w:lang w:eastAsia="bg-BG"/>
-              </w:rPr>
-            </w:pPr>
-            <w:r>
-              <w:rPr>
-                <w:noProof/>
+                <w:color w:val="00B050"/>
+                <w:lang w:eastAsia="bg-BG"/>
+              </w:rPr>
+            </w:pPr>
+            <w:r>
+              <w:rPr>
+                <w:noProof/>
+                <w:color w:val="00B050"/>
                 <w:lang w:eastAsia="bg-BG"/>
               </w:rPr>
               <w:t>getName(): String</w:t>
@@ -9142,12 +9382,14 @@
               <w:spacing w:after="100" w:afterAutospacing="1"/>
               <w:rPr>
                 <w:noProof/>
-                <w:lang w:eastAsia="bg-BG"/>
-              </w:rPr>
-            </w:pPr>
-            <w:r>
-              <w:rPr>
-                <w:noProof/>
+                <w:color w:val="00B050"/>
+                <w:lang w:eastAsia="bg-BG"/>
+              </w:rPr>
+            </w:pPr>
+            <w:r>
+              <w:rPr>
+                <w:noProof/>
+                <w:color w:val="00B050"/>
                 <w:lang w:eastAsia="bg-BG"/>
               </w:rPr>
               <w:t>+</w:t>
@@ -9169,12 +9411,14 @@
               <w:spacing w:after="100" w:afterAutospacing="1"/>
               <w:rPr>
                 <w:noProof/>
-                <w:lang w:eastAsia="bg-BG"/>
-              </w:rPr>
-            </w:pPr>
-            <w:r>
-              <w:rPr>
-                <w:noProof/>
+                <w:color w:val="00B050"/>
+                <w:lang w:eastAsia="bg-BG"/>
+              </w:rPr>
+            </w:pPr>
+            <w:r>
+              <w:rPr>
+                <w:noProof/>
+                <w:color w:val="00B050"/>
                 <w:lang w:eastAsia="bg-BG"/>
               </w:rPr>
               <w:t>addPlayer(Player) : void</w:t>
@@ -9201,12 +9445,14 @@
               <w:spacing w:after="100" w:afterAutospacing="1"/>
               <w:rPr>
                 <w:noProof/>
-                <w:lang w:eastAsia="bg-BG"/>
-              </w:rPr>
-            </w:pPr>
-            <w:r>
-              <w:rPr>
-                <w:noProof/>
+                <w:color w:val="00B050"/>
+                <w:lang w:eastAsia="bg-BG"/>
+              </w:rPr>
+            </w:pPr>
+            <w:r>
+              <w:rPr>
+                <w:noProof/>
+                <w:color w:val="00B050"/>
                 <w:lang w:eastAsia="bg-BG"/>
               </w:rPr>
               <w:t>+</w:t>
@@ -9228,12 +9474,14 @@
               <w:spacing w:after="100" w:afterAutospacing="1"/>
               <w:rPr>
                 <w:noProof/>
-                <w:lang w:eastAsia="bg-BG"/>
-              </w:rPr>
-            </w:pPr>
-            <w:r>
-              <w:rPr>
-                <w:noProof/>
+                <w:color w:val="00B050"/>
+                <w:lang w:eastAsia="bg-BG"/>
+              </w:rPr>
+            </w:pPr>
+            <w:r>
+              <w:rPr>
+                <w:noProof/>
+                <w:color w:val="00B050"/>
                 <w:lang w:eastAsia="bg-BG"/>
               </w:rPr>
               <w:t>removePlayer(String) : void</w:t>
@@ -9260,12 +9508,14 @@
               <w:spacing w:after="100" w:afterAutospacing="1"/>
               <w:rPr>
                 <w:noProof/>
-                <w:lang w:eastAsia="bg-BG"/>
-              </w:rPr>
-            </w:pPr>
-            <w:r>
-              <w:rPr>
-                <w:noProof/>
+                <w:color w:val="00B050"/>
+                <w:lang w:eastAsia="bg-BG"/>
+              </w:rPr>
+            </w:pPr>
+            <w:r>
+              <w:rPr>
+                <w:noProof/>
+                <w:color w:val="00B050"/>
                 <w:lang w:eastAsia="bg-BG"/>
               </w:rPr>
               <w:t>+</w:t>
@@ -9287,12 +9537,14 @@
               <w:spacing w:after="100" w:afterAutospacing="1"/>
               <w:rPr>
                 <w:noProof/>
-                <w:lang w:eastAsia="bg-BG"/>
-              </w:rPr>
-            </w:pPr>
-            <w:r>
-              <w:rPr>
-                <w:noProof/>
+                <w:color w:val="00B050"/>
+                <w:lang w:eastAsia="bg-BG"/>
+              </w:rPr>
+            </w:pPr>
+            <w:r>
+              <w:rPr>
+                <w:noProof/>
+                <w:color w:val="00B050"/>
                 <w:lang w:eastAsia="bg-BG"/>
               </w:rPr>
               <w:t>getRating() : double</w:t>
@@ -9305,107 +9557,182 @@
       <w:pPr>
         <w:ind w:right="-5"/>
         <w:rPr>
+          <w:color w:val="00B050"/>
           <w:lang w:val="bg-BG"/>
         </w:rPr>
       </w:pPr>
       <w:r>
+        <w:rPr>
+          <w:color w:val="00B050"/>
+        </w:rPr>
         <w:t xml:space="preserve">A </w:t>
       </w:r>
       <w:r>
         <w:rPr>
           <w:b/>
+          <w:color w:val="00B050"/>
         </w:rPr>
         <w:t>player</w:t>
       </w:r>
       <w:r>
+        <w:rPr>
+          <w:color w:val="00B050"/>
+        </w:rPr>
         <w:t xml:space="preserve"> has a </w:t>
       </w:r>
       <w:r>
         <w:rPr>
           <w:b/>
+          <w:color w:val="00B050"/>
         </w:rPr>
         <w:t>name</w:t>
       </w:r>
       <w:r>
+        <w:rPr>
+          <w:color w:val="00B050"/>
+        </w:rPr>
         <w:t xml:space="preserve"> and </w:t>
       </w:r>
       <w:r>
         <w:rPr>
           <w:b/>
+          <w:color w:val="00B050"/>
         </w:rPr>
         <w:t>stats</w:t>
       </w:r>
       <w:r>
+        <w:rPr>
+          <w:color w:val="00B050"/>
+        </w:rPr>
         <w:t xml:space="preserve"> which are the basis for his skill level. The stats a player has are </w:t>
       </w:r>
       <w:r>
         <w:rPr>
           <w:b/>
+          <w:color w:val="00B050"/>
         </w:rPr>
         <w:t>endurance</w:t>
       </w:r>
       <w:r>
+        <w:rPr>
+          <w:color w:val="00B050"/>
+        </w:rPr>
         <w:t xml:space="preserve">, </w:t>
       </w:r>
       <w:r>
         <w:rPr>
           <w:b/>
+          <w:color w:val="00B050"/>
         </w:rPr>
         <w:t>sprint</w:t>
       </w:r>
       <w:r>
+        <w:rPr>
+          <w:color w:val="00B050"/>
+        </w:rPr>
         <w:t xml:space="preserve">, </w:t>
       </w:r>
+      <w:proofErr w:type="gramStart"/>
       <w:r>
         <w:rPr>
           <w:b/>
+          <w:color w:val="00B050"/>
         </w:rPr>
         <w:t>dribble</w:t>
       </w:r>
-      <w:r>
+      <w:proofErr w:type="gramEnd"/>
+      <w:r>
+        <w:rPr>
+          <w:color w:val="00B050"/>
+        </w:rPr>
         <w:t xml:space="preserve">, </w:t>
       </w:r>
       <w:r>
         <w:rPr>
           <w:b/>
+          <w:color w:val="00B050"/>
         </w:rPr>
         <w:t>passing</w:t>
       </w:r>
       <w:r>
         <w:rPr>
           <w:b/>
+          <w:color w:val="00B050"/>
         </w:rPr>
         <w:t>,</w:t>
       </w:r>
       <w:r>
+        <w:rPr>
+          <w:color w:val="00B050"/>
+        </w:rPr>
         <w:t xml:space="preserve"> and </w:t>
       </w:r>
       <w:r>
         <w:rPr>
           <w:b/>
+          <w:color w:val="00B050"/>
         </w:rPr>
         <w:t>shooting</w:t>
       </w:r>
       <w:r>
-        <w:t xml:space="preserve">. Each stat can be in the range [0..100]. The </w:t>
+        <w:rPr>
+          <w:color w:val="00B050"/>
+        </w:rPr>
+        <w:t>. Each stat can be in the range [0</w:t>
+      </w:r>
+      <w:proofErr w:type="gramStart"/>
+      <w:r>
+        <w:rPr>
+          <w:color w:val="00B050"/>
+        </w:rPr>
+        <w:t>..100</w:t>
+      </w:r>
+      <w:proofErr w:type="gramEnd"/>
+      <w:r>
+        <w:rPr>
+          <w:color w:val="00B050"/>
+        </w:rPr>
+        <w:t xml:space="preserve">]. The </w:t>
       </w:r>
       <w:r>
         <w:rPr>
           <w:b/>
+          <w:color w:val="00B050"/>
         </w:rPr>
         <w:t>overall skil</w:t>
       </w:r>
       <w:r>
+        <w:rPr>
+          <w:color w:val="00B050"/>
+        </w:rPr>
         <w:t xml:space="preserve">l level of a player is calculated as the </w:t>
       </w:r>
       <w:r>
         <w:rPr>
           <w:b/>
+          <w:color w:val="00B050"/>
         </w:rPr>
         <w:t>average</w:t>
       </w:r>
       <w:r>
-        <w:t xml:space="preserve"> of his stats. Only the name of a player and his stats should be visible to all of the outside world. Everything else should be hidden.</w:t>
+        <w:rPr>
+          <w:color w:val="00B050"/>
+        </w:rPr>
+        <w:t xml:space="preserve"> of his stats. Only the name of a player and his stats should be visible to </w:t>
+      </w:r>
+      <w:proofErr w:type="gramStart"/>
+      <w:r>
+        <w:rPr>
+          <w:color w:val="00B050"/>
+        </w:rPr>
+        <w:t>all of the</w:t>
+      </w:r>
+      <w:proofErr w:type="gramEnd"/>
+      <w:r>
+        <w:rPr>
+          <w:color w:val="00B050"/>
+        </w:rPr>
+        <w:t xml:space="preserve"> outside world. Everything else should be hidden.</w:t>
       </w:r>
     </w:p>
     <w:tbl>
@@ -9416,8 +9743,8 @@
         <w:tblLook w:val="04A0" w:firstRow="1" w:lastRow="0" w:firstColumn="1" w:lastColumn="0" w:noHBand="0" w:noVBand="1"/>
       </w:tblPr>
       <w:tblGrid>
-        <w:gridCol w:w="266"/>
-        <w:gridCol w:w="3223"/>
+        <w:gridCol w:w="250"/>
+        <w:gridCol w:w="3239"/>
       </w:tblGrid>
       <w:tr>
         <w:trPr>
@@ -9463,7 +9790,7 @@
         </w:trPr>
         <w:tc>
           <w:tcPr>
-            <w:tcW w:w="266" w:type="dxa"/>
+            <w:tcW w:w="250" w:type="dxa"/>
             <w:tcBorders>
               <w:top w:val="single" w:sz="12" w:space="0" w:color="auto"/>
               <w:left w:val="single" w:sz="12" w:space="0" w:color="auto"/>
@@ -9476,12 +9803,14 @@
               <w:spacing w:after="100" w:afterAutospacing="1"/>
               <w:rPr>
                 <w:noProof/>
-                <w:lang w:eastAsia="bg-BG"/>
-              </w:rPr>
-            </w:pPr>
-            <w:r>
-              <w:rPr>
-                <w:noProof/>
+                <w:color w:val="00B050"/>
+                <w:lang w:eastAsia="bg-BG"/>
+              </w:rPr>
+            </w:pPr>
+            <w:r>
+              <w:rPr>
+                <w:noProof/>
+                <w:color w:val="00B050"/>
                 <w:lang w:eastAsia="bg-BG"/>
               </w:rPr>
               <w:t>-</w:t>
@@ -9490,7 +9819,7 @@
         </w:tc>
         <w:tc>
           <w:tcPr>
-            <w:tcW w:w="3223" w:type="dxa"/>
+            <w:tcW w:w="3239" w:type="dxa"/>
             <w:tcBorders>
               <w:top w:val="single" w:sz="12" w:space="0" w:color="auto"/>
               <w:left w:val="nil"/>
@@ -9502,12 +9831,14 @@
             <w:pPr>
               <w:rPr>
                 <w:noProof/>
-                <w:lang w:eastAsia="bg-BG"/>
-              </w:rPr>
-            </w:pPr>
-            <w:r>
-              <w:rPr>
-                <w:noProof/>
+                <w:color w:val="00B050"/>
+                <w:lang w:eastAsia="bg-BG"/>
+              </w:rPr>
+            </w:pPr>
+            <w:r>
+              <w:rPr>
+                <w:noProof/>
+                <w:color w:val="00B050"/>
                 <w:lang w:eastAsia="bg-BG"/>
               </w:rPr>
               <w:t>name: String</w:t>
@@ -9521,7 +9852,7 @@
         </w:trPr>
         <w:tc>
           <w:tcPr>
-            <w:tcW w:w="266" w:type="dxa"/>
+            <w:tcW w:w="250" w:type="dxa"/>
             <w:tcBorders>
               <w:top w:val="nil"/>
               <w:left w:val="single" w:sz="12" w:space="0" w:color="auto"/>
@@ -9534,12 +9865,14 @@
               <w:spacing w:after="100" w:afterAutospacing="1"/>
               <w:rPr>
                 <w:noProof/>
-                <w:lang w:eastAsia="bg-BG"/>
-              </w:rPr>
-            </w:pPr>
-            <w:r>
-              <w:rPr>
-                <w:noProof/>
+                <w:color w:val="00B050"/>
+                <w:lang w:eastAsia="bg-BG"/>
+              </w:rPr>
+            </w:pPr>
+            <w:r>
+              <w:rPr>
+                <w:noProof/>
+                <w:color w:val="00B050"/>
                 <w:lang w:eastAsia="bg-BG"/>
               </w:rPr>
               <w:t>-</w:t>
@@ -9548,7 +9881,7 @@
         </w:tc>
         <w:tc>
           <w:tcPr>
-            <w:tcW w:w="3223" w:type="dxa"/>
+            <w:tcW w:w="3239" w:type="dxa"/>
             <w:tcBorders>
               <w:top w:val="nil"/>
               <w:left w:val="nil"/>
@@ -9561,12 +9894,14 @@
               <w:spacing w:after="100" w:afterAutospacing="1"/>
               <w:rPr>
                 <w:noProof/>
-                <w:lang w:eastAsia="bg-BG"/>
-              </w:rPr>
-            </w:pPr>
-            <w:r>
-              <w:rPr>
-                <w:noProof/>
+                <w:color w:val="00B050"/>
+                <w:lang w:eastAsia="bg-BG"/>
+              </w:rPr>
+            </w:pPr>
+            <w:r>
+              <w:rPr>
+                <w:noProof/>
+                <w:color w:val="00B050"/>
                 <w:lang w:eastAsia="bg-BG"/>
               </w:rPr>
               <w:t>endurance:  int</w:t>
@@ -9580,7 +9915,7 @@
         </w:trPr>
         <w:tc>
           <w:tcPr>
-            <w:tcW w:w="266" w:type="dxa"/>
+            <w:tcW w:w="250" w:type="dxa"/>
             <w:tcBorders>
               <w:top w:val="nil"/>
               <w:left w:val="single" w:sz="12" w:space="0" w:color="auto"/>
@@ -9593,12 +9928,14 @@
               <w:spacing w:after="100" w:afterAutospacing="1"/>
               <w:rPr>
                 <w:noProof/>
-                <w:lang w:eastAsia="bg-BG"/>
-              </w:rPr>
-            </w:pPr>
-            <w:r>
-              <w:rPr>
-                <w:noProof/>
+                <w:color w:val="00B050"/>
+                <w:lang w:eastAsia="bg-BG"/>
+              </w:rPr>
+            </w:pPr>
+            <w:r>
+              <w:rPr>
+                <w:noProof/>
+                <w:color w:val="00B050"/>
                 <w:lang w:eastAsia="bg-BG"/>
               </w:rPr>
               <w:t>-</w:t>
@@ -9607,7 +9944,7 @@
         </w:tc>
         <w:tc>
           <w:tcPr>
-            <w:tcW w:w="3223" w:type="dxa"/>
+            <w:tcW w:w="3239" w:type="dxa"/>
             <w:tcBorders>
               <w:top w:val="nil"/>
               <w:left w:val="nil"/>
@@ -9620,12 +9957,14 @@
               <w:spacing w:after="100" w:afterAutospacing="1"/>
               <w:rPr>
                 <w:noProof/>
-                <w:lang w:eastAsia="bg-BG"/>
-              </w:rPr>
-            </w:pPr>
-            <w:r>
-              <w:rPr>
-                <w:noProof/>
+                <w:color w:val="00B050"/>
+                <w:lang w:eastAsia="bg-BG"/>
+              </w:rPr>
+            </w:pPr>
+            <w:r>
+              <w:rPr>
+                <w:noProof/>
+                <w:color w:val="00B050"/>
                 <w:lang w:eastAsia="bg-BG"/>
               </w:rPr>
               <w:t>sprint:  int</w:t>
@@ -9639,7 +9978,7 @@
         </w:trPr>
         <w:tc>
           <w:tcPr>
-            <w:tcW w:w="266" w:type="dxa"/>
+            <w:tcW w:w="250" w:type="dxa"/>
             <w:tcBorders>
               <w:top w:val="nil"/>
               <w:left w:val="single" w:sz="12" w:space="0" w:color="auto"/>
@@ -9652,12 +9991,14 @@
               <w:spacing w:after="100" w:afterAutospacing="1"/>
               <w:rPr>
                 <w:noProof/>
-                <w:lang w:eastAsia="bg-BG"/>
-              </w:rPr>
-            </w:pPr>
-            <w:r>
-              <w:rPr>
-                <w:noProof/>
+                <w:color w:val="00B050"/>
+                <w:lang w:eastAsia="bg-BG"/>
+              </w:rPr>
+            </w:pPr>
+            <w:r>
+              <w:rPr>
+                <w:noProof/>
+                <w:color w:val="00B050"/>
                 <w:lang w:eastAsia="bg-BG"/>
               </w:rPr>
               <w:t>-</w:t>
@@ -9666,7 +10007,7 @@
         </w:tc>
         <w:tc>
           <w:tcPr>
-            <w:tcW w:w="3223" w:type="dxa"/>
+            <w:tcW w:w="3239" w:type="dxa"/>
             <w:tcBorders>
               <w:top w:val="nil"/>
               <w:left w:val="nil"/>
@@ -9679,12 +10020,14 @@
               <w:spacing w:after="100" w:afterAutospacing="1"/>
               <w:rPr>
                 <w:noProof/>
-                <w:lang w:eastAsia="bg-BG"/>
-              </w:rPr>
-            </w:pPr>
-            <w:r>
-              <w:rPr>
-                <w:noProof/>
+                <w:color w:val="00B050"/>
+                <w:lang w:eastAsia="bg-BG"/>
+              </w:rPr>
+            </w:pPr>
+            <w:r>
+              <w:rPr>
+                <w:noProof/>
+                <w:color w:val="00B050"/>
                 <w:lang w:eastAsia="bg-BG"/>
               </w:rPr>
               <w:t xml:space="preserve">dribble: int  </w:t>
@@ -9698,7 +10041,7 @@
         </w:trPr>
         <w:tc>
           <w:tcPr>
-            <w:tcW w:w="266" w:type="dxa"/>
+            <w:tcW w:w="250" w:type="dxa"/>
             <w:tcBorders>
               <w:top w:val="nil"/>
               <w:left w:val="single" w:sz="12" w:space="0" w:color="auto"/>
@@ -9711,12 +10054,14 @@
               <w:spacing w:after="100" w:afterAutospacing="1"/>
               <w:rPr>
                 <w:noProof/>
-                <w:lang w:eastAsia="bg-BG"/>
-              </w:rPr>
-            </w:pPr>
-            <w:r>
-              <w:rPr>
-                <w:noProof/>
+                <w:color w:val="00B050"/>
+                <w:lang w:eastAsia="bg-BG"/>
+              </w:rPr>
+            </w:pPr>
+            <w:r>
+              <w:rPr>
+                <w:noProof/>
+                <w:color w:val="00B050"/>
                 <w:lang w:eastAsia="bg-BG"/>
               </w:rPr>
               <w:t>-</w:t>
@@ -9725,7 +10070,7 @@
         </w:tc>
         <w:tc>
           <w:tcPr>
-            <w:tcW w:w="3223" w:type="dxa"/>
+            <w:tcW w:w="3239" w:type="dxa"/>
             <w:tcBorders>
               <w:top w:val="nil"/>
               <w:left w:val="nil"/>
@@ -9738,12 +10083,14 @@
               <w:spacing w:after="100" w:afterAutospacing="1"/>
               <w:rPr>
                 <w:noProof/>
-                <w:lang w:eastAsia="bg-BG"/>
-              </w:rPr>
-            </w:pPr>
-            <w:r>
-              <w:rPr>
-                <w:noProof/>
+                <w:color w:val="00B050"/>
+                <w:lang w:eastAsia="bg-BG"/>
+              </w:rPr>
+            </w:pPr>
+            <w:r>
+              <w:rPr>
+                <w:noProof/>
+                <w:color w:val="00B050"/>
                 <w:lang w:eastAsia="bg-BG"/>
               </w:rPr>
               <w:t>passing: int</w:t>
@@ -9757,7 +10104,7 @@
         </w:trPr>
         <w:tc>
           <w:tcPr>
-            <w:tcW w:w="266" w:type="dxa"/>
+            <w:tcW w:w="250" w:type="dxa"/>
             <w:tcBorders>
               <w:top w:val="nil"/>
               <w:left w:val="single" w:sz="12" w:space="0" w:color="auto"/>
@@ -9770,12 +10117,14 @@
               <w:spacing w:after="100" w:afterAutospacing="1"/>
               <w:rPr>
                 <w:noProof/>
-                <w:lang w:eastAsia="bg-BG"/>
-              </w:rPr>
-            </w:pPr>
-            <w:r>
-              <w:rPr>
-                <w:noProof/>
+                <w:color w:val="00B050"/>
+                <w:lang w:eastAsia="bg-BG"/>
+              </w:rPr>
+            </w:pPr>
+            <w:r>
+              <w:rPr>
+                <w:noProof/>
+                <w:color w:val="00B050"/>
                 <w:lang w:eastAsia="bg-BG"/>
               </w:rPr>
               <w:t>-</w:t>
@@ -9784,7 +10133,7 @@
         </w:tc>
         <w:tc>
           <w:tcPr>
-            <w:tcW w:w="3223" w:type="dxa"/>
+            <w:tcW w:w="3239" w:type="dxa"/>
             <w:tcBorders>
               <w:top w:val="nil"/>
               <w:left w:val="nil"/>
@@ -9797,12 +10146,14 @@
               <w:spacing w:after="100" w:afterAutospacing="1"/>
               <w:rPr>
                 <w:noProof/>
-                <w:lang w:eastAsia="bg-BG"/>
-              </w:rPr>
-            </w:pPr>
-            <w:r>
-              <w:rPr>
-                <w:noProof/>
+                <w:color w:val="00B050"/>
+                <w:lang w:eastAsia="bg-BG"/>
+              </w:rPr>
+            </w:pPr>
+            <w:r>
+              <w:rPr>
+                <w:noProof/>
+                <w:color w:val="00B050"/>
                 <w:lang w:eastAsia="bg-BG"/>
               </w:rPr>
               <w:t xml:space="preserve">shooting: int </w:t>
@@ -9816,7 +10167,7 @@
         </w:trPr>
         <w:tc>
           <w:tcPr>
-            <w:tcW w:w="266" w:type="dxa"/>
+            <w:tcW w:w="250" w:type="dxa"/>
             <w:tcBorders>
               <w:top w:val="single" w:sz="12" w:space="0" w:color="auto"/>
               <w:left w:val="single" w:sz="12" w:space="0" w:color="auto"/>
@@ -9829,12 +10180,14 @@
               <w:spacing w:after="100" w:afterAutospacing="1"/>
               <w:rPr>
                 <w:noProof/>
-                <w:lang w:eastAsia="bg-BG"/>
-              </w:rPr>
-            </w:pPr>
-            <w:r>
-              <w:rPr>
-                <w:noProof/>
+                <w:color w:val="00B050"/>
+                <w:lang w:eastAsia="bg-BG"/>
+              </w:rPr>
+            </w:pPr>
+            <w:r>
+              <w:rPr>
+                <w:noProof/>
+                <w:color w:val="00B050"/>
                 <w:lang w:eastAsia="bg-BG"/>
               </w:rPr>
               <w:t xml:space="preserve">+ </w:t>
@@ -9843,7 +10196,7 @@
         </w:tc>
         <w:tc>
           <w:tcPr>
-            <w:tcW w:w="3223" w:type="dxa"/>
+            <w:tcW w:w="3239" w:type="dxa"/>
             <w:tcBorders>
               <w:top w:val="single" w:sz="12" w:space="0" w:color="auto"/>
               <w:left w:val="nil"/>
@@ -9856,12 +10209,14 @@
               <w:spacing w:after="100" w:afterAutospacing="1"/>
               <w:rPr>
                 <w:noProof/>
-                <w:lang w:eastAsia="bg-BG"/>
-              </w:rPr>
-            </w:pPr>
-            <w:r>
-              <w:rPr>
-                <w:noProof/>
+                <w:color w:val="00B050"/>
+                <w:lang w:eastAsia="bg-BG"/>
+              </w:rPr>
+            </w:pPr>
+            <w:r>
+              <w:rPr>
+                <w:noProof/>
+                <w:color w:val="00B050"/>
                 <w:lang w:eastAsia="bg-BG"/>
               </w:rPr>
               <w:t>Player (String, int, int, int, int, int)</w:t>
@@ -9875,7 +10230,7 @@
         </w:trPr>
         <w:tc>
           <w:tcPr>
-            <w:tcW w:w="266" w:type="dxa"/>
+            <w:tcW w:w="250" w:type="dxa"/>
             <w:tcBorders>
               <w:top w:val="nil"/>
               <w:left w:val="single" w:sz="12" w:space="0" w:color="auto"/>
@@ -9888,12 +10243,14 @@
               <w:spacing w:after="100" w:afterAutospacing="1"/>
               <w:rPr>
                 <w:noProof/>
-                <w:lang w:eastAsia="bg-BG"/>
-              </w:rPr>
-            </w:pPr>
-            <w:r>
-              <w:rPr>
-                <w:noProof/>
+                <w:color w:val="00B050"/>
+                <w:lang w:eastAsia="bg-BG"/>
+              </w:rPr>
+            </w:pPr>
+            <w:r>
+              <w:rPr>
+                <w:noProof/>
+                <w:color w:val="00B050"/>
                 <w:lang w:eastAsia="bg-BG"/>
               </w:rPr>
               <w:t>-</w:t>
@@ -9902,7 +10259,7 @@
         </w:tc>
         <w:tc>
           <w:tcPr>
-            <w:tcW w:w="3223" w:type="dxa"/>
+            <w:tcW w:w="3239" w:type="dxa"/>
             <w:tcBorders>
               <w:top w:val="nil"/>
               <w:left w:val="nil"/>
@@ -9915,12 +10272,14 @@
               <w:spacing w:after="100" w:afterAutospacing="1"/>
               <w:rPr>
                 <w:noProof/>
-                <w:lang w:eastAsia="bg-BG"/>
-              </w:rPr>
-            </w:pPr>
-            <w:r>
-              <w:rPr>
-                <w:noProof/>
+                <w:color w:val="00B050"/>
+                <w:lang w:eastAsia="bg-BG"/>
+              </w:rPr>
+            </w:pPr>
+            <w:r>
+              <w:rPr>
+                <w:noProof/>
+                <w:color w:val="00B050"/>
                 <w:lang w:eastAsia="bg-BG"/>
               </w:rPr>
               <w:t>setName(String) : void</w:t>
@@ -9934,7 +10293,7 @@
         </w:trPr>
         <w:tc>
           <w:tcPr>
-            <w:tcW w:w="266" w:type="dxa"/>
+            <w:tcW w:w="250" w:type="dxa"/>
             <w:tcBorders>
               <w:top w:val="nil"/>
               <w:left w:val="single" w:sz="12" w:space="0" w:color="auto"/>
@@ -9947,12 +10306,14 @@
               <w:spacing w:after="100" w:afterAutospacing="1"/>
               <w:rPr>
                 <w:noProof/>
-                <w:lang w:eastAsia="bg-BG"/>
-              </w:rPr>
-            </w:pPr>
-            <w:r>
-              <w:rPr>
-                <w:noProof/>
+                <w:color w:val="00B050"/>
+                <w:lang w:eastAsia="bg-BG"/>
+              </w:rPr>
+            </w:pPr>
+            <w:r>
+              <w:rPr>
+                <w:noProof/>
+                <w:color w:val="00B050"/>
                 <w:lang w:eastAsia="bg-BG"/>
               </w:rPr>
               <w:t>+</w:t>
@@ -9961,7 +10322,7 @@
         </w:tc>
         <w:tc>
           <w:tcPr>
-            <w:tcW w:w="3223" w:type="dxa"/>
+            <w:tcW w:w="3239" w:type="dxa"/>
             <w:tcBorders>
               <w:top w:val="nil"/>
               <w:left w:val="nil"/>
@@ -9974,12 +10335,14 @@
               <w:spacing w:after="100" w:afterAutospacing="1"/>
               <w:rPr>
                 <w:noProof/>
-                <w:lang w:eastAsia="bg-BG"/>
-              </w:rPr>
-            </w:pPr>
-            <w:r>
-              <w:rPr>
-                <w:noProof/>
+                <w:color w:val="00B050"/>
+                <w:lang w:eastAsia="bg-BG"/>
+              </w:rPr>
+            </w:pPr>
+            <w:r>
+              <w:rPr>
+                <w:noProof/>
+                <w:color w:val="00B050"/>
                 <w:lang w:eastAsia="bg-BG"/>
               </w:rPr>
               <w:t>getName(): String</w:t>
@@ -9993,7 +10356,7 @@
         </w:trPr>
         <w:tc>
           <w:tcPr>
-            <w:tcW w:w="266" w:type="dxa"/>
+            <w:tcW w:w="250" w:type="dxa"/>
             <w:tcBorders>
               <w:top w:val="nil"/>
               <w:left w:val="single" w:sz="12" w:space="0" w:color="auto"/>
@@ -10006,12 +10369,14 @@
               <w:spacing w:after="100" w:afterAutospacing="1"/>
               <w:rPr>
                 <w:noProof/>
-                <w:lang w:eastAsia="bg-BG"/>
-              </w:rPr>
-            </w:pPr>
-            <w:r>
-              <w:rPr>
-                <w:noProof/>
+                <w:color w:val="00B050"/>
+                <w:lang w:eastAsia="bg-BG"/>
+              </w:rPr>
+            </w:pPr>
+            <w:r>
+              <w:rPr>
+                <w:noProof/>
+                <w:color w:val="00B050"/>
                 <w:lang w:eastAsia="bg-BG"/>
               </w:rPr>
               <w:t>-</w:t>
@@ -10020,7 +10385,7 @@
         </w:tc>
         <w:tc>
           <w:tcPr>
-            <w:tcW w:w="3223" w:type="dxa"/>
+            <w:tcW w:w="3239" w:type="dxa"/>
             <w:tcBorders>
               <w:top w:val="nil"/>
               <w:left w:val="nil"/>
@@ -10033,12 +10398,14 @@
               <w:spacing w:after="100" w:afterAutospacing="1"/>
               <w:rPr>
                 <w:noProof/>
-                <w:lang w:eastAsia="bg-BG"/>
-              </w:rPr>
-            </w:pPr>
-            <w:r>
-              <w:rPr>
-                <w:noProof/>
+                <w:color w:val="00B050"/>
+                <w:lang w:eastAsia="bg-BG"/>
+              </w:rPr>
+            </w:pPr>
+            <w:r>
+              <w:rPr>
+                <w:noProof/>
+                <w:color w:val="00B050"/>
                 <w:lang w:eastAsia="bg-BG"/>
               </w:rPr>
               <w:t>setEndurance (int) : void</w:t>
@@ -10052,7 +10419,7 @@
         </w:trPr>
         <w:tc>
           <w:tcPr>
-            <w:tcW w:w="266" w:type="dxa"/>
+            <w:tcW w:w="250" w:type="dxa"/>
             <w:tcBorders>
               <w:top w:val="nil"/>
               <w:left w:val="single" w:sz="12" w:space="0" w:color="auto"/>
@@ -10065,12 +10432,14 @@
               <w:spacing w:after="100" w:afterAutospacing="1"/>
               <w:rPr>
                 <w:noProof/>
-                <w:lang w:eastAsia="bg-BG"/>
-              </w:rPr>
-            </w:pPr>
-            <w:r>
-              <w:rPr>
-                <w:noProof/>
+                <w:color w:val="00B050"/>
+                <w:lang w:eastAsia="bg-BG"/>
+              </w:rPr>
+            </w:pPr>
+            <w:r>
+              <w:rPr>
+                <w:noProof/>
+                <w:color w:val="00B050"/>
                 <w:lang w:eastAsia="bg-BG"/>
               </w:rPr>
               <w:t>-</w:t>
@@ -10079,7 +10448,7 @@
         </w:tc>
         <w:tc>
           <w:tcPr>
-            <w:tcW w:w="3223" w:type="dxa"/>
+            <w:tcW w:w="3239" w:type="dxa"/>
             <w:tcBorders>
               <w:top w:val="nil"/>
               <w:left w:val="nil"/>
@@ -10092,12 +10461,14 @@
               <w:spacing w:after="100" w:afterAutospacing="1"/>
               <w:rPr>
                 <w:noProof/>
-                <w:lang w:eastAsia="bg-BG"/>
-              </w:rPr>
-            </w:pPr>
-            <w:r>
-              <w:rPr>
-                <w:noProof/>
+                <w:color w:val="00B050"/>
+                <w:lang w:eastAsia="bg-BG"/>
+              </w:rPr>
+            </w:pPr>
+            <w:r>
+              <w:rPr>
+                <w:noProof/>
+                <w:color w:val="00B050"/>
                 <w:lang w:eastAsia="bg-BG"/>
               </w:rPr>
               <w:t>setSprint (int) : void</w:t>
@@ -10111,7 +10482,7 @@
         </w:trPr>
         <w:tc>
           <w:tcPr>
-            <w:tcW w:w="266" w:type="dxa"/>
+            <w:tcW w:w="250" w:type="dxa"/>
             <w:tcBorders>
               <w:top w:val="nil"/>
               <w:left w:val="single" w:sz="12" w:space="0" w:color="auto"/>
@@ -10124,12 +10495,14 @@
               <w:spacing w:after="100" w:afterAutospacing="1"/>
               <w:rPr>
                 <w:noProof/>
-                <w:lang w:eastAsia="bg-BG"/>
-              </w:rPr>
-            </w:pPr>
-            <w:r>
-              <w:rPr>
-                <w:noProof/>
+                <w:color w:val="00B050"/>
+                <w:lang w:eastAsia="bg-BG"/>
+              </w:rPr>
+            </w:pPr>
+            <w:r>
+              <w:rPr>
+                <w:noProof/>
+                <w:color w:val="00B050"/>
                 <w:lang w:eastAsia="bg-BG"/>
               </w:rPr>
               <w:t>-</w:t>
@@ -10138,7 +10511,7 @@
         </w:tc>
         <w:tc>
           <w:tcPr>
-            <w:tcW w:w="3223" w:type="dxa"/>
+            <w:tcW w:w="3239" w:type="dxa"/>
             <w:tcBorders>
               <w:top w:val="nil"/>
               <w:left w:val="nil"/>
@@ -10151,12 +10524,14 @@
               <w:spacing w:after="100" w:afterAutospacing="1"/>
               <w:rPr>
                 <w:noProof/>
-                <w:lang w:eastAsia="bg-BG"/>
-              </w:rPr>
-            </w:pPr>
-            <w:r>
-              <w:rPr>
-                <w:noProof/>
+                <w:color w:val="00B050"/>
+                <w:lang w:eastAsia="bg-BG"/>
+              </w:rPr>
+            </w:pPr>
+            <w:r>
+              <w:rPr>
+                <w:noProof/>
+                <w:color w:val="00B050"/>
                 <w:lang w:eastAsia="bg-BG"/>
               </w:rPr>
               <w:t>setDribble (int) : void</w:t>
@@ -10170,7 +10545,7 @@
         </w:trPr>
         <w:tc>
           <w:tcPr>
-            <w:tcW w:w="266" w:type="dxa"/>
+            <w:tcW w:w="250" w:type="dxa"/>
             <w:tcBorders>
               <w:top w:val="nil"/>
               <w:left w:val="single" w:sz="12" w:space="0" w:color="auto"/>
@@ -10183,12 +10558,14 @@
               <w:spacing w:after="100" w:afterAutospacing="1"/>
               <w:rPr>
                 <w:noProof/>
-                <w:lang w:eastAsia="bg-BG"/>
-              </w:rPr>
-            </w:pPr>
-            <w:r>
-              <w:rPr>
-                <w:noProof/>
+                <w:color w:val="00B050"/>
+                <w:lang w:eastAsia="bg-BG"/>
+              </w:rPr>
+            </w:pPr>
+            <w:r>
+              <w:rPr>
+                <w:noProof/>
+                <w:color w:val="00B050"/>
                 <w:lang w:eastAsia="bg-BG"/>
               </w:rPr>
               <w:t>-</w:t>
@@ -10197,7 +10574,7 @@
         </w:tc>
         <w:tc>
           <w:tcPr>
-            <w:tcW w:w="3223" w:type="dxa"/>
+            <w:tcW w:w="3239" w:type="dxa"/>
             <w:tcBorders>
               <w:top w:val="nil"/>
               <w:left w:val="nil"/>
@@ -10210,12 +10587,14 @@
               <w:spacing w:after="100" w:afterAutospacing="1"/>
               <w:rPr>
                 <w:noProof/>
-                <w:lang w:eastAsia="bg-BG"/>
-              </w:rPr>
-            </w:pPr>
-            <w:r>
-              <w:rPr>
-                <w:noProof/>
+                <w:color w:val="00B050"/>
+                <w:lang w:eastAsia="bg-BG"/>
+              </w:rPr>
+            </w:pPr>
+            <w:r>
+              <w:rPr>
+                <w:noProof/>
+                <w:color w:val="00B050"/>
                 <w:lang w:eastAsia="bg-BG"/>
               </w:rPr>
               <w:t>setPassing (int) : void</w:t>
@@ -10229,7 +10608,7 @@
         </w:trPr>
         <w:tc>
           <w:tcPr>
-            <w:tcW w:w="266" w:type="dxa"/>
+            <w:tcW w:w="250" w:type="dxa"/>
             <w:tcBorders>
               <w:top w:val="nil"/>
               <w:left w:val="single" w:sz="12" w:space="0" w:color="auto"/>
@@ -10242,12 +10621,14 @@
               <w:spacing w:after="100" w:afterAutospacing="1"/>
               <w:rPr>
                 <w:noProof/>
-                <w:lang w:eastAsia="bg-BG"/>
-              </w:rPr>
-            </w:pPr>
-            <w:r>
-              <w:rPr>
-                <w:noProof/>
+                <w:color w:val="00B050"/>
+                <w:lang w:eastAsia="bg-BG"/>
+              </w:rPr>
+            </w:pPr>
+            <w:r>
+              <w:rPr>
+                <w:noProof/>
+                <w:color w:val="00B050"/>
                 <w:lang w:eastAsia="bg-BG"/>
               </w:rPr>
               <w:t>-</w:t>
@@ -10256,7 +10637,7 @@
         </w:tc>
         <w:tc>
           <w:tcPr>
-            <w:tcW w:w="3223" w:type="dxa"/>
+            <w:tcW w:w="3239" w:type="dxa"/>
             <w:tcBorders>
               <w:top w:val="nil"/>
               <w:left w:val="nil"/>
@@ -10269,12 +10650,14 @@
               <w:spacing w:after="100" w:afterAutospacing="1"/>
               <w:rPr>
                 <w:noProof/>
-                <w:lang w:eastAsia="bg-BG"/>
-              </w:rPr>
-            </w:pPr>
-            <w:r>
-              <w:rPr>
-                <w:noProof/>
+                <w:color w:val="00B050"/>
+                <w:lang w:eastAsia="bg-BG"/>
+              </w:rPr>
+            </w:pPr>
+            <w:r>
+              <w:rPr>
+                <w:noProof/>
+                <w:color w:val="00B050"/>
                 <w:lang w:eastAsia="bg-BG"/>
               </w:rPr>
               <w:t>setShooting (int) : void</w:t>
@@ -10288,7 +10671,7 @@
         </w:trPr>
         <w:tc>
           <w:tcPr>
-            <w:tcW w:w="266" w:type="dxa"/>
+            <w:tcW w:w="250" w:type="dxa"/>
             <w:tcBorders>
               <w:top w:val="nil"/>
               <w:left w:val="single" w:sz="12" w:space="0" w:color="auto"/>
@@ -10301,12 +10684,14 @@
               <w:spacing w:after="100" w:afterAutospacing="1"/>
               <w:rPr>
                 <w:noProof/>
-                <w:lang w:eastAsia="bg-BG"/>
-              </w:rPr>
-            </w:pPr>
-            <w:r>
-              <w:rPr>
-                <w:noProof/>
+                <w:color w:val="00B050"/>
+                <w:lang w:eastAsia="bg-BG"/>
+              </w:rPr>
+            </w:pPr>
+            <w:r>
+              <w:rPr>
+                <w:noProof/>
+                <w:color w:val="00B050"/>
                 <w:lang w:eastAsia="bg-BG"/>
               </w:rPr>
               <w:t>+</w:t>
@@ -10315,7 +10700,7 @@
         </w:tc>
         <w:tc>
           <w:tcPr>
-            <w:tcW w:w="3223" w:type="dxa"/>
+            <w:tcW w:w="3239" w:type="dxa"/>
             <w:tcBorders>
               <w:top w:val="nil"/>
               <w:left w:val="nil"/>
@@ -10328,12 +10713,14 @@
               <w:spacing w:after="100" w:afterAutospacing="1"/>
               <w:rPr>
                 <w:noProof/>
-                <w:lang w:eastAsia="bg-BG"/>
-              </w:rPr>
-            </w:pPr>
-            <w:r>
-              <w:rPr>
-                <w:noProof/>
+                <w:color w:val="00B050"/>
+                <w:lang w:eastAsia="bg-BG"/>
+              </w:rPr>
+            </w:pPr>
+            <w:r>
+              <w:rPr>
+                <w:noProof/>
+                <w:color w:val="00B050"/>
                 <w:lang w:eastAsia="bg-BG"/>
               </w:rPr>
               <w:t>overallSkillLevel() : double</w:t>
@@ -10544,6 +10931,7 @@
           <w:b/>
           <w:noProof/>
         </w:rPr>
+        <w:lastRenderedPageBreak/>
         <w:t>"</w:t>
       </w:r>
       <w:r>
@@ -10644,7 +11032,6 @@
           <w:b/>
           <w:noProof/>
         </w:rPr>
-        <w:lastRenderedPageBreak/>
         <w:t>"</w:t>
       </w:r>
       <w:r>
@@ -10699,47 +11086,80 @@
         </w:numPr>
         <w:spacing w:before="0" w:after="200"/>
         <w:rPr>
+          <w:color w:val="00B050"/>
           <w:lang w:val="bg-BG"/>
         </w:rPr>
       </w:pPr>
       <w:r>
+        <w:rPr>
+          <w:color w:val="00B050"/>
+        </w:rPr>
         <w:t xml:space="preserve">A </w:t>
       </w:r>
       <w:r>
         <w:rPr>
           <w:b/>
+          <w:color w:val="00B050"/>
         </w:rPr>
         <w:t>name</w:t>
       </w:r>
       <w:r>
-        <w:t xml:space="preserve"> cannot be null, empt</w:t>
-      </w:r>
-      <w:r>
+        <w:rPr>
+          <w:color w:val="00B050"/>
+        </w:rPr>
+        <w:t xml:space="preserve"> cannot b</w:t>
+      </w:r>
+      <w:bookmarkStart w:id="0" w:name="_GoBack"/>
+      <w:bookmarkEnd w:id="0"/>
+      <w:r>
+        <w:rPr>
+          <w:color w:val="00B050"/>
+        </w:rPr>
+        <w:t>e null, empt</w:t>
+      </w:r>
+      <w:r>
+        <w:rPr>
+          <w:color w:val="00B050"/>
+        </w:rPr>
         <w:t>y</w:t>
       </w:r>
       <w:r>
+        <w:rPr>
+          <w:color w:val="00B050"/>
+        </w:rPr>
         <w:t>,</w:t>
       </w:r>
       <w:r>
+        <w:rPr>
+          <w:color w:val="00B050"/>
+        </w:rPr>
         <w:t xml:space="preserve"> or white space. If not, print</w:t>
       </w:r>
       <w:r>
         <w:rPr>
+          <w:color w:val="00B050"/>
           <w:lang w:val="bg-BG"/>
         </w:rPr>
         <w:t xml:space="preserve">: </w:t>
       </w:r>
       <w:r>
+        <w:rPr>
+          <w:color w:val="00B050"/>
+        </w:rPr>
         <w:t>"</w:t>
       </w:r>
       <w:r>
         <w:rPr>
           <w:rFonts w:ascii="Consolas" w:hAnsi="Consolas"/>
           <w:b/>
+          <w:color w:val="00B050"/>
         </w:rPr>
         <w:t>A name should not be empty.</w:t>
       </w:r>
       <w:r>
+        <w:rPr>
+          <w:color w:val="00B050"/>
+        </w:rPr>
         <w:t>"</w:t>
       </w:r>
     </w:p>
@@ -10752,56 +11172,84 @@
         </w:numPr>
         <w:spacing w:before="0" w:after="200"/>
         <w:rPr>
+          <w:color w:val="00B050"/>
           <w:lang w:val="bg-BG"/>
         </w:rPr>
       </w:pPr>
       <w:r>
         <w:rPr>
           <w:b/>
+          <w:color w:val="00B050"/>
         </w:rPr>
         <w:t>Stats</w:t>
       </w:r>
       <w:r>
+        <w:rPr>
+          <w:color w:val="00B050"/>
+        </w:rPr>
         <w:t xml:space="preserve"> should be in the range </w:t>
       </w:r>
       <w:r>
         <w:rPr>
           <w:b/>
+          <w:color w:val="00B050"/>
         </w:rPr>
         <w:t>[</w:t>
       </w:r>
       <w:r>
         <w:rPr>
           <w:b/>
-        </w:rPr>
-        <w:t>0..100</w:t>
-      </w:r>
+          <w:color w:val="00B050"/>
+        </w:rPr>
+        <w:t>0</w:t>
+      </w:r>
+      <w:proofErr w:type="gramStart"/>
       <w:r>
         <w:rPr>
           <w:b/>
+          <w:color w:val="00B050"/>
+        </w:rPr>
+        <w:t>..100</w:t>
+      </w:r>
+      <w:proofErr w:type="gramEnd"/>
+      <w:r>
+        <w:rPr>
+          <w:b/>
+          <w:color w:val="00B050"/>
         </w:rPr>
         <w:t>]</w:t>
       </w:r>
       <w:r>
+        <w:rPr>
+          <w:color w:val="00B050"/>
+        </w:rPr>
         <w:t>. If not, print</w:t>
       </w:r>
       <w:r>
         <w:rPr>
+          <w:color w:val="00B050"/>
           <w:lang w:val="bg-BG"/>
         </w:rPr>
         <w:t>:</w:t>
       </w:r>
       <w:r>
+        <w:rPr>
+          <w:color w:val="00B050"/>
+        </w:rPr>
         <w:t xml:space="preserve"> "</w:t>
       </w:r>
       <w:r>
         <w:rPr>
           <w:rFonts w:ascii="Consolas" w:hAnsi="Consolas"/>
           <w:b/>
+          <w:color w:val="00B050"/>
         </w:rPr>
         <w:t>{Stat name} should be between 0 and 100.</w:t>
       </w:r>
       <w:r>
+        <w:rPr>
+          <w:color w:val="00B050"/>
+        </w:rPr>
         <w:t>"</w:t>
       </w:r>
     </w:p>
@@ -11495,8 +11943,8 @@
       </w:pPr>
     </w:p>
     <w:sectPr>
-      <w:headerReference w:type="default" r:id="rId11"/>
-      <w:footerReference w:type="default" r:id="rId12"/>
+      <w:headerReference w:type="default" r:id="rId12"/>
+      <w:footerReference w:type="default" r:id="rId13"/>
       <w:pgSz w:w="11909" w:h="16834" w:code="9"/>
       <w:pgMar w:top="567" w:right="737" w:bottom="1077" w:left="737" w:header="567" w:footer="794" w:gutter="0"/>
       <w:cols w:space="720"/>
@@ -11507,7 +11955,7 @@
 </file>
 
 <file path=word/endnotes.xml><?xml version="1.0" encoding="utf-8"?>
-<w:endnotes xmlns:wpc="http://schemas.microsoft.com/office/word/2010/wordprocessingCanvas" xmlns:cx="http://schemas.microsoft.com/office/drawing/2014/chartex" xmlns:cx1="http://schemas.microsoft.com/office/drawing/2015/9/8/chartex" xmlns:mc="http://schemas.openxmlformats.org/markup-compatibility/2006" xmlns:o="urn:schemas-microsoft-com:office:office" xmlns:r="http://schemas.openxmlformats.org/officeDocument/2006/relationships" xmlns:m="http://schemas.openxmlformats.org/officeDocument/2006/math" xmlns:v="urn:schemas-microsoft-com:vml" xmlns:wp14="http://schemas.microsoft.com/office/word/2010/wordprocessingDrawing" xmlns:wp="http://schemas.openxmlformats.org/drawingml/2006/wordprocessingDrawing" xmlns:w10="urn:schemas-microsoft-com:office:word" xmlns:w="http://schemas.openxmlformats.org/wordprocessingml/2006/main" xmlns:w14="http://schemas.microsoft.com/office/word/2010/wordml" xmlns:w15="http://schemas.microsoft.com/office/word/2012/wordml" xmlns:w16se="http://schemas.microsoft.com/office/word/2015/wordml/symex" xmlns:wpg="http://schemas.microsoft.com/office/word/2010/wordprocessingGroup" xmlns:wpi="http://schemas.microsoft.com/office/word/2010/wordprocessingInk" xmlns:wne="http://schemas.microsoft.com/office/word/2006/wordml" xmlns:wps="http://schemas.microsoft.com/office/word/2010/wordprocessingShape" mc:Ignorable="w14 w15 w16se wp14">
+<w:endnotes xmlns:wpc="http://schemas.microsoft.com/office/word/2010/wordprocessingCanvas" xmlns:mc="http://schemas.openxmlformats.org/markup-compatibility/2006" xmlns:o="urn:schemas-microsoft-com:office:office" xmlns:r="http://schemas.openxmlformats.org/officeDocument/2006/relationships" xmlns:m="http://schemas.openxmlformats.org/officeDocument/2006/math" xmlns:v="urn:schemas-microsoft-com:vml" xmlns:wp14="http://schemas.microsoft.com/office/word/2010/wordprocessingDrawing" xmlns:wp="http://schemas.openxmlformats.org/drawingml/2006/wordprocessingDrawing" xmlns:w10="urn:schemas-microsoft-com:office:word" xmlns:w="http://schemas.openxmlformats.org/wordprocessingml/2006/main" xmlns:w14="http://schemas.microsoft.com/office/word/2010/wordml" xmlns:wpg="http://schemas.microsoft.com/office/word/2010/wordprocessingGroup" xmlns:wpi="http://schemas.microsoft.com/office/word/2010/wordprocessingInk" xmlns:wne="http://schemas.microsoft.com/office/word/2006/wordml" xmlns:wps="http://schemas.microsoft.com/office/word/2010/wordprocessingShape" mc:Ignorable="w14 wp14">
   <w:endnote w:type="separator" w:id="-1">
     <w:p>
       <w:pPr>
@@ -11532,7 +11980,7 @@
 </file>
 
 <file path=word/footer1.xml><?xml version="1.0" encoding="utf-8"?>
-<w:ftr xmlns:wpc="http://schemas.microsoft.com/office/word/2010/wordprocessingCanvas" xmlns:cx="http://schemas.microsoft.com/office/drawing/2014/chartex" xmlns:cx1="http://schemas.microsoft.com/office/drawing/2015/9/8/chartex" xmlns:mc="http://schemas.openxmlformats.org/markup-compatibility/2006" xmlns:o="urn:schemas-microsoft-com:office:office" xmlns:r="http://schemas.openxmlformats.org/officeDocument/2006/relationships" xmlns:m="http://schemas.openxmlformats.org/officeDocument/2006/math" xmlns:v="urn:schemas-microsoft-com:vml" xmlns:wp14="http://schemas.microsoft.com/office/word/2010/wordprocessingDrawing" xmlns:wp="http://schemas.openxmlformats.org/drawingml/2006/wordprocessingDrawing" xmlns:w10="urn:schemas-microsoft-com:office:word" xmlns:w="http://schemas.openxmlformats.org/wordprocessingml/2006/main" xmlns:w14="http://schemas.microsoft.com/office/word/2010/wordml" xmlns:w15="http://schemas.microsoft.com/office/word/2012/wordml" xmlns:w16se="http://schemas.microsoft.com/office/word/2015/wordml/symex" xmlns:wpg="http://schemas.microsoft.com/office/word/2010/wordprocessingGroup" xmlns:wpi="http://schemas.microsoft.com/office/word/2010/wordprocessingInk" xmlns:wne="http://schemas.microsoft.com/office/word/2006/wordml" xmlns:wps="http://schemas.microsoft.com/office/word/2010/wordprocessingShape" mc:Ignorable="w14 w15 w16se wp14">
+<w:ftr xmlns:wpc="http://schemas.microsoft.com/office/word/2010/wordprocessingCanvas" xmlns:mc="http://schemas.openxmlformats.org/markup-compatibility/2006" xmlns:o="urn:schemas-microsoft-com:office:office" xmlns:r="http://schemas.openxmlformats.org/officeDocument/2006/relationships" xmlns:m="http://schemas.openxmlformats.org/officeDocument/2006/math" xmlns:v="urn:schemas-microsoft-com:vml" xmlns:wp14="http://schemas.microsoft.com/office/word/2010/wordprocessingDrawing" xmlns:wp="http://schemas.openxmlformats.org/drawingml/2006/wordprocessingDrawing" xmlns:w10="urn:schemas-microsoft-com:office:word" xmlns:w="http://schemas.openxmlformats.org/wordprocessingml/2006/main" xmlns:w14="http://schemas.microsoft.com/office/word/2010/wordml" xmlns:wpg="http://schemas.microsoft.com/office/word/2010/wordprocessingGroup" xmlns:wpi="http://schemas.microsoft.com/office/word/2010/wordprocessingInk" xmlns:wne="http://schemas.microsoft.com/office/word/2006/wordml" xmlns:wps="http://schemas.microsoft.com/office/word/2010/wordprocessingShape" mc:Ignorable="w14 wp14">
   <w:p>
     <w:pPr>
       <w:pStyle w:val="Footer"/>
@@ -11540,6 +11988,7 @@
     <w:r>
       <w:rPr>
         <w:noProof/>
+        <w:lang w:val="bg-BG" w:eastAsia="bg-BG"/>
       </w:rPr>
       <mc:AlternateContent>
         <mc:Choice Requires="wps">
@@ -11627,7 +12076,7 @@
             </wp:anchor>
           </w:drawing>
         </mc:Choice>
-        <mc:Fallback>
+        <mc:Fallback xmlns:w16se="http://schemas.microsoft.com/office/word/2015/wordml/symex" xmlns:w15="http://schemas.microsoft.com/office/word/2012/wordml" xmlns:cx1="http://schemas.microsoft.com/office/drawing/2015/9/8/chartex" xmlns:cx="http://schemas.microsoft.com/office/drawing/2014/chartex">
           <w:pict>
             <v:shapetype w14:anchorId="41B1E642" id="_x0000_t202" coordsize="21600,21600" o:spt="202" path="m,l,21600r21600,l21600,xe">
               <v:stroke joinstyle="miter"/>
@@ -11662,6 +12111,7 @@
     <w:r>
       <w:rPr>
         <w:noProof/>
+        <w:lang w:val="bg-BG" w:eastAsia="bg-BG"/>
       </w:rPr>
       <mc:AlternateContent>
         <mc:Choice Requires="wps">
@@ -11719,7 +12169,23 @@
                               <w:sz w:val="17"/>
                               <w:szCs w:val="17"/>
                             </w:rPr>
-                            <w:t xml:space="preserve">© SoftUni – </w:t>
+                            <w:t xml:space="preserve">© </w:t>
+                          </w:r>
+                          <w:proofErr w:type="spellStart"/>
+                          <w:r>
+                            <w:rPr>
+                              <w:sz w:val="17"/>
+                              <w:szCs w:val="17"/>
+                            </w:rPr>
+                            <w:t>SoftUni</w:t>
+                          </w:r>
+                          <w:proofErr w:type="spellEnd"/>
+                          <w:r>
+                            <w:rPr>
+                              <w:sz w:val="17"/>
+                              <w:szCs w:val="17"/>
+                            </w:rPr>
+                            <w:t xml:space="preserve"> – </w:t>
                           </w:r>
                           <w:hyperlink r:id="rId1" w:history="1">
                             <w:r>
@@ -11736,7 +12202,23 @@
                               <w:sz w:val="17"/>
                               <w:szCs w:val="17"/>
                             </w:rPr>
-                            <w:t>. Copyrighted document. Unauthorized copy, reproduction or use is not permitted.</w:t>
+                            <w:t xml:space="preserve">. </w:t>
+                          </w:r>
+                          <w:proofErr w:type="gramStart"/>
+                          <w:r>
+                            <w:rPr>
+                              <w:sz w:val="17"/>
+                              <w:szCs w:val="17"/>
+                            </w:rPr>
+                            <w:t>Copyrighted document.</w:t>
+                          </w:r>
+                          <w:proofErr w:type="gramEnd"/>
+                          <w:r>
+                            <w:rPr>
+                              <w:sz w:val="17"/>
+                              <w:szCs w:val="17"/>
+                            </w:rPr>
+                            <w:t xml:space="preserve"> Unauthorized copy, reproduction or use is not permitted.</w:t>
                           </w:r>
                         </w:p>
                         <w:bookmarkEnd w:id="1"/>
@@ -11754,6 +12236,7 @@
                               <w:noProof/>
                               <w:sz w:val="18"/>
                               <w:szCs w:val="18"/>
+                              <w:lang w:val="bg-BG" w:eastAsia="bg-BG"/>
                             </w:rPr>
                             <w:drawing>
                               <wp:inline distT="0" distB="0" distL="0" distR="0" wp14:anchorId="53621E41" wp14:editId="3BF595D6">
@@ -11820,6 +12303,7 @@
                               <w:noProof/>
                               <w:sz w:val="18"/>
                               <w:szCs w:val="18"/>
+                              <w:lang w:val="bg-BG" w:eastAsia="bg-BG"/>
                             </w:rPr>
                             <w:drawing>
                               <wp:inline distT="0" distB="0" distL="0" distR="0" wp14:anchorId="64E29E7A" wp14:editId="1BD0FFE4">
@@ -11886,6 +12370,7 @@
                               <w:noProof/>
                               <w:sz w:val="18"/>
                               <w:szCs w:val="18"/>
+                              <w:lang w:val="bg-BG" w:eastAsia="bg-BG"/>
                             </w:rPr>
                             <w:drawing>
                               <wp:inline distT="0" distB="0" distL="0" distR="0" wp14:anchorId="293C9B17" wp14:editId="373E17EF">
@@ -11939,6 +12424,7 @@
                               <w:noProof/>
                               <w:sz w:val="18"/>
                               <w:szCs w:val="18"/>
+                              <w:lang w:val="bg-BG" w:eastAsia="bg-BG"/>
                             </w:rPr>
                             <w:drawing>
                               <wp:inline distT="0" distB="0" distL="0" distR="0" wp14:anchorId="75BE9FD2" wp14:editId="14C27CD2">
@@ -11968,7 +12454,7 @@
                                               <a14:useLocalDpi xmlns:a14="http://schemas.microsoft.com/office/drawing/2010/main" val="0"/>
                                             </a:ext>
                                             <a:ext uri="{837473B0-CC2E-450A-ABE3-18F120FF3D39}">
-                                              <a1611:picAttrSrcUrl xmlns="" xmlns:cx2="http://schemas.microsoft.com/office/drawing/2015/10/21/chartex" xmlns:cx3="http://schemas.microsoft.com/office/drawing/2016/5/9/chartex" xmlns:cx4="http://schemas.microsoft.com/office/drawing/2016/5/10/chartex" xmlns:cx5="http://schemas.microsoft.com/office/drawing/2016/5/11/chartex" xmlns:cx6="http://schemas.microsoft.com/office/drawing/2016/5/12/chartex" xmlns:cx7="http://schemas.microsoft.com/office/drawing/2016/5/13/chartex" xmlns:cx8="http://schemas.microsoft.com/office/drawing/2016/5/14/chartex" xmlns:aink="http://schemas.microsoft.com/office/drawing/2016/ink" xmlns:am3d="http://schemas.microsoft.com/office/drawing/2017/model3d" xmlns:o="urn:schemas-microsoft-com:office:office" xmlns:v="urn:schemas-microsoft-com:vml" xmlns:w10="urn:schemas-microsoft-com:office:word" xmlns:w="http://schemas.openxmlformats.org/wordprocessingml/2006/main" xmlns:w16cid="http://schemas.microsoft.com/office/word/2016/wordml/cid" xmlns:a1611="http://schemas.microsoft.com/office/drawing/2016/11/main" r:id="rId10"/>
+                                              <a1611:picAttrSrcUrl xmlns:a1611="http://schemas.microsoft.com/office/drawing/2016/11/main" xmlns:w16cid="http://schemas.microsoft.com/office/word/2016/wordml/cid" xmlns:w="http://schemas.openxmlformats.org/wordprocessingml/2006/main" xmlns:w10="urn:schemas-microsoft-com:office:word" xmlns:v="urn:schemas-microsoft-com:vml" xmlns:o="urn:schemas-microsoft-com:office:office" xmlns:am3d="http://schemas.microsoft.com/office/drawing/2017/model3d" xmlns:aink="http://schemas.microsoft.com/office/drawing/2016/ink" xmlns:cx8="http://schemas.microsoft.com/office/drawing/2016/5/14/chartex" xmlns:cx7="http://schemas.microsoft.com/office/drawing/2016/5/13/chartex" xmlns:cx6="http://schemas.microsoft.com/office/drawing/2016/5/12/chartex" xmlns:cx5="http://schemas.microsoft.com/office/drawing/2016/5/11/chartex" xmlns:cx4="http://schemas.microsoft.com/office/drawing/2016/5/10/chartex" xmlns:cx3="http://schemas.microsoft.com/office/drawing/2016/5/9/chartex" xmlns:cx2="http://schemas.microsoft.com/office/drawing/2015/10/21/chartex" xmlns="" xmlns:w16se="http://schemas.microsoft.com/office/word/2015/wordml/symex" xmlns:w15="http://schemas.microsoft.com/office/word/2012/wordml" xmlns:cx1="http://schemas.microsoft.com/office/drawing/2015/9/8/chartex" xmlns:cx="http://schemas.microsoft.com/office/drawing/2014/chartex" r:id="rId10"/>
                                             </a:ext>
                                           </a:extLst>
                                         </a:blip>
@@ -12008,6 +12494,7 @@
                               <w:noProof/>
                               <w:sz w:val="18"/>
                               <w:szCs w:val="18"/>
+                              <w:lang w:val="bg-BG" w:eastAsia="bg-BG"/>
                             </w:rPr>
                             <w:drawing>
                               <wp:inline distT="0" distB="0" distL="0" distR="0" wp14:anchorId="15168924" wp14:editId="70A0374F">
@@ -12061,6 +12548,7 @@
                               <w:noProof/>
                               <w:sz w:val="18"/>
                               <w:szCs w:val="18"/>
+                              <w:lang w:val="bg-BG" w:eastAsia="bg-BG"/>
                             </w:rPr>
                             <w:drawing>
                               <wp:inline distT="0" distB="0" distL="0" distR="0" wp14:anchorId="1C97DE02" wp14:editId="61D842AB">
@@ -12114,6 +12602,7 @@
                               <w:noProof/>
                               <w:sz w:val="18"/>
                               <w:szCs w:val="18"/>
+                              <w:lang w:val="bg-BG" w:eastAsia="bg-BG"/>
                             </w:rPr>
                             <w:drawing>
                               <wp:inline distT="0" distB="0" distL="0" distR="0" wp14:anchorId="103BD2B7" wp14:editId="40827562">
@@ -12183,6 +12672,7 @@
                               <w:noProof/>
                               <w:sz w:val="18"/>
                               <w:szCs w:val="18"/>
+                              <w:lang w:val="bg-BG" w:eastAsia="bg-BG"/>
                             </w:rPr>
                             <w:drawing>
                               <wp:inline distT="0" distB="0" distL="0" distR="0" wp14:anchorId="620F6097" wp14:editId="67DE1394">
@@ -12249,6 +12739,7 @@
                               <w:noProof/>
                               <w:sz w:val="18"/>
                               <w:szCs w:val="18"/>
+                              <w:lang w:val="bg-BG" w:eastAsia="bg-BG"/>
                             </w:rPr>
                             <w:drawing>
                               <wp:inline distT="0" distB="0" distL="0" distR="0" wp14:anchorId="02F95DD8" wp14:editId="5DBDA342">
@@ -12308,7 +12799,7 @@
             </wp:anchor>
           </w:drawing>
         </mc:Choice>
-        <mc:Fallback>
+        <mc:Fallback xmlns:w16se="http://schemas.microsoft.com/office/word/2015/wordml/symex" xmlns:w15="http://schemas.microsoft.com/office/word/2012/wordml" xmlns:cx1="http://schemas.microsoft.com/office/drawing/2015/9/8/chartex" xmlns:cx="http://schemas.microsoft.com/office/drawing/2014/chartex">
           <w:pict>
             <v:shape w14:anchorId="2074F399" id="Text Box 16" o:spid="_x0000_s1027" type="#_x0000_t202" style="position:absolute;margin-left:109pt;margin-top:7pt;width:411.4pt;height:40.45pt;z-index:251657216;visibility:visible;mso-wrap-style:square;mso-width-percent:0;mso-height-percent:0;mso-wrap-distance-left:9pt;mso-wrap-distance-top:0;mso-wrap-distance-right:9pt;mso-wrap-distance-bottom:0;mso-position-horizontal:absolute;mso-position-horizontal-relative:text;mso-position-vertical:absolute;mso-position-vertical-relative:text;mso-width-percent:0;mso-height-percent:0;mso-width-relative:page;mso-height-relative:page;v-text-anchor:top" o:gfxdata="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" filled="f" stroked="f">
               <v:textbox inset=".5mm,1.2mm,.5mm,.5mm">
@@ -12368,7 +12859,7 @@
                           <wp:extent cx="180000" cy="180000"/>
                           <wp:effectExtent l="0" t="0" r="0" b="0"/>
                           <wp:docPr id="3" name="Picture 3">
-                            <a:hlinkClick xmlns:a="http://schemas.openxmlformats.org/drawingml/2006/main" r:id="rId2"/>
+                            <a:hlinkClick xmlns:a="http://schemas.openxmlformats.org/drawingml/2006/main" r:id="rId22"/>
                           </wp:docPr>
                           <wp:cNvGraphicFramePr>
                             <a:graphicFrameLocks xmlns:a="http://schemas.openxmlformats.org/drawingml/2006/main" noChangeAspect="1"/>
@@ -12378,14 +12869,14 @@
                               <pic:pic xmlns:pic="http://schemas.openxmlformats.org/drawingml/2006/picture">
                                 <pic:nvPicPr>
                                   <pic:cNvPr id="3" name="Picture 3">
-                                    <a:hlinkClick r:id="rId2"/>
+                                    <a:hlinkClick r:id="rId22"/>
                                   </pic:cNvPr>
                                   <pic:cNvPicPr>
                                     <a:picLocks noChangeAspect="1" noChangeArrowheads="1"/>
                                   </pic:cNvPicPr>
                                 </pic:nvPicPr>
                                 <pic:blipFill>
-                                  <a:blip r:embed="rId3">
+                                  <a:blip r:embed="rId23">
                                     <a:extLst>
                                       <a:ext uri="{28A0092B-C50C-407E-A947-70E740481C1C}">
                                         <a14:useLocalDpi xmlns:a14="http://schemas.microsoft.com/office/drawing/2010/main" val="0"/>
@@ -12434,7 +12925,7 @@
                           <wp:extent cx="180000" cy="180000"/>
                           <wp:effectExtent l="0" t="0" r="0" b="0"/>
                           <wp:docPr id="2" name="Picture 2">
-                            <a:hlinkClick xmlns:a="http://schemas.openxmlformats.org/drawingml/2006/main" r:id="rId4"/>
+                            <a:hlinkClick xmlns:a="http://schemas.openxmlformats.org/drawingml/2006/main" r:id="rId24"/>
                           </wp:docPr>
                           <wp:cNvGraphicFramePr>
                             <a:graphicFrameLocks xmlns:a="http://schemas.openxmlformats.org/drawingml/2006/main" noChangeAspect="1"/>
@@ -12444,14 +12935,14 @@
                               <pic:pic xmlns:pic="http://schemas.openxmlformats.org/drawingml/2006/picture">
                                 <pic:nvPicPr>
                                   <pic:cNvPr id="2" name="Picture 2">
-                                    <a:hlinkClick r:id="rId4"/>
+                                    <a:hlinkClick r:id="rId24"/>
                                   </pic:cNvPr>
                                   <pic:cNvPicPr>
                                     <a:picLocks noChangeAspect="1" noChangeArrowheads="1"/>
                                   </pic:cNvPicPr>
                                 </pic:nvPicPr>
                                 <pic:blipFill>
-                                  <a:blip r:embed="rId5">
+                                  <a:blip r:embed="rId25">
                                     <a:extLst>
                                       <a:ext uri="{28A0092B-C50C-407E-A947-70E740481C1C}">
                                         <a14:useLocalDpi xmlns:a14="http://schemas.microsoft.com/office/drawing/2010/main" val="0"/>
@@ -12500,7 +12991,7 @@
                           <wp:extent cx="180000" cy="180000"/>
                           <wp:effectExtent l="0" t="0" r="0" b="0"/>
                           <wp:docPr id="5" name="Picture 5" title="Software University @ Facebook">
-                            <a:hlinkClick xmlns:a="http://schemas.openxmlformats.org/drawingml/2006/main" r:id="rId6"/>
+                            <a:hlinkClick xmlns:a="http://schemas.openxmlformats.org/drawingml/2006/main" r:id="rId26"/>
                           </wp:docPr>
                           <wp:cNvGraphicFramePr>
                             <a:graphicFrameLocks xmlns:a="http://schemas.openxmlformats.org/drawingml/2006/main" noChangeAspect="1"/>
@@ -12510,12 +13001,12 @@
                               <pic:pic xmlns:pic="http://schemas.openxmlformats.org/drawingml/2006/picture">
                                 <pic:nvPicPr>
                                   <pic:cNvPr id="5" name="Picture 5" title="Software University @ Facebook">
-                                    <a:hlinkClick r:id="rId6"/>
+                                    <a:hlinkClick r:id="rId26"/>
                                   </pic:cNvPr>
                                   <pic:cNvPicPr/>
                                 </pic:nvPicPr>
                                 <pic:blipFill>
-                                  <a:blip r:embed="rId7"/>
+                                  <a:blip r:embed="rId27"/>
                                   <a:stretch>
                                     <a:fillRect/>
                                   </a:stretch>
@@ -12553,7 +13044,7 @@
                           <wp:extent cx="180000" cy="180000"/>
                           <wp:effectExtent l="0" t="0" r="0" b="0"/>
                           <wp:docPr id="20" name="Picture 20">
-                            <a:hlinkClick xmlns:a="http://schemas.openxmlformats.org/drawingml/2006/main" r:id="rId8"/>
+                            <a:hlinkClick xmlns:a="http://schemas.openxmlformats.org/drawingml/2006/main" r:id="rId28"/>
                           </wp:docPr>
                           <wp:cNvGraphicFramePr>
                             <a:graphicFrameLocks xmlns:a="http://schemas.openxmlformats.org/drawingml/2006/main" noChangeAspect="1"/>
@@ -12563,14 +13054,14 @@
                               <pic:pic xmlns:pic="http://schemas.openxmlformats.org/drawingml/2006/picture">
                                 <pic:nvPicPr>
                                   <pic:cNvPr id="20" name="Picture 20">
-                                    <a:hlinkClick r:id="rId8"/>
+                                    <a:hlinkClick r:id="rId28"/>
                                   </pic:cNvPr>
                                   <pic:cNvPicPr>
                                     <a:picLocks noChangeAspect="1" noChangeArrowheads="1"/>
                                   </pic:cNvPicPr>
                                 </pic:nvPicPr>
                                 <pic:blipFill>
-                                  <a:blip r:embed="rId9">
+                                  <a:blip r:embed="rId29">
                                     <a:extLst>
                                       <a:ext uri="{28A0092B-C50C-407E-A947-70E740481C1C}">
                                         <a14:useLocalDpi xmlns:a14="http://schemas.microsoft.com/office/drawing/2010/main" val="0"/>
@@ -12622,7 +13113,7 @@
                           <wp:extent cx="180000" cy="180000"/>
                           <wp:effectExtent l="0" t="0" r="0" b="0"/>
                           <wp:docPr id="7" name="Picture 7" title="Software University @ Twitter">
-                            <a:hlinkClick xmlns:a="http://schemas.openxmlformats.org/drawingml/2006/main" r:id="rId11"/>
+                            <a:hlinkClick xmlns:a="http://schemas.openxmlformats.org/drawingml/2006/main" r:id="rId30"/>
                           </wp:docPr>
                           <wp:cNvGraphicFramePr>
                             <a:graphicFrameLocks xmlns:a="http://schemas.openxmlformats.org/drawingml/2006/main" noChangeAspect="1"/>
@@ -12632,12 +13123,12 @@
                               <pic:pic xmlns:pic="http://schemas.openxmlformats.org/drawingml/2006/picture">
                                 <pic:nvPicPr>
                                   <pic:cNvPr id="7" name="Picture 7" title="Software University @ Twitter">
-                                    <a:hlinkClick r:id="rId11"/>
+                                    <a:hlinkClick r:id="rId30"/>
                                   </pic:cNvPr>
                                   <pic:cNvPicPr/>
                                 </pic:nvPicPr>
                                 <pic:blipFill>
-                                  <a:blip r:embed="rId12"/>
+                                  <a:blip r:embed="rId31"/>
                                   <a:stretch>
                                     <a:fillRect/>
                                   </a:stretch>
@@ -12675,7 +13166,7 @@
                           <wp:extent cx="180000" cy="180000"/>
                           <wp:effectExtent l="0" t="0" r="0" b="0"/>
                           <wp:docPr id="17" name="Picture 17" title="Software University @ YouTube">
-                            <a:hlinkClick xmlns:a="http://schemas.openxmlformats.org/drawingml/2006/main" r:id="rId13"/>
+                            <a:hlinkClick xmlns:a="http://schemas.openxmlformats.org/drawingml/2006/main" r:id="rId32"/>
                           </wp:docPr>
                           <wp:cNvGraphicFramePr>
                             <a:graphicFrameLocks xmlns:a="http://schemas.openxmlformats.org/drawingml/2006/main" noChangeAspect="1"/>
@@ -12685,12 +13176,12 @@
                               <pic:pic xmlns:pic="http://schemas.openxmlformats.org/drawingml/2006/picture">
                                 <pic:nvPicPr>
                                   <pic:cNvPr id="17" name="Picture 17" title="Software University @ YouTube">
-                                    <a:hlinkClick r:id="rId13"/>
+                                    <a:hlinkClick r:id="rId32"/>
                                   </pic:cNvPr>
                                   <pic:cNvPicPr/>
                                 </pic:nvPicPr>
                                 <pic:blipFill>
-                                  <a:blip r:embed="rId14"/>
+                                  <a:blip r:embed="rId33"/>
                                   <a:stretch>
                                     <a:fillRect/>
                                   </a:stretch>
@@ -12728,7 +13219,7 @@
                           <wp:extent cx="180000" cy="180000"/>
                           <wp:effectExtent l="0" t="0" r="0" b="0"/>
                           <wp:docPr id="21" name="Picture 21">
-                            <a:hlinkClick xmlns:a="http://schemas.openxmlformats.org/drawingml/2006/main" r:id="rId15"/>
+                            <a:hlinkClick xmlns:a="http://schemas.openxmlformats.org/drawingml/2006/main" r:id="rId34"/>
                           </wp:docPr>
                           <wp:cNvGraphicFramePr>
                             <a:graphicFrameLocks xmlns:a="http://schemas.openxmlformats.org/drawingml/2006/main" noChangeAspect="1"/>
@@ -12738,14 +13229,14 @@
                               <pic:pic xmlns:pic="http://schemas.openxmlformats.org/drawingml/2006/picture">
                                 <pic:nvPicPr>
                                   <pic:cNvPr id="21" name="Picture 21">
-                                    <a:hlinkClick r:id="rId15"/>
+                                    <a:hlinkClick r:id="rId34"/>
                                   </pic:cNvPr>
                                   <pic:cNvPicPr>
                                     <a:picLocks noChangeAspect="1" noChangeArrowheads="1"/>
                                   </pic:cNvPicPr>
                                 </pic:nvPicPr>
                                 <pic:blipFill rotWithShape="1">
-                                  <a:blip r:embed="rId16">
+                                  <a:blip r:embed="rId35">
                                     <a:extLst>
                                       <a:ext uri="{28A0092B-C50C-407E-A947-70E740481C1C}">
                                         <a14:useLocalDpi xmlns:a14="http://schemas.microsoft.com/office/drawing/2010/main" val="0"/>
@@ -12797,7 +13288,7 @@
                           <wp:extent cx="180000" cy="180000"/>
                           <wp:effectExtent l="0" t="0" r="0" b="0"/>
                           <wp:docPr id="22" name="Picture 22">
-                            <a:hlinkClick xmlns:a="http://schemas.openxmlformats.org/drawingml/2006/main" r:id="rId17"/>
+                            <a:hlinkClick xmlns:a="http://schemas.openxmlformats.org/drawingml/2006/main" r:id="rId36"/>
                           </wp:docPr>
                           <wp:cNvGraphicFramePr>
                             <a:graphicFrameLocks xmlns:a="http://schemas.openxmlformats.org/drawingml/2006/main" noChangeAspect="1"/>
@@ -12807,14 +13298,14 @@
                               <pic:pic xmlns:pic="http://schemas.openxmlformats.org/drawingml/2006/picture">
                                 <pic:nvPicPr>
                                   <pic:cNvPr id="22" name="Picture 22">
-                                    <a:hlinkClick r:id="rId17"/>
+                                    <a:hlinkClick r:id="rId36"/>
                                   </pic:cNvPr>
                                   <pic:cNvPicPr>
                                     <a:picLocks noChangeAspect="1" noChangeArrowheads="1"/>
                                   </pic:cNvPicPr>
                                 </pic:nvPicPr>
                                 <pic:blipFill>
-                                  <a:blip r:embed="rId18">
+                                  <a:blip r:embed="rId37">
                                     <a:extLst>
                                       <a:ext uri="{28A0092B-C50C-407E-A947-70E740481C1C}">
                                         <a14:useLocalDpi xmlns:a14="http://schemas.microsoft.com/office/drawing/2010/main" val="0"/>
@@ -12863,7 +13354,7 @@
                           <wp:extent cx="180000" cy="180000"/>
                           <wp:effectExtent l="0" t="0" r="0" b="0"/>
                           <wp:docPr id="23" name="Picture 23" title="Software University: Email Us">
-                            <a:hlinkClick xmlns:a="http://schemas.openxmlformats.org/drawingml/2006/main" r:id="rId19"/>
+                            <a:hlinkClick xmlns:a="http://schemas.openxmlformats.org/drawingml/2006/main" r:id="rId38"/>
                           </wp:docPr>
                           <wp:cNvGraphicFramePr>
                             <a:graphicFrameLocks xmlns:a="http://schemas.openxmlformats.org/drawingml/2006/main" noChangeAspect="1"/>
@@ -12873,12 +13364,12 @@
                               <pic:pic xmlns:pic="http://schemas.openxmlformats.org/drawingml/2006/picture">
                                 <pic:nvPicPr>
                                   <pic:cNvPr id="23" name="Picture 23" title="Software University: Email Us">
-                                    <a:hlinkClick r:id="rId19"/>
+                                    <a:hlinkClick r:id="rId38"/>
                                   </pic:cNvPr>
                                   <pic:cNvPicPr/>
                                 </pic:nvPicPr>
                                 <pic:blipFill>
-                                  <a:blip r:embed="rId20"/>
+                                  <a:blip r:embed="rId39"/>
                                   <a:stretch>
                                     <a:fillRect/>
                                   </a:stretch>
@@ -12909,6 +13400,7 @@
     <w:r>
       <w:rPr>
         <w:noProof/>
+        <w:lang w:val="bg-BG" w:eastAsia="bg-BG"/>
       </w:rPr>
       <w:drawing>
         <wp:anchor distT="0" distB="0" distL="114300" distR="114300" simplePos="0" relativeHeight="251694080" behindDoc="0" locked="0" layoutInCell="1" allowOverlap="1" wp14:anchorId="318DB6A9" wp14:editId="57820713">
@@ -12940,7 +13432,7 @@
                   </pic:cNvPicPr>
                 </pic:nvPicPr>
                 <pic:blipFill>
-                  <a:blip r:embed="rId22">
+                  <a:blip r:embed="rId40">
                     <a:extLst>
                       <a:ext uri="{28A0092B-C50C-407E-A947-70E740481C1C}">
                         <a14:useLocalDpi xmlns:a14="http://schemas.microsoft.com/office/drawing/2010/main" val="0"/>
@@ -12980,6 +13472,7 @@
     <w:r>
       <w:rPr>
         <w:noProof/>
+        <w:lang w:val="bg-BG" w:eastAsia="bg-BG"/>
       </w:rPr>
       <mc:AlternateContent>
         <mc:Choice Requires="wps">
@@ -13044,7 +13537,7 @@
             </wp:anchor>
           </w:drawing>
         </mc:Choice>
-        <mc:Fallback xmlns:cx2="http://schemas.microsoft.com/office/drawing/2015/10/21/chartex" xmlns:cx3="http://schemas.microsoft.com/office/drawing/2016/5/9/chartex" xmlns:cx4="http://schemas.microsoft.com/office/drawing/2016/5/10/chartex" xmlns:cx5="http://schemas.microsoft.com/office/drawing/2016/5/11/chartex" xmlns:cx6="http://schemas.microsoft.com/office/drawing/2016/5/12/chartex" xmlns:cx7="http://schemas.microsoft.com/office/drawing/2016/5/13/chartex" xmlns:cx8="http://schemas.microsoft.com/office/drawing/2016/5/14/chartex" xmlns:aink="http://schemas.microsoft.com/office/drawing/2016/ink" xmlns:am3d="http://schemas.microsoft.com/office/drawing/2017/model3d" xmlns:w16cid="http://schemas.microsoft.com/office/word/2016/wordml/cid">
+        <mc:Fallback xmlns:w16cid="http://schemas.microsoft.com/office/word/2016/wordml/cid" xmlns:am3d="http://schemas.microsoft.com/office/drawing/2017/model3d" xmlns:aink="http://schemas.microsoft.com/office/drawing/2016/ink" xmlns:cx8="http://schemas.microsoft.com/office/drawing/2016/5/14/chartex" xmlns:cx7="http://schemas.microsoft.com/office/drawing/2016/5/13/chartex" xmlns:cx6="http://schemas.microsoft.com/office/drawing/2016/5/12/chartex" xmlns:cx5="http://schemas.microsoft.com/office/drawing/2016/5/11/chartex" xmlns:cx4="http://schemas.microsoft.com/office/drawing/2016/5/10/chartex" xmlns:cx3="http://schemas.microsoft.com/office/drawing/2016/5/9/chartex" xmlns:cx2="http://schemas.microsoft.com/office/drawing/2015/10/21/chartex" xmlns:w16se="http://schemas.microsoft.com/office/word/2015/wordml/symex" xmlns:w15="http://schemas.microsoft.com/office/word/2012/wordml" xmlns:cx1="http://schemas.microsoft.com/office/drawing/2015/9/8/chartex" xmlns:cx="http://schemas.microsoft.com/office/drawing/2014/chartex">
           <w:pict>
             <v:line w14:anchorId="60BE7D18" id="Straight Connector 19" o:spid="_x0000_s1026" style="position:absolute;flip:y;z-index:251622400;visibility:visible;mso-wrap-style:square;mso-width-percent:0;mso-height-percent:0;mso-wrap-distance-left:9pt;mso-wrap-distance-top:0;mso-wrap-distance-right:9pt;mso-wrap-distance-bottom:0;mso-position-horizontal:absolute;mso-position-horizontal-relative:text;mso-position-vertical:absolute;mso-position-vertical-relative:text;mso-width-percent:0;mso-height-percent:0;mso-width-relative:page;mso-height-relative:page" from="-.1pt,5.2pt" to="520.7pt,5.2pt" o:gfxdata="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" strokecolor="#974706 [1609]" strokeweight="1pt">
               <v:stroke endcap="round"/>
@@ -13056,6 +13549,7 @@
     <w:r>
       <w:rPr>
         <w:noProof/>
+        <w:lang w:val="bg-BG" w:eastAsia="bg-BG"/>
       </w:rPr>
       <mc:AlternateContent>
         <mc:Choice Requires="wps">
@@ -13225,7 +13719,11 @@
         </mc:Choice>
         <mc:Fallback>
           <w:pict>
-            <v:shape w14:anchorId="60DB5C39" id="Text Box 4" o:spid="_x0000_s1028" type="#_x0000_t202" style="position:absolute;margin-left:444.65pt;margin-top:26.95pt;width:70.9pt;height:15.9pt;z-index:251663360;visibility:visible;mso-wrap-style:square;mso-width-percent:0;mso-height-percent:0;mso-wrap-distance-left:9pt;mso-wrap-distance-top:0;mso-wrap-distance-right:9pt;mso-wrap-distance-bottom:0;mso-position-horizontal:absolute;mso-position-horizontal-relative:text;mso-position-vertical:absolute;mso-position-vertical-relative:text;mso-width-percent:0;mso-height-percent:0;mso-width-relative:page;mso-height-relative:page;v-text-anchor:middle" o:gfxdata="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" filled="f" stroked="f" strokeweight=".5pt">
+            <v:shapetype id="_x0000_t202" coordsize="21600,21600" o:spt="202" path="m,l,21600r21600,l21600,xe">
+              <v:stroke joinstyle="miter"/>
+              <v:path gradientshapeok="t" o:connecttype="rect"/>
+            </v:shapetype>
+            <v:shape id="Text Box 4" o:spid="_x0000_s1028" type="#_x0000_t202" style="position:absolute;margin-left:444.65pt;margin-top:26.95pt;width:70.9pt;height:15.9pt;z-index:251663360;visibility:visible;mso-wrap-style:square;mso-width-percent:0;mso-height-percent:0;mso-wrap-distance-left:9pt;mso-wrap-distance-top:0;mso-wrap-distance-right:9pt;mso-wrap-distance-bottom:0;mso-position-horizontal:absolute;mso-position-horizontal-relative:text;mso-position-vertical:absolute;mso-position-vertical-relative:text;mso-width-percent:0;mso-height-percent:0;mso-width-relative:page;mso-height-relative:page;v-text-anchor:middle" o:gfxdata="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" filled="f" stroked="f" strokeweight=".5pt">
               <v:textbox inset="0,0,0,0">
                 <w:txbxContent>
                   <w:p>
@@ -13336,7 +13834,7 @@
 </file>
 
 <file path=word/footnotes.xml><?xml version="1.0" encoding="utf-8"?>
-<w:footnotes xmlns:wpc="http://schemas.microsoft.com/office/word/2010/wordprocessingCanvas" xmlns:cx="http://schemas.microsoft.com/office/drawing/2014/chartex" xmlns:cx1="http://schemas.microsoft.com/office/drawing/2015/9/8/chartex" xmlns:mc="http://schemas.openxmlformats.org/markup-compatibility/2006" xmlns:o="urn:schemas-microsoft-com:office:office" xmlns:r="http://schemas.openxmlformats.org/officeDocument/2006/relationships" xmlns:m="http://schemas.openxmlformats.org/officeDocument/2006/math" xmlns:v="urn:schemas-microsoft-com:vml" xmlns:wp14="http://schemas.microsoft.com/office/word/2010/wordprocessingDrawing" xmlns:wp="http://schemas.openxmlformats.org/drawingml/2006/wordprocessingDrawing" xmlns:w10="urn:schemas-microsoft-com:office:word" xmlns:w="http://schemas.openxmlformats.org/wordprocessingml/2006/main" xmlns:w14="http://schemas.microsoft.com/office/word/2010/wordml" xmlns:w15="http://schemas.microsoft.com/office/word/2012/wordml" xmlns:w16se="http://schemas.microsoft.com/office/word/2015/wordml/symex" xmlns:wpg="http://schemas.microsoft.com/office/word/2010/wordprocessingGroup" xmlns:wpi="http://schemas.microsoft.com/office/word/2010/wordprocessingInk" xmlns:wne="http://schemas.microsoft.com/office/word/2006/wordml" xmlns:wps="http://schemas.microsoft.com/office/word/2010/wordprocessingShape" mc:Ignorable="w14 w15 w16se wp14">
+<w:footnotes xmlns:wpc="http://schemas.microsoft.com/office/word/2010/wordprocessingCanvas" xmlns:mc="http://schemas.openxmlformats.org/markup-compatibility/2006" xmlns:o="urn:schemas-microsoft-com:office:office" xmlns:r="http://schemas.openxmlformats.org/officeDocument/2006/relationships" xmlns:m="http://schemas.openxmlformats.org/officeDocument/2006/math" xmlns:v="urn:schemas-microsoft-com:vml" xmlns:wp14="http://schemas.microsoft.com/office/word/2010/wordprocessingDrawing" xmlns:wp="http://schemas.openxmlformats.org/drawingml/2006/wordprocessingDrawing" xmlns:w10="urn:schemas-microsoft-com:office:word" xmlns:w="http://schemas.openxmlformats.org/wordprocessingml/2006/main" xmlns:w14="http://schemas.microsoft.com/office/word/2010/wordml" xmlns:wpg="http://schemas.microsoft.com/office/word/2010/wordprocessingGroup" xmlns:wpi="http://schemas.microsoft.com/office/word/2010/wordprocessingInk" xmlns:wne="http://schemas.microsoft.com/office/word/2006/wordml" xmlns:wps="http://schemas.microsoft.com/office/word/2010/wordprocessingShape" mc:Ignorable="w14 wp14">
   <w:footnote w:type="separator" w:id="-1">
     <w:p>
       <w:pPr>
@@ -13361,7 +13859,7 @@
 </file>
 
 <file path=word/header1.xml><?xml version="1.0" encoding="utf-8"?>
-<w:hdr xmlns:wpc="http://schemas.microsoft.com/office/word/2010/wordprocessingCanvas" xmlns:cx="http://schemas.microsoft.com/office/drawing/2014/chartex" xmlns:cx1="http://schemas.microsoft.com/office/drawing/2015/9/8/chartex" xmlns:mc="http://schemas.openxmlformats.org/markup-compatibility/2006" xmlns:o="urn:schemas-microsoft-com:office:office" xmlns:r="http://schemas.openxmlformats.org/officeDocument/2006/relationships" xmlns:m="http://schemas.openxmlformats.org/officeDocument/2006/math" xmlns:v="urn:schemas-microsoft-com:vml" xmlns:wp14="http://schemas.microsoft.com/office/word/2010/wordprocessingDrawing" xmlns:wp="http://schemas.openxmlformats.org/drawingml/2006/wordprocessingDrawing" xmlns:w10="urn:schemas-microsoft-com:office:word" xmlns:w="http://schemas.openxmlformats.org/wordprocessingml/2006/main" xmlns:w14="http://schemas.microsoft.com/office/word/2010/wordml" xmlns:w15="http://schemas.microsoft.com/office/word/2012/wordml" xmlns:w16se="http://schemas.microsoft.com/office/word/2015/wordml/symex" xmlns:wpg="http://schemas.microsoft.com/office/word/2010/wordprocessingGroup" xmlns:wpi="http://schemas.microsoft.com/office/word/2010/wordprocessingInk" xmlns:wne="http://schemas.microsoft.com/office/word/2006/wordml" xmlns:wps="http://schemas.microsoft.com/office/word/2010/wordprocessingShape" mc:Ignorable="w14 w15 w16se wp14">
+<w:hdr xmlns:wpc="http://schemas.microsoft.com/office/word/2010/wordprocessingCanvas" xmlns:mc="http://schemas.openxmlformats.org/markup-compatibility/2006" xmlns:o="urn:schemas-microsoft-com:office:office" xmlns:r="http://schemas.openxmlformats.org/officeDocument/2006/relationships" xmlns:m="http://schemas.openxmlformats.org/officeDocument/2006/math" xmlns:v="urn:schemas-microsoft-com:vml" xmlns:wp14="http://schemas.microsoft.com/office/word/2010/wordprocessingDrawing" xmlns:wp="http://schemas.openxmlformats.org/drawingml/2006/wordprocessingDrawing" xmlns:w10="urn:schemas-microsoft-com:office:word" xmlns:w="http://schemas.openxmlformats.org/wordprocessingml/2006/main" xmlns:w14="http://schemas.microsoft.com/office/word/2010/wordml" xmlns:wpg="http://schemas.microsoft.com/office/word/2010/wordprocessingGroup" xmlns:wpi="http://schemas.microsoft.com/office/word/2010/wordprocessingInk" xmlns:wne="http://schemas.microsoft.com/office/word/2006/wordml" xmlns:wps="http://schemas.microsoft.com/office/word/2010/wordprocessingShape" mc:Ignorable="w14 wp14">
   <w:p>
     <w:pPr>
       <w:pStyle w:val="Header"/>
@@ -13372,8 +13870,8 @@
 </file>
 
 <file path=word/numbering.xml><?xml version="1.0" encoding="utf-8"?>
-<w:numbering xmlns:wpc="http://schemas.microsoft.com/office/word/2010/wordprocessingCanvas" xmlns:cx="http://schemas.microsoft.com/office/drawing/2014/chartex" xmlns:cx1="http://schemas.microsoft.com/office/drawing/2015/9/8/chartex" xmlns:mc="http://schemas.openxmlformats.org/markup-compatibility/2006" xmlns:o="urn:schemas-microsoft-com:office:office" xmlns:r="http://schemas.openxmlformats.org/officeDocument/2006/relationships" xmlns:m="http://schemas.openxmlformats.org/officeDocument/2006/math" xmlns:v="urn:schemas-microsoft-com:vml" xmlns:wp14="http://schemas.microsoft.com/office/word/2010/wordprocessingDrawing" xmlns:wp="http://schemas.openxmlformats.org/drawingml/2006/wordprocessingDrawing" xmlns:w10="urn:schemas-microsoft-com:office:word" xmlns:w="http://schemas.openxmlformats.org/wordprocessingml/2006/main" xmlns:w14="http://schemas.microsoft.com/office/word/2010/wordml" xmlns:w15="http://schemas.microsoft.com/office/word/2012/wordml" xmlns:w16se="http://schemas.microsoft.com/office/word/2015/wordml/symex" xmlns:wpg="http://schemas.microsoft.com/office/word/2010/wordprocessingGroup" xmlns:wpi="http://schemas.microsoft.com/office/word/2010/wordprocessingInk" xmlns:wne="http://schemas.microsoft.com/office/word/2006/wordml" xmlns:wps="http://schemas.microsoft.com/office/word/2010/wordprocessingShape" mc:Ignorable="w14 w15 w16se wp14">
-  <w:abstractNum w:abstractNumId="0" w15:restartNumberingAfterBreak="0">
+<w:numbering xmlns:wpc="http://schemas.microsoft.com/office/word/2010/wordprocessingCanvas" xmlns:mc="http://schemas.openxmlformats.org/markup-compatibility/2006" xmlns:o="urn:schemas-microsoft-com:office:office" xmlns:r="http://schemas.openxmlformats.org/officeDocument/2006/relationships" xmlns:m="http://schemas.openxmlformats.org/officeDocument/2006/math" xmlns:v="urn:schemas-microsoft-com:vml" xmlns:wp14="http://schemas.microsoft.com/office/word/2010/wordprocessingDrawing" xmlns:wp="http://schemas.openxmlformats.org/drawingml/2006/wordprocessingDrawing" xmlns:w10="urn:schemas-microsoft-com:office:word" xmlns:w="http://schemas.openxmlformats.org/wordprocessingml/2006/main" xmlns:w14="http://schemas.microsoft.com/office/word/2010/wordml" xmlns:wpg="http://schemas.microsoft.com/office/word/2010/wordprocessingGroup" xmlns:wpi="http://schemas.microsoft.com/office/word/2010/wordprocessingInk" xmlns:wne="http://schemas.microsoft.com/office/word/2006/wordml" xmlns:wps="http://schemas.microsoft.com/office/word/2010/wordprocessingShape" mc:Ignorable="w14 wp14">
+  <w:abstractNum w:abstractNumId="0">
     <w:nsid w:val="00000005"/>
     <w:multiLevelType w:val="hybridMultilevel"/>
     <w:tmpl w:val="BF246BDA"/>
@@ -13486,7 +13984,7 @@
       </w:rPr>
     </w:lvl>
   </w:abstractNum>
-  <w:abstractNum w:abstractNumId="1" w15:restartNumberingAfterBreak="0">
+  <w:abstractNum w:abstractNumId="1">
     <w:nsid w:val="04E60920"/>
     <w:multiLevelType w:val="hybridMultilevel"/>
     <w:tmpl w:val="9DB0F662"/>
@@ -13599,7 +14097,7 @@
       </w:rPr>
     </w:lvl>
   </w:abstractNum>
-  <w:abstractNum w:abstractNumId="2" w15:restartNumberingAfterBreak="0">
+  <w:abstractNum w:abstractNumId="2">
     <w:nsid w:val="07340217"/>
     <w:multiLevelType w:val="hybridMultilevel"/>
     <w:tmpl w:val="A81E03E6"/>
@@ -13712,7 +14210,7 @@
       </w:rPr>
     </w:lvl>
   </w:abstractNum>
-  <w:abstractNum w:abstractNumId="3" w15:restartNumberingAfterBreak="0">
+  <w:abstractNum w:abstractNumId="3">
     <w:nsid w:val="0BCB1966"/>
     <w:multiLevelType w:val="hybridMultilevel"/>
     <w:tmpl w:val="288856D8"/>
@@ -13825,7 +14323,7 @@
       </w:rPr>
     </w:lvl>
   </w:abstractNum>
-  <w:abstractNum w:abstractNumId="4" w15:restartNumberingAfterBreak="0">
+  <w:abstractNum w:abstractNumId="4">
     <w:nsid w:val="0D150978"/>
     <w:multiLevelType w:val="hybridMultilevel"/>
     <w:tmpl w:val="184A0ED8"/>
@@ -13917,7 +14415,7 @@
       </w:pPr>
     </w:lvl>
   </w:abstractNum>
-  <w:abstractNum w:abstractNumId="5" w15:restartNumberingAfterBreak="0">
+  <w:abstractNum w:abstractNumId="5">
     <w:nsid w:val="12D46FE6"/>
     <w:multiLevelType w:val="hybridMultilevel"/>
     <w:tmpl w:val="2E189FDA"/>
@@ -14030,7 +14528,7 @@
       </w:rPr>
     </w:lvl>
   </w:abstractNum>
-  <w:abstractNum w:abstractNumId="6" w15:restartNumberingAfterBreak="0">
+  <w:abstractNum w:abstractNumId="6">
     <w:nsid w:val="13A00DEC"/>
     <w:multiLevelType w:val="hybridMultilevel"/>
     <w:tmpl w:val="1F8697F2"/>
@@ -14165,7 +14663,7 @@
       </w:pPr>
     </w:lvl>
   </w:abstractNum>
-  <w:abstractNum w:abstractNumId="7" w15:restartNumberingAfterBreak="0">
+  <w:abstractNum w:abstractNumId="7">
     <w:nsid w:val="19FC108B"/>
     <w:multiLevelType w:val="hybridMultilevel"/>
     <w:tmpl w:val="5AE21E18"/>
@@ -14278,7 +14776,7 @@
       </w:rPr>
     </w:lvl>
   </w:abstractNum>
-  <w:abstractNum w:abstractNumId="8" w15:restartNumberingAfterBreak="0">
+  <w:abstractNum w:abstractNumId="8">
     <w:nsid w:val="1D3C450D"/>
     <w:multiLevelType w:val="hybridMultilevel"/>
     <w:tmpl w:val="0732809A"/>
@@ -14367,7 +14865,7 @@
       </w:pPr>
     </w:lvl>
   </w:abstractNum>
-  <w:abstractNum w:abstractNumId="9" w15:restartNumberingAfterBreak="0">
+  <w:abstractNum w:abstractNumId="9">
     <w:nsid w:val="1DAD2515"/>
     <w:multiLevelType w:val="hybridMultilevel"/>
     <w:tmpl w:val="9C1E9A04"/>
@@ -14480,7 +14978,7 @@
       </w:rPr>
     </w:lvl>
   </w:abstractNum>
-  <w:abstractNum w:abstractNumId="10" w15:restartNumberingAfterBreak="0">
+  <w:abstractNum w:abstractNumId="10">
     <w:nsid w:val="22CD3F94"/>
     <w:multiLevelType w:val="hybridMultilevel"/>
     <w:tmpl w:val="A044FDFA"/>
@@ -14566,7 +15064,7 @@
       </w:pPr>
     </w:lvl>
   </w:abstractNum>
-  <w:abstractNum w:abstractNumId="11" w15:restartNumberingAfterBreak="0">
+  <w:abstractNum w:abstractNumId="11">
     <w:nsid w:val="23536430"/>
     <w:multiLevelType w:val="hybridMultilevel"/>
     <w:tmpl w:val="88CCA070"/>
@@ -14679,7 +15177,7 @@
       </w:rPr>
     </w:lvl>
   </w:abstractNum>
-  <w:abstractNum w:abstractNumId="12" w15:restartNumberingAfterBreak="0">
+  <w:abstractNum w:abstractNumId="12">
     <w:nsid w:val="23C737F5"/>
     <w:multiLevelType w:val="hybridMultilevel"/>
     <w:tmpl w:val="13202166"/>
@@ -14768,7 +15266,7 @@
       </w:pPr>
     </w:lvl>
   </w:abstractNum>
-  <w:abstractNum w:abstractNumId="13" w15:restartNumberingAfterBreak="0">
+  <w:abstractNum w:abstractNumId="13">
     <w:nsid w:val="253348C0"/>
     <w:multiLevelType w:val="hybridMultilevel"/>
     <w:tmpl w:val="5CC6AF8A"/>
@@ -14856,7 +15354,7 @@
       </w:pPr>
     </w:lvl>
   </w:abstractNum>
-  <w:abstractNum w:abstractNumId="14" w15:restartNumberingAfterBreak="0">
+  <w:abstractNum w:abstractNumId="14">
     <w:nsid w:val="26413526"/>
     <w:multiLevelType w:val="hybridMultilevel"/>
     <w:tmpl w:val="A1B4F3F4"/>
@@ -14942,7 +15440,7 @@
       </w:pPr>
     </w:lvl>
   </w:abstractNum>
-  <w:abstractNum w:abstractNumId="15" w15:restartNumberingAfterBreak="0">
+  <w:abstractNum w:abstractNumId="15">
     <w:nsid w:val="264860D5"/>
     <w:multiLevelType w:val="hybridMultilevel"/>
     <w:tmpl w:val="1F1CB5CE"/>
@@ -15031,7 +15529,7 @@
       </w:pPr>
     </w:lvl>
   </w:abstractNum>
-  <w:abstractNum w:abstractNumId="16" w15:restartNumberingAfterBreak="0">
+  <w:abstractNum w:abstractNumId="16">
     <w:nsid w:val="268274C7"/>
     <w:multiLevelType w:val="hybridMultilevel"/>
     <w:tmpl w:val="0732809A"/>
@@ -15120,7 +15618,7 @@
       </w:pPr>
     </w:lvl>
   </w:abstractNum>
-  <w:abstractNum w:abstractNumId="17" w15:restartNumberingAfterBreak="0">
+  <w:abstractNum w:abstractNumId="17">
     <w:nsid w:val="27B21A09"/>
     <w:multiLevelType w:val="hybridMultilevel"/>
     <w:tmpl w:val="2B56ED7C"/>
@@ -15209,7 +15707,7 @@
       </w:pPr>
     </w:lvl>
   </w:abstractNum>
-  <w:abstractNum w:abstractNumId="18" w15:restartNumberingAfterBreak="0">
+  <w:abstractNum w:abstractNumId="18">
     <w:nsid w:val="287845C5"/>
     <w:multiLevelType w:val="hybridMultilevel"/>
     <w:tmpl w:val="9A9852EC"/>
@@ -15322,7 +15820,7 @@
       </w:rPr>
     </w:lvl>
   </w:abstractNum>
-  <w:abstractNum w:abstractNumId="19" w15:restartNumberingAfterBreak="0">
+  <w:abstractNum w:abstractNumId="19">
     <w:nsid w:val="2C5B53B7"/>
     <w:multiLevelType w:val="hybridMultilevel"/>
     <w:tmpl w:val="98BE5D62"/>
@@ -15417,7 +15915,7 @@
       </w:pPr>
     </w:lvl>
   </w:abstractNum>
-  <w:abstractNum w:abstractNumId="20" w15:restartNumberingAfterBreak="0">
+  <w:abstractNum w:abstractNumId="20">
     <w:nsid w:val="326B7ADF"/>
     <w:multiLevelType w:val="hybridMultilevel"/>
     <w:tmpl w:val="243464B4"/>
@@ -15512,7 +16010,7 @@
       </w:pPr>
     </w:lvl>
   </w:abstractNum>
-  <w:abstractNum w:abstractNumId="21" w15:restartNumberingAfterBreak="0">
+  <w:abstractNum w:abstractNumId="21">
     <w:nsid w:val="36F1759A"/>
     <w:multiLevelType w:val="hybridMultilevel"/>
     <w:tmpl w:val="AC4C80EA"/>
@@ -15625,7 +16123,7 @@
       </w:rPr>
     </w:lvl>
   </w:abstractNum>
-  <w:abstractNum w:abstractNumId="22" w15:restartNumberingAfterBreak="0">
+  <w:abstractNum w:abstractNumId="22">
     <w:nsid w:val="385C6CB3"/>
     <w:multiLevelType w:val="hybridMultilevel"/>
     <w:tmpl w:val="C1C67C5C"/>
@@ -15738,7 +16236,7 @@
       </w:rPr>
     </w:lvl>
   </w:abstractNum>
-  <w:abstractNum w:abstractNumId="23" w15:restartNumberingAfterBreak="0">
+  <w:abstractNum w:abstractNumId="23">
     <w:nsid w:val="40B63A43"/>
     <w:multiLevelType w:val="hybridMultilevel"/>
     <w:tmpl w:val="4D9EFB84"/>
@@ -15833,7 +16331,7 @@
       </w:pPr>
     </w:lvl>
   </w:abstractNum>
-  <w:abstractNum w:abstractNumId="24" w15:restartNumberingAfterBreak="0">
+  <w:abstractNum w:abstractNumId="24">
     <w:nsid w:val="44BC2519"/>
     <w:multiLevelType w:val="hybridMultilevel"/>
     <w:tmpl w:val="EEB2B3B6"/>
@@ -15922,7 +16420,7 @@
       </w:pPr>
     </w:lvl>
   </w:abstractNum>
-  <w:abstractNum w:abstractNumId="25" w15:restartNumberingAfterBreak="0">
+  <w:abstractNum w:abstractNumId="25">
     <w:nsid w:val="484672BA"/>
     <w:multiLevelType w:val="multilevel"/>
     <w:tmpl w:val="4B28C710"/>
@@ -16035,7 +16533,7 @@
       </w:rPr>
     </w:lvl>
   </w:abstractNum>
-  <w:abstractNum w:abstractNumId="26" w15:restartNumberingAfterBreak="0">
+  <w:abstractNum w:abstractNumId="26">
     <w:nsid w:val="4D796141"/>
     <w:multiLevelType w:val="hybridMultilevel"/>
     <w:tmpl w:val="91D04A66"/>
@@ -16148,7 +16646,7 @@
       </w:rPr>
     </w:lvl>
   </w:abstractNum>
-  <w:abstractNum w:abstractNumId="27" w15:restartNumberingAfterBreak="0">
+  <w:abstractNum w:abstractNumId="27">
     <w:nsid w:val="4F5B2890"/>
     <w:multiLevelType w:val="hybridMultilevel"/>
     <w:tmpl w:val="9FAE4850"/>
@@ -16261,7 +16759,7 @@
       </w:rPr>
     </w:lvl>
   </w:abstractNum>
-  <w:abstractNum w:abstractNumId="28" w15:restartNumberingAfterBreak="0">
+  <w:abstractNum w:abstractNumId="28">
     <w:nsid w:val="50F62E8C"/>
     <w:multiLevelType w:val="hybridMultilevel"/>
     <w:tmpl w:val="E78C85C0"/>
@@ -16374,7 +16872,7 @@
       </w:rPr>
     </w:lvl>
   </w:abstractNum>
-  <w:abstractNum w:abstractNumId="29" w15:restartNumberingAfterBreak="0">
+  <w:abstractNum w:abstractNumId="29">
     <w:nsid w:val="5507266E"/>
     <w:multiLevelType w:val="hybridMultilevel"/>
     <w:tmpl w:val="22522E3A"/>
@@ -16487,7 +16985,7 @@
       </w:rPr>
     </w:lvl>
   </w:abstractNum>
-  <w:abstractNum w:abstractNumId="30" w15:restartNumberingAfterBreak="0">
+  <w:abstractNum w:abstractNumId="30">
     <w:nsid w:val="55990837"/>
     <w:multiLevelType w:val="hybridMultilevel"/>
     <w:tmpl w:val="960254F8"/>
@@ -16600,7 +17098,7 @@
       </w:rPr>
     </w:lvl>
   </w:abstractNum>
-  <w:abstractNum w:abstractNumId="31" w15:restartNumberingAfterBreak="0">
+  <w:abstractNum w:abstractNumId="31">
     <w:nsid w:val="55BC60FF"/>
     <w:multiLevelType w:val="hybridMultilevel"/>
     <w:tmpl w:val="C1FC87D6"/>
@@ -16689,7 +17187,7 @@
       </w:pPr>
     </w:lvl>
   </w:abstractNum>
-  <w:abstractNum w:abstractNumId="32" w15:restartNumberingAfterBreak="0">
+  <w:abstractNum w:abstractNumId="32">
     <w:nsid w:val="57FD43D1"/>
     <w:multiLevelType w:val="hybridMultilevel"/>
     <w:tmpl w:val="A36A9E3E"/>
@@ -16777,7 +17275,7 @@
       </w:pPr>
     </w:lvl>
   </w:abstractNum>
-  <w:abstractNum w:abstractNumId="33" w15:restartNumberingAfterBreak="0">
+  <w:abstractNum w:abstractNumId="33">
     <w:nsid w:val="58906223"/>
     <w:multiLevelType w:val="hybridMultilevel"/>
     <w:tmpl w:val="5F26B56E"/>
@@ -16890,7 +17388,7 @@
       </w:rPr>
     </w:lvl>
   </w:abstractNum>
-  <w:abstractNum w:abstractNumId="34" w15:restartNumberingAfterBreak="0">
+  <w:abstractNum w:abstractNumId="34">
     <w:nsid w:val="5E7757B2"/>
     <w:multiLevelType w:val="multilevel"/>
     <w:tmpl w:val="0E203B02"/>
@@ -16976,7 +17474,7 @@
       </w:pPr>
     </w:lvl>
   </w:abstractNum>
-  <w:abstractNum w:abstractNumId="35" w15:restartNumberingAfterBreak="0">
+  <w:abstractNum w:abstractNumId="35">
     <w:nsid w:val="5F9A715F"/>
     <w:multiLevelType w:val="hybridMultilevel"/>
     <w:tmpl w:val="4B26630C"/>
@@ -17089,7 +17587,7 @@
       </w:rPr>
     </w:lvl>
   </w:abstractNum>
-  <w:abstractNum w:abstractNumId="36" w15:restartNumberingAfterBreak="0">
+  <w:abstractNum w:abstractNumId="36">
     <w:nsid w:val="609D235C"/>
     <w:multiLevelType w:val="hybridMultilevel"/>
     <w:tmpl w:val="848696AC"/>
@@ -17202,7 +17700,7 @@
       </w:rPr>
     </w:lvl>
   </w:abstractNum>
-  <w:abstractNum w:abstractNumId="37" w15:restartNumberingAfterBreak="0">
+  <w:abstractNum w:abstractNumId="37">
     <w:nsid w:val="60FC6BB4"/>
     <w:multiLevelType w:val="hybridMultilevel"/>
     <w:tmpl w:val="671E692E"/>
@@ -17315,7 +17813,7 @@
       </w:rPr>
     </w:lvl>
   </w:abstractNum>
-  <w:abstractNum w:abstractNumId="38" w15:restartNumberingAfterBreak="0">
+  <w:abstractNum w:abstractNumId="38">
     <w:nsid w:val="636274E2"/>
     <w:multiLevelType w:val="hybridMultilevel"/>
     <w:tmpl w:val="0732809A"/>
@@ -17404,7 +17902,7 @@
       </w:pPr>
     </w:lvl>
   </w:abstractNum>
-  <w:abstractNum w:abstractNumId="39" w15:restartNumberingAfterBreak="0">
+  <w:abstractNum w:abstractNumId="39">
     <w:nsid w:val="6B944EC9"/>
     <w:multiLevelType w:val="hybridMultilevel"/>
     <w:tmpl w:val="8076D1AC"/>
@@ -17517,7 +18015,7 @@
       </w:rPr>
     </w:lvl>
   </w:abstractNum>
-  <w:abstractNum w:abstractNumId="40" w15:restartNumberingAfterBreak="0">
+  <w:abstractNum w:abstractNumId="40">
     <w:nsid w:val="6EBD0C51"/>
     <w:multiLevelType w:val="hybridMultilevel"/>
     <w:tmpl w:val="5C28EE1A"/>
@@ -17630,7 +18128,7 @@
       </w:rPr>
     </w:lvl>
   </w:abstractNum>
-  <w:abstractNum w:abstractNumId="41" w15:restartNumberingAfterBreak="0">
+  <w:abstractNum w:abstractNumId="41">
     <w:nsid w:val="75F22415"/>
     <w:multiLevelType w:val="hybridMultilevel"/>
     <w:tmpl w:val="DB2EF382"/>
@@ -17716,7 +18214,7 @@
       </w:pPr>
     </w:lvl>
   </w:abstractNum>
-  <w:abstractNum w:abstractNumId="42" w15:restartNumberingAfterBreak="0">
+  <w:abstractNum w:abstractNumId="42">
     <w:nsid w:val="766D73FB"/>
     <w:multiLevelType w:val="hybridMultilevel"/>
     <w:tmpl w:val="646AC9A6"/>
@@ -17805,7 +18303,7 @@
       </w:pPr>
     </w:lvl>
   </w:abstractNum>
-  <w:abstractNum w:abstractNumId="43" w15:restartNumberingAfterBreak="0">
+  <w:abstractNum w:abstractNumId="43">
     <w:nsid w:val="771A7929"/>
     <w:multiLevelType w:val="hybridMultilevel"/>
     <w:tmpl w:val="B5EA489E"/>
@@ -17918,7 +18416,7 @@
       </w:rPr>
     </w:lvl>
   </w:abstractNum>
-  <w:abstractNum w:abstractNumId="44" w15:restartNumberingAfterBreak="0">
+  <w:abstractNum w:abstractNumId="44">
     <w:nsid w:val="7A0155B4"/>
     <w:multiLevelType w:val="hybridMultilevel"/>
     <w:tmpl w:val="581A57DA"/>
@@ -18031,7 +18529,7 @@
       </w:rPr>
     </w:lvl>
   </w:abstractNum>
-  <w:abstractNum w:abstractNumId="45" w15:restartNumberingAfterBreak="0">
+  <w:abstractNum w:abstractNumId="45">
     <w:nsid w:val="7E5F60D1"/>
     <w:multiLevelType w:val="hybridMultilevel"/>
     <w:tmpl w:val="DE3EAC2C"/>
@@ -18313,7 +18811,7 @@
 </file>
 
 <file path=word/styles.xml><?xml version="1.0" encoding="utf-8"?>
-<w:styles xmlns:mc="http://schemas.openxmlformats.org/markup-compatibility/2006" xmlns:r="http://schemas.openxmlformats.org/officeDocument/2006/relationships" xmlns:w="http://schemas.openxmlformats.org/wordprocessingml/2006/main" xmlns:w14="http://schemas.microsoft.com/office/word/2010/wordml" xmlns:w15="http://schemas.microsoft.com/office/word/2012/wordml" xmlns:w16se="http://schemas.microsoft.com/office/word/2015/wordml/symex" mc:Ignorable="w14 w15 w16se">
+<w:styles xmlns:mc="http://schemas.openxmlformats.org/markup-compatibility/2006" xmlns:r="http://schemas.openxmlformats.org/officeDocument/2006/relationships" xmlns:w="http://schemas.openxmlformats.org/wordprocessingml/2006/main" xmlns:w14="http://schemas.microsoft.com/office/word/2010/wordml" mc:Ignorable="w14">
   <w:docDefaults>
     <w:rPrDefault>
       <w:rPr>
@@ -18329,378 +18827,144 @@
       </w:pPr>
     </w:pPrDefault>
   </w:docDefaults>
-  <w:latentStyles w:defLockedState="0" w:defUIPriority="99" w:defSemiHidden="0" w:defUnhideWhenUsed="0" w:defQFormat="0" w:count="371">
-    <w:lsdException w:name="Normal" w:uiPriority="0" w:qFormat="1"/>
-    <w:lsdException w:name="heading 1" w:uiPriority="9" w:qFormat="1"/>
-    <w:lsdException w:name="heading 2" w:semiHidden="1" w:uiPriority="9" w:unhideWhenUsed="1" w:qFormat="1"/>
-    <w:lsdException w:name="heading 3" w:semiHidden="1" w:uiPriority="9" w:unhideWhenUsed="1" w:qFormat="1"/>
-    <w:lsdException w:name="heading 4" w:semiHidden="1" w:uiPriority="9" w:unhideWhenUsed="1" w:qFormat="1"/>
-    <w:lsdException w:name="heading 5" w:semiHidden="1" w:uiPriority="9" w:unhideWhenUsed="1" w:qFormat="1"/>
-    <w:lsdException w:name="heading 6" w:semiHidden="1" w:uiPriority="9" w:unhideWhenUsed="1" w:qFormat="1"/>
-    <w:lsdException w:name="heading 7" w:semiHidden="1" w:uiPriority="9" w:unhideWhenUsed="1" w:qFormat="1"/>
-    <w:lsdException w:name="heading 8" w:semiHidden="1" w:uiPriority="9" w:unhideWhenUsed="1" w:qFormat="1"/>
-    <w:lsdException w:name="heading 9" w:semiHidden="1" w:uiPriority="9" w:unhideWhenUsed="1" w:qFormat="1"/>
-    <w:lsdException w:name="index 1" w:semiHidden="1" w:unhideWhenUsed="1"/>
-    <w:lsdException w:name="index 2" w:semiHidden="1" w:unhideWhenUsed="1"/>
-    <w:lsdException w:name="index 3" w:semiHidden="1" w:unhideWhenUsed="1"/>
-    <w:lsdException w:name="index 4" w:semiHidden="1" w:unhideWhenUsed="1"/>
-    <w:lsdException w:name="index 5" w:semiHidden="1" w:unhideWhenUsed="1"/>
-    <w:lsdException w:name="index 6" w:semiHidden="1" w:unhideWhenUsed="1"/>
-    <w:lsdException w:name="index 7" w:semiHidden="1" w:unhideWhenUsed="1"/>
-    <w:lsdException w:name="index 8" w:semiHidden="1" w:unhideWhenUsed="1"/>
-    <w:lsdException w:name="index 9" w:semiHidden="1" w:unhideWhenUsed="1"/>
-    <w:lsdException w:name="toc 1" w:semiHidden="1" w:uiPriority="39" w:unhideWhenUsed="1"/>
-    <w:lsdException w:name="toc 2" w:semiHidden="1" w:uiPriority="39" w:unhideWhenUsed="1"/>
-    <w:lsdException w:name="toc 3" w:semiHidden="1" w:uiPriority="39" w:unhideWhenUsed="1"/>
-    <w:lsdException w:name="toc 4" w:semiHidden="1" w:uiPriority="39" w:unhideWhenUsed="1"/>
-    <w:lsdException w:name="toc 5" w:semiHidden="1" w:uiPriority="39" w:unhideWhenUsed="1"/>
-    <w:lsdException w:name="toc 6" w:semiHidden="1" w:uiPriority="39" w:unhideWhenUsed="1"/>
-    <w:lsdException w:name="toc 7" w:semiHidden="1" w:uiPriority="39" w:unhideWhenUsed="1"/>
-    <w:lsdException w:name="toc 8" w:semiHidden="1" w:uiPriority="39" w:unhideWhenUsed="1"/>
-    <w:lsdException w:name="toc 9" w:semiHidden="1" w:uiPriority="39" w:unhideWhenUsed="1"/>
-    <w:lsdException w:name="Normal Indent" w:semiHidden="1" w:unhideWhenUsed="1"/>
-    <w:lsdException w:name="footnote text" w:semiHidden="1" w:unhideWhenUsed="1"/>
-    <w:lsdException w:name="annotation text" w:semiHidden="1" w:unhideWhenUsed="1"/>
-    <w:lsdException w:name="header" w:semiHidden="1" w:unhideWhenUsed="1"/>
-    <w:lsdException w:name="footer" w:semiHidden="1" w:unhideWhenUsed="1"/>
-    <w:lsdException w:name="index heading" w:semiHidden="1" w:unhideWhenUsed="1"/>
-    <w:lsdException w:name="caption" w:semiHidden="1" w:uiPriority="35" w:unhideWhenUsed="1" w:qFormat="1"/>
-    <w:lsdException w:name="table of figures" w:semiHidden="1" w:unhideWhenUsed="1"/>
-    <w:lsdException w:name="envelope address" w:semiHidden="1" w:unhideWhenUsed="1"/>
-    <w:lsdException w:name="envelope return" w:semiHidden="1" w:unhideWhenUsed="1"/>
-    <w:lsdException w:name="footnote reference" w:semiHidden="1" w:unhideWhenUsed="1"/>
-    <w:lsdException w:name="annotation reference" w:semiHidden="1" w:unhideWhenUsed="1"/>
-    <w:lsdException w:name="line number" w:semiHidden="1" w:unhideWhenUsed="1"/>
-    <w:lsdException w:name="page number" w:semiHidden="1" w:unhideWhenUsed="1"/>
-    <w:lsdException w:name="endnote reference" w:semiHidden="1" w:unhideWhenUsed="1"/>
-    <w:lsdException w:name="endnote text" w:semiHidden="1" w:unhideWhenUsed="1"/>
-    <w:lsdException w:name="table of authorities" w:semiHidden="1" w:unhideWhenUsed="1"/>
-    <w:lsdException w:name="macro" w:semiHidden="1" w:unhideWhenUsed="1"/>
-    <w:lsdException w:name="toa heading" w:semiHidden="1" w:unhideWhenUsed="1"/>
-    <w:lsdException w:name="List" w:semiHidden="1" w:unhideWhenUsed="1"/>
-    <w:lsdException w:name="List Bullet" w:semiHidden="1" w:unhideWhenUsed="1"/>
-    <w:lsdException w:name="List Number" w:semiHidden="1" w:unhideWhenUsed="1"/>
-    <w:lsdException w:name="List 2" w:semiHidden="1" w:unhideWhenUsed="1"/>
-    <w:lsdException w:name="List 3" w:semiHidden="1" w:unhideWhenUsed="1"/>
-    <w:lsdException w:name="List 4" w:semiHidden="1" w:unhideWhenUsed="1"/>
-    <w:lsdException w:name="List 5" w:semiHidden="1" w:unhideWhenUsed="1"/>
-    <w:lsdException w:name="List Bullet 2" w:semiHidden="1" w:unhideWhenUsed="1"/>
-    <w:lsdException w:name="List Bullet 3" w:semiHidden="1" w:unhideWhenUsed="1"/>
-    <w:lsdException w:name="List Bullet 4" w:semiHidden="1" w:unhideWhenUsed="1"/>
-    <w:lsdException w:name="List Bullet 5" w:semiHidden="1" w:unhideWhenUsed="1"/>
-    <w:lsdException w:name="List Number 2" w:semiHidden="1" w:unhideWhenUsed="1"/>
-    <w:lsdException w:name="List Number 3" w:semiHidden="1" w:unhideWhenUsed="1"/>
-    <w:lsdException w:name="List Number 4" w:semiHidden="1" w:unhideWhenUsed="1"/>
-    <w:lsdException w:name="List Number 5" w:semiHidden="1" w:unhideWhenUsed="1"/>
-    <w:lsdException w:name="Title" w:uiPriority="10"/>
-    <w:lsdException w:name="Closing" w:semiHidden="1" w:unhideWhenUsed="1"/>
-    <w:lsdException w:name="Signature" w:semiHidden="1" w:unhideWhenUsed="1"/>
-    <w:lsdException w:name="Default Paragraph Font" w:semiHidden="1" w:uiPriority="1" w:unhideWhenUsed="1"/>
-    <w:lsdException w:name="Body Text" w:semiHidden="1" w:unhideWhenUsed="1"/>
-    <w:lsdException w:name="Body Text Indent" w:semiHidden="1" w:unhideWhenUsed="1"/>
-    <w:lsdException w:name="List Continue" w:semiHidden="1" w:unhideWhenUsed="1"/>
-    <w:lsdException w:name="List Continue 2" w:semiHidden="1" w:unhideWhenUsed="1"/>
-    <w:lsdException w:name="List Continue 3" w:semiHidden="1" w:unhideWhenUsed="1"/>
-    <w:lsdException w:name="List Continue 4" w:semiHidden="1" w:unhideWhenUsed="1"/>
-    <w:lsdException w:name="List Continue 5" w:semiHidden="1" w:unhideWhenUsed="1"/>
-    <w:lsdException w:name="Message Header" w:semiHidden="1" w:unhideWhenUsed="1"/>
-    <w:lsdException w:name="Subtitle" w:uiPriority="11"/>
-    <w:lsdException w:name="Salutation" w:semiHidden="1" w:unhideWhenUsed="1"/>
-    <w:lsdException w:name="Date" w:semiHidden="1" w:unhideWhenUsed="1"/>
-    <w:lsdException w:name="Body Text First Indent" w:semiHidden="1" w:unhideWhenUsed="1"/>
-    <w:lsdException w:name="Body Text First Indent 2" w:semiHidden="1" w:unhideWhenUsed="1"/>
-    <w:lsdException w:name="Note Heading" w:semiHidden="1" w:unhideWhenUsed="1"/>
-    <w:lsdException w:name="Body Text 2" w:semiHidden="1" w:unhideWhenUsed="1"/>
-    <w:lsdException w:name="Body Text 3" w:semiHidden="1" w:unhideWhenUsed="1"/>
-    <w:lsdException w:name="Body Text Indent 2" w:semiHidden="1" w:unhideWhenUsed="1"/>
-    <w:lsdException w:name="Body Text Indent 3" w:semiHidden="1" w:unhideWhenUsed="1"/>
-    <w:lsdException w:name="Block Text" w:semiHidden="1" w:unhideWhenUsed="1"/>
-    <w:lsdException w:name="Hyperlink" w:semiHidden="1" w:unhideWhenUsed="1"/>
-    <w:lsdException w:name="FollowedHyperlink" w:semiHidden="1" w:unhideWhenUsed="1"/>
-    <w:lsdException w:name="Strong" w:uiPriority="22" w:qFormat="1"/>
-    <w:lsdException w:name="Emphasis" w:uiPriority="20"/>
-    <w:lsdException w:name="Document Map" w:semiHidden="1" w:unhideWhenUsed="1"/>
-    <w:lsdException w:name="Plain Text" w:semiHidden="1" w:unhideWhenUsed="1"/>
-    <w:lsdException w:name="E-mail Signature" w:semiHidden="1" w:unhideWhenUsed="1"/>
-    <w:lsdException w:name="HTML Top of Form" w:semiHidden="1" w:unhideWhenUsed="1"/>
-    <w:lsdException w:name="HTML Bottom of Form" w:semiHidden="1" w:unhideWhenUsed="1"/>
-    <w:lsdException w:name="Normal (Web)" w:semiHidden="1" w:unhideWhenUsed="1"/>
-    <w:lsdException w:name="HTML Acronym" w:semiHidden="1" w:unhideWhenUsed="1"/>
-    <w:lsdException w:name="HTML Address" w:semiHidden="1" w:unhideWhenUsed="1"/>
-    <w:lsdException w:name="HTML Cite" w:semiHidden="1" w:unhideWhenUsed="1"/>
-    <w:lsdException w:name="HTML Code" w:semiHidden="1" w:unhideWhenUsed="1"/>
-    <w:lsdException w:name="HTML Definition" w:semiHidden="1" w:unhideWhenUsed="1"/>
-    <w:lsdException w:name="HTML Keyboard" w:semiHidden="1" w:unhideWhenUsed="1"/>
-    <w:lsdException w:name="HTML Preformatted" w:semiHidden="1" w:unhideWhenUsed="1"/>
-    <w:lsdException w:name="HTML Sample" w:semiHidden="1" w:unhideWhenUsed="1"/>
-    <w:lsdException w:name="HTML Typewriter" w:semiHidden="1" w:unhideWhenUsed="1"/>
-    <w:lsdException w:name="HTML Variable" w:semiHidden="1" w:unhideWhenUsed="1"/>
-    <w:lsdException w:name="Normal Table" w:semiHidden="1" w:unhideWhenUsed="1"/>
-    <w:lsdException w:name="annotation subject" w:semiHidden="1" w:unhideWhenUsed="1"/>
-    <w:lsdException w:name="No List" w:semiHidden="1" w:unhideWhenUsed="1"/>
-    <w:lsdException w:name="Outline List 1" w:semiHidden="1" w:unhideWhenUsed="1"/>
-    <w:lsdException w:name="Outline List 2" w:semiHidden="1" w:unhideWhenUsed="1"/>
-    <w:lsdException w:name="Outline List 3" w:semiHidden="1" w:unhideWhenUsed="1"/>
-    <w:lsdException w:name="Table Simple 1" w:semiHidden="1" w:unhideWhenUsed="1"/>
-    <w:lsdException w:name="Table Simple 2" w:semiHidden="1" w:unhideWhenUsed="1"/>
-    <w:lsdException w:name="Table Simple 3" w:semiHidden="1" w:unhideWhenUsed="1"/>
-    <w:lsdException w:name="Table Classic 1" w:semiHidden="1" w:unhideWhenUsed="1"/>
-    <w:lsdException w:name="Table Classic 2" w:semiHidden="1" w:unhideWhenUsed="1"/>
-    <w:lsdException w:name="Table Classic 3" w:semiHidden="1" w:unhideWhenUsed="1"/>
-    <w:lsdException w:name="Table Classic 4" w:semiHidden="1" w:unhideWhenUsed="1"/>
-    <w:lsdException w:name="Table Colorful 1" w:semiHidden="1" w:unhideWhenUsed="1"/>
-    <w:lsdException w:name="Table Colorful 2" w:semiHidden="1" w:unhideWhenUsed="1"/>
-    <w:lsdException w:name="Table Colorful 3" w:semiHidden="1" w:unhideWhenUsed="1"/>
-    <w:lsdException w:name="Table Columns 1" w:semiHidden="1" w:unhideWhenUsed="1"/>
-    <w:lsdException w:name="Table Columns 2" w:semiHidden="1" w:unhideWhenUsed="1"/>
-    <w:lsdException w:name="Table Columns 3" w:semiHidden="1" w:unhideWhenUsed="1"/>
-    <w:lsdException w:name="Table Columns 4" w:semiHidden="1" w:unhideWhenUsed="1"/>
-    <w:lsdException w:name="Table Columns 5" w:semiHidden="1" w:unhideWhenUsed="1"/>
-    <w:lsdException w:name="Table Grid 1" w:semiHidden="1" w:unhideWhenUsed="1"/>
-    <w:lsdException w:name="Table Grid 2" w:semiHidden="1" w:unhideWhenUsed="1"/>
-    <w:lsdException w:name="Table Grid 3" w:semiHidden="1" w:unhideWhenUsed="1"/>
-    <w:lsdException w:name="Table Grid 4" w:semiHidden="1" w:unhideWhenUsed="1"/>
-    <w:lsdException w:name="Table Grid 5" w:semiHidden="1" w:unhideWhenUsed="1"/>
-    <w:lsdException w:name="Table Grid 6" w:semiHidden="1" w:unhideWhenUsed="1"/>
-    <w:lsdException w:name="Table Grid 7" w:semiHidden="1" w:unhideWhenUsed="1"/>
-    <w:lsdException w:name="Table Grid 8" w:semiHidden="1" w:unhideWhenUsed="1"/>
-    <w:lsdException w:name="Table List 1" w:semiHidden="1" w:unhideWhenUsed="1"/>
-    <w:lsdException w:name="Table List 2" w:semiHidden="1" w:unhideWhenUsed="1"/>
-    <w:lsdException w:name="Table List 3" w:semiHidden="1" w:unhideWhenUsed="1"/>
-    <w:lsdException w:name="Table List 4" w:semiHidden="1" w:unhideWhenUsed="1"/>
-    <w:lsdException w:name="Table List 5" w:semiHidden="1" w:unhideWhenUsed="1"/>
-    <w:lsdException w:name="Table List 6" w:semiHidden="1" w:unhideWhenUsed="1"/>
-    <w:lsdException w:name="Table List 7" w:semiHidden="1" w:unhideWhenUsed="1"/>
-    <w:lsdException w:name="Table List 8" w:semiHidden="1" w:unhideWhenUsed="1"/>
-    <w:lsdException w:name="Table 3D effects 1" w:semiHidden="1" w:unhideWhenUsed="1"/>
-    <w:lsdException w:name="Table 3D effects 2" w:semiHidden="1" w:unhideWhenUsed="1"/>
-    <w:lsdException w:name="Table 3D effects 3" w:semiHidden="1" w:unhideWhenUsed="1"/>
-    <w:lsdException w:name="Table Contemporary" w:semiHidden="1" w:unhideWhenUsed="1"/>
-    <w:lsdException w:name="Table Elegant" w:semiHidden="1" w:unhideWhenUsed="1"/>
-    <w:lsdException w:name="Table Professional" w:semiHidden="1" w:unhideWhenUsed="1"/>
-    <w:lsdException w:name="Table Subtle 1" w:semiHidden="1" w:unhideWhenUsed="1"/>
-    <w:lsdException w:name="Table Subtle 2" w:semiHidden="1" w:unhideWhenUsed="1"/>
-    <w:lsdException w:name="Table Web 1" w:semiHidden="1" w:unhideWhenUsed="1"/>
-    <w:lsdException w:name="Table Web 2" w:semiHidden="1" w:unhideWhenUsed="1"/>
-    <w:lsdException w:name="Table Web 3" w:semiHidden="1" w:unhideWhenUsed="1"/>
-    <w:lsdException w:name="Balloon Text" w:semiHidden="1" w:unhideWhenUsed="1"/>
-    <w:lsdException w:name="Table Grid" w:uiPriority="59"/>
-    <w:lsdException w:name="Table Theme" w:semiHidden="1" w:unhideWhenUsed="1"/>
-    <w:lsdException w:name="Placeholder Text" w:semiHidden="1"/>
-    <w:lsdException w:name="No Spacing" w:uiPriority="1"/>
-    <w:lsdException w:name="Light Shading" w:uiPriority="60"/>
-    <w:lsdException w:name="Light List" w:uiPriority="61"/>
-    <w:lsdException w:name="Light Grid" w:uiPriority="62"/>
-    <w:lsdException w:name="Medium Shading 1" w:uiPriority="63"/>
-    <w:lsdException w:name="Medium Shading 2" w:uiPriority="64"/>
-    <w:lsdException w:name="Medium List 1" w:uiPriority="65"/>
-    <w:lsdException w:name="Medium List 2" w:uiPriority="66"/>
-    <w:lsdException w:name="Medium Grid 1" w:uiPriority="67"/>
-    <w:lsdException w:name="Medium Grid 2" w:uiPriority="68"/>
-    <w:lsdException w:name="Medium Grid 3" w:uiPriority="69"/>
-    <w:lsdException w:name="Dark List" w:uiPriority="70"/>
-    <w:lsdException w:name="Colorful Shading" w:uiPriority="71"/>
-    <w:lsdException w:name="Colorful List" w:uiPriority="72"/>
-    <w:lsdException w:name="Colorful Grid" w:uiPriority="73"/>
-    <w:lsdException w:name="Light Shading Accent 1" w:uiPriority="60"/>
-    <w:lsdException w:name="Light List Accent 1" w:uiPriority="61"/>
-    <w:lsdException w:name="Light Grid Accent 1" w:uiPriority="62"/>
-    <w:lsdException w:name="Medium Shading 1 Accent 1" w:uiPriority="63"/>
-    <w:lsdException w:name="Medium Shading 2 Accent 1" w:uiPriority="64"/>
-    <w:lsdException w:name="Medium List 1 Accent 1" w:uiPriority="65"/>
-    <w:lsdException w:name="Revision" w:semiHidden="1"/>
-    <w:lsdException w:name="List Paragraph" w:uiPriority="34" w:qFormat="1"/>
-    <w:lsdException w:name="Quote" w:uiPriority="29"/>
-    <w:lsdException w:name="Intense Quote" w:uiPriority="30"/>
-    <w:lsdException w:name="Medium List 2 Accent 1" w:uiPriority="66"/>
-    <w:lsdException w:name="Medium Grid 1 Accent 1" w:uiPriority="67"/>
-    <w:lsdException w:name="Medium Grid 2 Accent 1" w:uiPriority="68"/>
-    <w:lsdException w:name="Medium Grid 3 Accent 1" w:uiPriority="69"/>
-    <w:lsdException w:name="Dark List Accent 1" w:uiPriority="70"/>
-    <w:lsdException w:name="Colorful Shading Accent 1" w:uiPriority="71"/>
-    <w:lsdException w:name="Colorful List Accent 1" w:uiPriority="72"/>
-    <w:lsdException w:name="Colorful Grid Accent 1" w:uiPriority="73"/>
-    <w:lsdException w:name="Light Shading Accent 2" w:uiPriority="60"/>
-    <w:lsdException w:name="Light List Accent 2" w:uiPriority="61"/>
-    <w:lsdException w:name="Light Grid Accent 2" w:uiPriority="62"/>
-    <w:lsdException w:name="Medium Shading 1 Accent 2" w:uiPriority="63"/>
-    <w:lsdException w:name="Medium Shading 2 Accent 2" w:uiPriority="64"/>
-    <w:lsdException w:name="Medium List 1 Accent 2" w:uiPriority="65"/>
-    <w:lsdException w:name="Medium List 2 Accent 2" w:uiPriority="66"/>
-    <w:lsdException w:name="Medium Grid 1 Accent 2" w:uiPriority="67"/>
-    <w:lsdException w:name="Medium Grid 2 Accent 2" w:uiPriority="68"/>
-    <w:lsdException w:name="Medium Grid 3 Accent 2" w:uiPriority="69"/>
-    <w:lsdException w:name="Dark List Accent 2" w:uiPriority="70"/>
-    <w:lsdException w:name="Colorful Shading Accent 2" w:uiPriority="71"/>
-    <w:lsdException w:name="Colorful List Accent 2" w:uiPriority="72"/>
-    <w:lsdException w:name="Colorful Grid Accent 2" w:uiPriority="73"/>
-    <w:lsdException w:name="Light Shading Accent 3" w:uiPriority="60"/>
-    <w:lsdException w:name="Light List Accent 3" w:uiPriority="61"/>
-    <w:lsdException w:name="Light Grid Accent 3" w:uiPriority="62"/>
-    <w:lsdException w:name="Medium Shading 1 Accent 3" w:uiPriority="63"/>
-    <w:lsdException w:name="Medium Shading 2 Accent 3" w:uiPriority="64"/>
-    <w:lsdException w:name="Medium List 1 Accent 3" w:uiPriority="65"/>
-    <w:lsdException w:name="Medium List 2 Accent 3" w:uiPriority="66"/>
-    <w:lsdException w:name="Medium Grid 1 Accent 3" w:uiPriority="67"/>
-    <w:lsdException w:name="Medium Grid 2 Accent 3" w:uiPriority="68"/>
-    <w:lsdException w:name="Medium Grid 3 Accent 3" w:uiPriority="69"/>
-    <w:lsdException w:name="Dark List Accent 3" w:uiPriority="70"/>
-    <w:lsdException w:name="Colorful Shading Accent 3" w:uiPriority="71"/>
-    <w:lsdException w:name="Colorful List Accent 3" w:uiPriority="72"/>
-    <w:lsdException w:name="Colorful Grid Accent 3" w:uiPriority="73"/>
-    <w:lsdException w:name="Light Shading Accent 4" w:uiPriority="60"/>
-    <w:lsdException w:name="Light List Accent 4" w:uiPriority="61"/>
-    <w:lsdException w:name="Light Grid Accent 4" w:uiPriority="62"/>
-    <w:lsdException w:name="Medium Shading 1 Accent 4" w:uiPriority="63"/>
-    <w:lsdException w:name="Medium Shading 2 Accent 4" w:uiPriority="64"/>
-    <w:lsdException w:name="Medium List 1 Accent 4" w:uiPriority="65"/>
-    <w:lsdException w:name="Medium List 2 Accent 4" w:uiPriority="66"/>
-    <w:lsdException w:name="Medium Grid 1 Accent 4" w:uiPriority="67"/>
-    <w:lsdException w:name="Medium Grid 2 Accent 4" w:uiPriority="68"/>
-    <w:lsdException w:name="Medium Grid 3 Accent 4" w:uiPriority="69"/>
-    <w:lsdException w:name="Dark List Accent 4" w:uiPriority="70"/>
-    <w:lsdException w:name="Colorful Shading Accent 4" w:uiPriority="71"/>
-    <w:lsdException w:name="Colorful List Accent 4" w:uiPriority="72"/>
-    <w:lsdException w:name="Colorful Grid Accent 4" w:uiPriority="73"/>
-    <w:lsdException w:name="Light Shading Accent 5" w:uiPriority="60"/>
-    <w:lsdException w:name="Light List Accent 5" w:uiPriority="61"/>
-    <w:lsdException w:name="Light Grid Accent 5" w:uiPriority="62"/>
-    <w:lsdException w:name="Medium Shading 1 Accent 5" w:uiPriority="63"/>
-    <w:lsdException w:name="Medium Shading 2 Accent 5" w:uiPriority="64"/>
-    <w:lsdException w:name="Medium List 1 Accent 5" w:uiPriority="65"/>
-    <w:lsdException w:name="Medium List 2 Accent 5" w:uiPriority="66"/>
-    <w:lsdException w:name="Medium Grid 1 Accent 5" w:uiPriority="67"/>
-    <w:lsdException w:name="Medium Grid 2 Accent 5" w:uiPriority="68"/>
-    <w:lsdException w:name="Medium Grid 3 Accent 5" w:uiPriority="69"/>
-    <w:lsdException w:name="Dark List Accent 5" w:uiPriority="70"/>
-    <w:lsdException w:name="Colorful Shading Accent 5" w:uiPriority="71"/>
-    <w:lsdException w:name="Colorful List Accent 5" w:uiPriority="72"/>
-    <w:lsdException w:name="Colorful Grid Accent 5" w:uiPriority="73"/>
-    <w:lsdException w:name="Light Shading Accent 6" w:uiPriority="60"/>
-    <w:lsdException w:name="Light List Accent 6" w:uiPriority="61"/>
-    <w:lsdException w:name="Light Grid Accent 6" w:uiPriority="62"/>
-    <w:lsdException w:name="Medium Shading 1 Accent 6" w:uiPriority="63"/>
-    <w:lsdException w:name="Medium Shading 2 Accent 6" w:uiPriority="64"/>
-    <w:lsdException w:name="Medium List 1 Accent 6" w:uiPriority="65"/>
-    <w:lsdException w:name="Medium List 2 Accent 6" w:uiPriority="66"/>
-    <w:lsdException w:name="Medium Grid 1 Accent 6" w:uiPriority="67"/>
-    <w:lsdException w:name="Medium Grid 2 Accent 6" w:uiPriority="68"/>
-    <w:lsdException w:name="Medium Grid 3 Accent 6" w:uiPriority="69"/>
-    <w:lsdException w:name="Dark List Accent 6" w:uiPriority="70"/>
-    <w:lsdException w:name="Colorful Shading Accent 6" w:uiPriority="71"/>
-    <w:lsdException w:name="Colorful List Accent 6" w:uiPriority="72"/>
-    <w:lsdException w:name="Colorful Grid Accent 6" w:uiPriority="73"/>
-    <w:lsdException w:name="Subtle Emphasis" w:uiPriority="19"/>
-    <w:lsdException w:name="Intense Emphasis" w:uiPriority="21"/>
-    <w:lsdException w:name="Subtle Reference" w:uiPriority="31"/>
-    <w:lsdException w:name="Intense Reference" w:uiPriority="32"/>
-    <w:lsdException w:name="Book Title" w:uiPriority="33"/>
-    <w:lsdException w:name="Bibliography" w:semiHidden="1" w:uiPriority="37" w:unhideWhenUsed="1"/>
-    <w:lsdException w:name="TOC Heading" w:semiHidden="1" w:uiPriority="39" w:unhideWhenUsed="1" w:qFormat="1"/>
-    <w:lsdException w:name="Plain Table 1" w:uiPriority="41"/>
-    <w:lsdException w:name="Plain Table 2" w:uiPriority="42"/>
-    <w:lsdException w:name="Plain Table 3" w:uiPriority="43"/>
-    <w:lsdException w:name="Plain Table 4" w:uiPriority="44"/>
-    <w:lsdException w:name="Plain Table 5" w:uiPriority="45"/>
-    <w:lsdException w:name="Grid Table Light" w:uiPriority="40"/>
-    <w:lsdException w:name="Grid Table 1 Light" w:uiPriority="46"/>
-    <w:lsdException w:name="Grid Table 2" w:uiPriority="47"/>
-    <w:lsdException w:name="Grid Table 3" w:uiPriority="48"/>
-    <w:lsdException w:name="Grid Table 4" w:uiPriority="49"/>
-    <w:lsdException w:name="Grid Table 5 Dark" w:uiPriority="50"/>
-    <w:lsdException w:name="Grid Table 6 Colorful" w:uiPriority="51"/>
-    <w:lsdException w:name="Grid Table 7 Colorful" w:uiPriority="52"/>
-    <w:lsdException w:name="Grid Table 1 Light Accent 1" w:uiPriority="46"/>
-    <w:lsdException w:name="Grid Table 2 Accent 1" w:uiPriority="47"/>
-    <w:lsdException w:name="Grid Table 3 Accent 1" w:uiPriority="48"/>
-    <w:lsdException w:name="Grid Table 4 Accent 1" w:uiPriority="49"/>
-    <w:lsdException w:name="Grid Table 5 Dark Accent 1" w:uiPriority="50"/>
-    <w:lsdException w:name="Grid Table 6 Colorful Accent 1" w:uiPriority="51"/>
-    <w:lsdException w:name="Grid Table 7 Colorful Accent 1" w:uiPriority="52"/>
-    <w:lsdException w:name="Grid Table 1 Light Accent 2" w:uiPriority="46"/>
-    <w:lsdException w:name="Grid Table 2 Accent 2" w:uiPriority="47"/>
-    <w:lsdException w:name="Grid Table 3 Accent 2" w:uiPriority="48"/>
-    <w:lsdException w:name="Grid Table 4 Accent 2" w:uiPriority="49"/>
-    <w:lsdException w:name="Grid Table 5 Dark Accent 2" w:uiPriority="50"/>
-    <w:lsdException w:name="Grid Table 6 Colorful Accent 2" w:uiPriority="51"/>
-    <w:lsdException w:name="Grid Table 7 Colorful Accent 2" w:uiPriority="52"/>
-    <w:lsdException w:name="Grid Table 1 Light Accent 3" w:uiPriority="46"/>
-    <w:lsdException w:name="Grid Table 2 Accent 3" w:uiPriority="47"/>
-    <w:lsdException w:name="Grid Table 3 Accent 3" w:uiPriority="48"/>
-    <w:lsdException w:name="Grid Table 4 Accent 3" w:uiPriority="49"/>
-    <w:lsdException w:name="Grid Table 5 Dark Accent 3" w:uiPriority="50"/>
-    <w:lsdException w:name="Grid Table 6 Colorful Accent 3" w:uiPriority="51"/>
-    <w:lsdException w:name="Grid Table 7 Colorful Accent 3" w:uiPriority="52"/>
-    <w:lsdException w:name="Grid Table 1 Light Accent 4" w:uiPriority="46"/>
-    <w:lsdException w:name="Grid Table 2 Accent 4" w:uiPriority="47"/>
-    <w:lsdException w:name="Grid Table 3 Accent 4" w:uiPriority="48"/>
-    <w:lsdException w:name="Grid Table 4 Accent 4" w:uiPriority="49"/>
-    <w:lsdException w:name="Grid Table 5 Dark Accent 4" w:uiPriority="50"/>
-    <w:lsdException w:name="Grid Table 6 Colorful Accent 4" w:uiPriority="51"/>
-    <w:lsdException w:name="Grid Table 7 Colorful Accent 4" w:uiPriority="52"/>
-    <w:lsdException w:name="Grid Table 1 Light Accent 5" w:uiPriority="46"/>
-    <w:lsdException w:name="Grid Table 2 Accent 5" w:uiPriority="47"/>
-    <w:lsdException w:name="Grid Table 3 Accent 5" w:uiPriority="48"/>
-    <w:lsdException w:name="Grid Table 4 Accent 5" w:uiPriority="49"/>
-    <w:lsdException w:name="Grid Table 5 Dark Accent 5" w:uiPriority="50"/>
-    <w:lsdException w:name="Grid Table 6 Colorful Accent 5" w:uiPriority="51"/>
-    <w:lsdException w:name="Grid Table 7 Colorful Accent 5" w:uiPriority="52"/>
-    <w:lsdException w:name="Grid Table 1 Light Accent 6" w:uiPriority="46"/>
-    <w:lsdException w:name="Grid Table 2 Accent 6" w:uiPriority="47"/>
-    <w:lsdException w:name="Grid Table 3 Accent 6" w:uiPriority="48"/>
-    <w:lsdException w:name="Grid Table 4 Accent 6" w:uiPriority="49"/>
-    <w:lsdException w:name="Grid Table 5 Dark Accent 6" w:uiPriority="50"/>
-    <w:lsdException w:name="Grid Table 6 Colorful Accent 6" w:uiPriority="51"/>
-    <w:lsdException w:name="Grid Table 7 Colorful Accent 6" w:uiPriority="52"/>
-    <w:lsdException w:name="List Table 1 Light" w:uiPriority="46"/>
-    <w:lsdException w:name="List Table 2" w:uiPriority="47"/>
-    <w:lsdException w:name="List Table 3" w:uiPriority="48"/>
-    <w:lsdException w:name="List Table 4" w:uiPriority="49"/>
-    <w:lsdException w:name="List Table 5 Dark" w:uiPriority="50"/>
-    <w:lsdException w:name="List Table 6 Colorful" w:uiPriority="51"/>
-    <w:lsdException w:name="List Table 7 Colorful" w:uiPriority="52"/>
-    <w:lsdException w:name="List Table 1 Light Accent 1" w:uiPriority="46"/>
-    <w:lsdException w:name="List Table 2 Accent 1" w:uiPriority="47"/>
-    <w:lsdException w:name="List Table 3 Accent 1" w:uiPriority="48"/>
-    <w:lsdException w:name="List Table 4 Accent 1" w:uiPriority="49"/>
-    <w:lsdException w:name="List Table 5 Dark Accent 1" w:uiPriority="50"/>
-    <w:lsdException w:name="List Table 6 Colorful Accent 1" w:uiPriority="51"/>
-    <w:lsdException w:name="List Table 7 Colorful Accent 1" w:uiPriority="52"/>
-    <w:lsdException w:name="List Table 1 Light Accent 2" w:uiPriority="46"/>
-    <w:lsdException w:name="List Table 2 Accent 2" w:uiPriority="47"/>
-    <w:lsdException w:name="List Table 3 Accent 2" w:uiPriority="48"/>
-    <w:lsdException w:name="List Table 4 Accent 2" w:uiPriority="49"/>
-    <w:lsdException w:name="List Table 5 Dark Accent 2" w:uiPriority="50"/>
-    <w:lsdException w:name="List Table 6 Colorful Accent 2" w:uiPriority="51"/>
-    <w:lsdException w:name="List Table 7 Colorful Accent 2" w:uiPriority="52"/>
-    <w:lsdException w:name="List Table 1 Light Accent 3" w:uiPriority="46"/>
-    <w:lsdException w:name="List Table 2 Accent 3" w:uiPriority="47"/>
-    <w:lsdException w:name="List Table 3 Accent 3" w:uiPriority="48"/>
-    <w:lsdException w:name="List Table 4 Accent 3" w:uiPriority="49"/>
-    <w:lsdException w:name="List Table 5 Dark Accent 3" w:uiPriority="50"/>
-    <w:lsdException w:name="List Table 6 Colorful Accent 3" w:uiPriority="51"/>
-    <w:lsdException w:name="List Table 7 Colorful Accent 3" w:uiPriority="52"/>
-    <w:lsdException w:name="List Table 1 Light Accent 4" w:uiPriority="46"/>
-    <w:lsdException w:name="List Table 2 Accent 4" w:uiPriority="47"/>
-    <w:lsdException w:name="List Table 3 Accent 4" w:uiPriority="48"/>
-    <w:lsdException w:name="List Table 4 Accent 4" w:uiPriority="49"/>
-    <w:lsdException w:name="List Table 5 Dark Accent 4" w:uiPriority="50"/>
-    <w:lsdException w:name="List Table 6 Colorful Accent 4" w:uiPriority="51"/>
-    <w:lsdException w:name="List Table 7 Colorful Accent 4" w:uiPriority="52"/>
-    <w:lsdException w:name="List Table 1 Light Accent 5" w:uiPriority="46"/>
-    <w:lsdException w:name="List Table 2 Accent 5" w:uiPriority="47"/>
-    <w:lsdException w:name="List Table 3 Accent 5" w:uiPriority="48"/>
-    <w:lsdException w:name="List Table 4 Accent 5" w:uiPriority="49"/>
-    <w:lsdException w:name="List Table 5 Dark Accent 5" w:uiPriority="50"/>
-    <w:lsdException w:name="List Table 6 Colorful Accent 5" w:uiPriority="51"/>
-    <w:lsdException w:name="List Table 7 Colorful Accent 5" w:uiPriority="52"/>
-    <w:lsdException w:name="List Table 1 Light Accent 6" w:uiPriority="46"/>
-    <w:lsdException w:name="List Table 2 Accent 6" w:uiPriority="47"/>
-    <w:lsdException w:name="List Table 3 Accent 6" w:uiPriority="48"/>
-    <w:lsdException w:name="List Table 4 Accent 6" w:uiPriority="49"/>
-    <w:lsdException w:name="List Table 5 Dark Accent 6" w:uiPriority="50"/>
-    <w:lsdException w:name="List Table 6 Colorful Accent 6" w:uiPriority="51"/>
-    <w:lsdException w:name="List Table 7 Colorful Accent 6" w:uiPriority="52"/>
+  <w:latentStyles w:defLockedState="0" w:defUIPriority="99" w:defSemiHidden="1" w:defUnhideWhenUsed="1" w:defQFormat="0" w:count="267">
+    <w:lsdException w:name="Normal" w:semiHidden="0" w:uiPriority="0" w:unhideWhenUsed="0" w:qFormat="1"/>
+    <w:lsdException w:name="heading 1" w:semiHidden="0" w:uiPriority="9" w:unhideWhenUsed="0" w:qFormat="1"/>
+    <w:lsdException w:name="heading 2" w:uiPriority="9" w:qFormat="1"/>
+    <w:lsdException w:name="heading 3" w:uiPriority="9" w:qFormat="1"/>
+    <w:lsdException w:name="heading 4" w:uiPriority="9" w:qFormat="1"/>
+    <w:lsdException w:name="heading 5" w:uiPriority="9" w:qFormat="1"/>
+    <w:lsdException w:name="heading 6" w:uiPriority="9" w:qFormat="1"/>
+    <w:lsdException w:name="heading 7" w:uiPriority="9" w:qFormat="1"/>
+    <w:lsdException w:name="heading 8" w:uiPriority="9" w:qFormat="1"/>
+    <w:lsdException w:name="heading 9" w:uiPriority="9" w:qFormat="1"/>
+    <w:lsdException w:name="toc 1" w:uiPriority="39"/>
+    <w:lsdException w:name="toc 2" w:uiPriority="39"/>
+    <w:lsdException w:name="toc 3" w:uiPriority="39"/>
+    <w:lsdException w:name="toc 4" w:uiPriority="39"/>
+    <w:lsdException w:name="toc 5" w:uiPriority="39"/>
+    <w:lsdException w:name="toc 6" w:uiPriority="39"/>
+    <w:lsdException w:name="toc 7" w:uiPriority="39"/>
+    <w:lsdException w:name="toc 8" w:uiPriority="39"/>
+    <w:lsdException w:name="toc 9" w:uiPriority="39"/>
+    <w:lsdException w:name="caption" w:uiPriority="35" w:qFormat="1"/>
+    <w:lsdException w:name="Title" w:semiHidden="0" w:uiPriority="10" w:unhideWhenUsed="0"/>
+    <w:lsdException w:name="Default Paragraph Font" w:uiPriority="1"/>
+    <w:lsdException w:name="Subtitle" w:semiHidden="0" w:uiPriority="11" w:unhideWhenUsed="0"/>
+    <w:lsdException w:name="Strong" w:semiHidden="0" w:uiPriority="22" w:unhideWhenUsed="0" w:qFormat="1"/>
+    <w:lsdException w:name="Emphasis" w:semiHidden="0" w:uiPriority="20" w:unhideWhenUsed="0"/>
+    <w:lsdException w:name="Table Grid" w:semiHidden="0" w:uiPriority="59" w:unhideWhenUsed="0"/>
+    <w:lsdException w:name="Placeholder Text" w:unhideWhenUsed="0"/>
+    <w:lsdException w:name="No Spacing" w:semiHidden="0" w:uiPriority="1" w:unhideWhenUsed="0"/>
+    <w:lsdException w:name="Light Shading" w:semiHidden="0" w:uiPriority="60" w:unhideWhenUsed="0"/>
+    <w:lsdException w:name="Light List" w:semiHidden="0" w:uiPriority="61" w:unhideWhenUsed="0"/>
+    <w:lsdException w:name="Light Grid" w:semiHidden="0" w:uiPriority="62" w:unhideWhenUsed="0"/>
+    <w:lsdException w:name="Medium Shading 1" w:semiHidden="0" w:uiPriority="63" w:unhideWhenUsed="0"/>
+    <w:lsdException w:name="Medium Shading 2" w:semiHidden="0" w:uiPriority="64" w:unhideWhenUsed="0"/>
+    <w:lsdException w:name="Medium List 1" w:semiHidden="0" w:uiPriority="65" w:unhideWhenUsed="0"/>
+    <w:lsdException w:name="Medium List 2" w:semiHidden="0" w:uiPriority="66" w:unhideWhenUsed="0"/>
+    <w:lsdException w:name="Medium Grid 1" w:semiHidden="0" w:uiPriority="67" w:unhideWhenUsed="0"/>
+    <w:lsdException w:name="Medium Grid 2" w:semiHidden="0" w:uiPriority="68" w:unhideWhenUsed="0"/>
+    <w:lsdException w:name="Medium Grid 3" w:semiHidden="0" w:uiPriority="69" w:unhideWhenUsed="0"/>
+    <w:lsdException w:name="Dark List" w:semiHidden="0" w:uiPriority="70" w:unhideWhenUsed="0"/>
+    <w:lsdException w:name="Colorful Shading" w:semiHidden="0" w:uiPriority="71" w:unhideWhenUsed="0"/>
+    <w:lsdException w:name="Colorful List" w:semiHidden="0" w:uiPriority="72" w:unhideWhenUsed="0"/>
+    <w:lsdException w:name="Colorful Grid" w:semiHidden="0" w:uiPriority="73" w:unhideWhenUsed="0"/>
+    <w:lsdException w:name="Light Shading Accent 1" w:semiHidden="0" w:uiPriority="60" w:unhideWhenUsed="0"/>
+    <w:lsdException w:name="Light List Accent 1" w:semiHidden="0" w:uiPriority="61" w:unhideWhenUsed="0"/>
+    <w:lsdException w:name="Light Grid Accent 1" w:semiHidden="0" w:uiPriority="62" w:unhideWhenUsed="0"/>
+    <w:lsdException w:name="Medium Shading 1 Accent 1" w:semiHidden="0" w:uiPriority="63" w:unhideWhenUsed="0"/>
+    <w:lsdException w:name="Medium Shading 2 Accent 1" w:semiHidden="0" w:uiPriority="64" w:unhideWhenUsed="0"/>
+    <w:lsdException w:name="Medium List 1 Accent 1" w:semiHidden="0" w:uiPriority="65" w:unhideWhenUsed="0"/>
+    <w:lsdException w:name="Revision" w:unhideWhenUsed="0"/>
+    <w:lsdException w:name="List Paragraph" w:semiHidden="0" w:uiPriority="34" w:unhideWhenUsed="0" w:qFormat="1"/>
+    <w:lsdException w:name="Quote" w:semiHidden="0" w:uiPriority="29" w:unhideWhenUsed="0"/>
+    <w:lsdException w:name="Intense Quote" w:semiHidden="0" w:uiPriority="30" w:unhideWhenUsed="0"/>
+    <w:lsdException w:name="Medium List 2 Accent 1" w:semiHidden="0" w:uiPriority="66" w:unhideWhenUsed="0"/>
+    <w:lsdException w:name="Medium Grid 1 Accent 1" w:semiHidden="0" w:uiPriority="67" w:unhideWhenUsed="0"/>
+    <w:lsdException w:name="Medium Grid 2 Accent 1" w:semiHidden="0" w:uiPriority="68" w:unhideWhenUsed="0"/>
+    <w:lsdException w:name="Medium Grid 3 Accent 1" w:semiHidden="0" w:uiPriority="69" w:unhideWhenUsed="0"/>
+    <w:lsdException w:name="Dark List Accent 1" w:semiHidden="0" w:uiPriority="70" w:unhideWhenUsed="0"/>
+    <w:lsdException w:name="Colorful Shading Accent 1" w:semiHidden="0" w:uiPriority="71" w:unhideWhenUsed="0"/>
+    <w:lsdException w:name="Colorful List Accent 1" w:semiHidden="0" w:uiPriority="72" w:unhideWhenUsed="0"/>
+    <w:lsdException w:name="Colorful Grid Accent 1" w:semiHidden="0" w:uiPriority="73" w:unhideWhenUsed="0"/>
+    <w:lsdException w:name="Light Shading Accent 2" w:semiHidden="0" w:uiPriority="60" w:unhideWhenUsed="0"/>
+    <w:lsdException w:name="Light List Accent 2" w:semiHidden="0" w:uiPriority="61" w:unhideWhenUsed="0"/>
+    <w:lsdException w:name="Light Grid Accent 2" w:semiHidden="0" w:uiPriority="62" w:unhideWhenUsed="0"/>
+    <w:lsdException w:name="Medium Shading 1 Accent 2" w:semiHidden="0" w:uiPriority="63" w:unhideWhenUsed="0"/>
+    <w:lsdException w:name="Medium Shading 2 Accent 2" w:semiHidden="0" w:uiPriority="64" w:unhideWhenUsed="0"/>
+    <w:lsdException w:name="Medium List 1 Accent 2" w:semiHidden="0" w:uiPriority="65" w:unhideWhenUsed="0"/>
+    <w:lsdException w:name="Medium List 2 Accent 2" w:semiHidden="0" w:uiPriority="66" w:unhideWhenUsed="0"/>
+    <w:lsdException w:name="Medium Grid 1 Accent 2" w:semiHidden="0" w:uiPriority="67" w:unhideWhenUsed="0"/>
+    <w:lsdException w:name="Medium Grid 2 Accent 2" w:semiHidden="0" w:uiPriority="68" w:unhideWhenUsed="0"/>
+    <w:lsdException w:name="Medium Grid 3 Accent 2" w:semiHidden="0" w:uiPriority="69" w:unhideWhenUsed="0"/>
+    <w:lsdException w:name="Dark List Accent 2" w:semiHidden="0" w:uiPriority="70" w:unhideWhenUsed="0"/>
+    <w:lsdException w:name="Colorful Shading Accent 2" w:semiHidden="0" w:uiPriority="71" w:unhideWhenUsed="0"/>
+    <w:lsdException w:name="Colorful List Accent 2" w:semiHidden="0" w:uiPriority="72" w:unhideWhenUsed="0"/>
+    <w:lsdException w:name="Colorful Grid Accent 2" w:semiHidden="0" w:uiPriority="73" w:unhideWhenUsed="0"/>
+    <w:lsdException w:name="Light Shading Accent 3" w:semiHidden="0" w:uiPriority="60" w:unhideWhenUsed="0"/>
+    <w:lsdException w:name="Light List Accent 3" w:semiHidden="0" w:uiPriority="61" w:unhideWhenUsed="0"/>
+    <w:lsdException w:name="Light Grid Accent 3" w:semiHidden="0" w:uiPriority="62" w:unhideWhenUsed="0"/>
+    <w:lsdException w:name="Medium Shading 1 Accent 3" w:semiHidden="0" w:uiPriority="63" w:unhideWhenUsed="0"/>
+    <w:lsdException w:name="Medium Shading 2 Accent 3" w:semiHidden="0" w:uiPriority="64" w:unhideWhenUsed="0"/>
+    <w:lsdException w:name="Medium List 1 Accent 3" w:semiHidden="0" w:uiPriority="65" w:unhideWhenUsed="0"/>
+    <w:lsdException w:name="Medium List 2 Accent 3" w:semiHidden="0" w:uiPriority="66" w:unhideWhenUsed="0"/>
+    <w:lsdException w:name="Medium Grid 1 Accent 3" w:semiHidden="0" w:uiPriority="67" w:unhideWhenUsed="0"/>
+    <w:lsdException w:name="Medium Grid 2 Accent 3" w:semiHidden="0" w:uiPriority="68" w:unhideWhenUsed="0"/>
+    <w:lsdException w:name="Medium Grid 3 Accent 3" w:semiHidden="0" w:uiPriority="69" w:unhideWhenUsed="0"/>
+    <w:lsdException w:name="Dark List Accent 3" w:semiHidden="0" w:uiPriority="70" w:unhideWhenUsed="0"/>
+    <w:lsdException w:name="Colorful Shading Accent 3" w:semiHidden="0" w:uiPriority="71" w:unhideWhenUsed="0"/>
+    <w:lsdException w:name="Colorful List Accent 3" w:semiHidden="0" w:uiPriority="72" w:unhideWhenUsed="0"/>
+    <w:lsdException w:name="Colorful Grid Accent 3" w:semiHidden="0" w:uiPriority="73" w:unhideWhenUsed="0"/>
+    <w:lsdException w:name="Light Shading Accent 4" w:semiHidden="0" w:uiPriority="60" w:unhideWhenUsed="0"/>
+    <w:lsdException w:name="Light List Accent 4" w:semiHidden="0" w:uiPriority="61" w:unhideWhenUsed="0"/>
+    <w:lsdException w:name="Light Grid Accent 4" w:semiHidden="0" w:uiPriority="62" w:unhideWhenUsed="0"/>
+    <w:lsdException w:name="Medium Shading 1 Accent 4" w:semiHidden="0" w:uiPriority="63" w:unhideWhenUsed="0"/>
+    <w:lsdException w:name="Medium Shading 2 Accent 4" w:semiHidden="0" w:uiPriority="64" w:unhideWhenUsed="0"/>
+    <w:lsdException w:name="Medium List 1 Accent 4" w:semiHidden="0" w:uiPriority="65" w:unhideWhenUsed="0"/>
+    <w:lsdException w:name="Medium List 2 Accent 4" w:semiHidden="0" w:uiPriority="66" w:unhideWhenUsed="0"/>
+    <w:lsdException w:name="Medium Grid 1 Accent 4" w:semiHidden="0" w:uiPriority="67" w:unhideWhenUsed="0"/>
+    <w:lsdException w:name="Medium Grid 2 Accent 4" w:semiHidden="0" w:uiPriority="68" w:unhideWhenUsed="0"/>
+    <w:lsdException w:name="Medium Grid 3 Accent 4" w:semiHidden="0" w:uiPriority="69" w:unhideWhenUsed="0"/>
+    <w:lsdException w:name="Dark List Accent 4" w:semiHidden="0" w:uiPriority="70" w:unhideWhenUsed="0"/>
+    <w:lsdException w:name="Colorful Shading Accent 4" w:semiHidden="0" w:uiPriority="71" w:unhideWhenUsed="0"/>
+    <w:lsdException w:name="Colorful List Accent 4" w:semiHidden="0" w:uiPriority="72" w:unhideWhenUsed="0"/>
+    <w:lsdException w:name="Colorful Grid Accent 4" w:semiHidden="0" w:uiPriority="73" w:unhideWhenUsed="0"/>
+    <w:lsdException w:name="Light Shading Accent 5" w:semiHidden="0" w:uiPriority="60" w:unhideWhenUsed="0"/>
+    <w:lsdException w:name="Light List Accent 5" w:semiHidden="0" w:uiPriority="61" w:unhideWhenUsed="0"/>
+    <w:lsdException w:name="Light Grid Accent 5" w:semiHidden="0" w:uiPriority="62" w:unhideWhenUsed="0"/>
+    <w:lsdException w:name="Medium Shading 1 Accent 5" w:semiHidden="0" w:uiPriority="63" w:unhideWhenUsed="0"/>
+    <w:lsdException w:name="Medium Shading 2 Accent 5" w:semiHidden="0" w:uiPriority="64" w:unhideWhenUsed="0"/>
+    <w:lsdException w:name="Medium List 1 Accent 5" w:semiHidden="0" w:uiPriority="65" w:unhideWhenUsed="0"/>
+    <w:lsdException w:name="Medium List 2 Accent 5" w:semiHidden="0" w:uiPriority="66" w:unhideWhenUsed="0"/>
+    <w:lsdException w:name="Medium Grid 1 Accent 5" w:semiHidden="0" w:uiPriority="67" w:unhideWhenUsed="0"/>
+    <w:lsdException w:name="Medium Grid 2 Accent 5" w:semiHidden="0" w:uiPriority="68" w:unhideWhenUsed="0"/>
+    <w:lsdException w:name="Medium Grid 3 Accent 5" w:semiHidden="0" w:uiPriority="69" w:unhideWhenUsed="0"/>
+    <w:lsdException w:name="Dark List Accent 5" w:semiHidden="0" w:uiPriority="70" w:unhideWhenUsed="0"/>
+    <w:lsdException w:name="Colorful Shading Accent 5" w:semiHidden="0" w:uiPriority="71" w:unhideWhenUsed="0"/>
+    <w:lsdException w:name="Colorful List Accent 5" w:semiHidden="0" w:uiPriority="72" w:unhideWhenUsed="0"/>
+    <w:lsdException w:name="Colorful Grid Accent 5" w:semiHidden="0" w:uiPriority="73" w:unhideWhenUsed="0"/>
+    <w:lsdException w:name="Light Shading Accent 6" w:semiHidden="0" w:uiPriority="60" w:unhideWhenUsed="0"/>
+    <w:lsdException w:name="Light List Accent 6" w:semiHidden="0" w:uiPriority="61" w:unhideWhenUsed="0"/>
+    <w:lsdException w:name="Light Grid Accent 6" w:semiHidden="0" w:uiPriority="62" w:unhideWhenUsed="0"/>
+    <w:lsdException w:name="Medium Shading 1 Accent 6" w:semiHidden="0" w:uiPriority="63" w:unhideWhenUsed="0"/>
+    <w:lsdException w:name="Medium Shading 2 Accent 6" w:semiHidden="0" w:uiPriority="64" w:unhideWhenUsed="0"/>
+    <w:lsdException w:name="Medium List 1 Accent 6" w:semiHidden="0" w:uiPriority="65" w:unhideWhenUsed="0"/>
+    <w:lsdException w:name="Medium List 2 Accent 6" w:semiHidden="0" w:uiPriority="66" w:unhideWhenUsed="0"/>
+    <w:lsdException w:name="Medium Grid 1 Accent 6" w:semiHidden="0" w:uiPriority="67" w:unhideWhenUsed="0"/>
+    <w:lsdException w:name="Medium Grid 2 Accent 6" w:semiHidden="0" w:uiPriority="68" w:unhideWhenUsed="0"/>
+    <w:lsdException w:name="Medium Grid 3 Accent 6" w:semiHidden="0" w:uiPriority="69" w:unhideWhenUsed="0"/>
+    <w:lsdException w:name="Dark List Accent 6" w:semiHidden="0" w:uiPriority="70" w:unhideWhenUsed="0"/>
+    <w:lsdException w:name="Colorful Shading Accent 6" w:semiHidden="0" w:uiPriority="71" w:unhideWhenUsed="0"/>
+    <w:lsdException w:name="Colorful List Accent 6" w:semiHidden="0" w:uiPriority="72" w:unhideWhenUsed="0"/>
+    <w:lsdException w:name="Colorful Grid Accent 6" w:semiHidden="0" w:uiPriority="73" w:unhideWhenUsed="0"/>
+    <w:lsdException w:name="Subtle Emphasis" w:semiHidden="0" w:uiPriority="19" w:unhideWhenUsed="0"/>
+    <w:lsdException w:name="Intense Emphasis" w:semiHidden="0" w:uiPriority="21" w:unhideWhenUsed="0"/>
+    <w:lsdException w:name="Subtle Reference" w:semiHidden="0" w:uiPriority="31" w:unhideWhenUsed="0"/>
+    <w:lsdException w:name="Intense Reference" w:semiHidden="0" w:uiPriority="32" w:unhideWhenUsed="0"/>
+    <w:lsdException w:name="Book Title" w:semiHidden="0" w:uiPriority="33" w:unhideWhenUsed="0"/>
+    <w:lsdException w:name="Bibliography" w:uiPriority="37"/>
+    <w:lsdException w:name="TOC Heading" w:uiPriority="39" w:qFormat="1"/>
   </w:latentStyles>
   <w:style w:type="paragraph" w:default="1" w:styleId="Normal">
     <w:name w:val="Normal"/>
@@ -19093,6 +19357,7 @@
       <w:spacing w:after="0" w:line="240" w:lineRule="auto"/>
     </w:pPr>
     <w:tblPr>
+      <w:tblInd w:w="0" w:type="dxa"/>
       <w:tblBorders>
         <w:top w:val="single" w:sz="4" w:space="0" w:color="auto"/>
         <w:left w:val="single" w:sz="4" w:space="0" w:color="auto"/>
@@ -19101,6 +19366,628 @@
         <w:insideH w:val="single" w:sz="4" w:space="0" w:color="auto"/>
         <w:insideV w:val="single" w:sz="4" w:space="0" w:color="auto"/>
       </w:tblBorders>
+      <w:tblCellMar>
+        <w:top w:w="0" w:type="dxa"/>
+        <w:left w:w="108" w:type="dxa"/>
+        <w:bottom w:w="0" w:type="dxa"/>
+        <w:right w:w="108" w:type="dxa"/>
+      </w:tblCellMar>
+    </w:tblPr>
+  </w:style>
+  <w:style w:type="character" w:customStyle="1" w:styleId="tgc">
+    <w:name w:val="_tgc"/>
+    <w:basedOn w:val="DefaultParagraphFont"/>
+    <w:rsid w:val="00D8395C"/>
+  </w:style>
+  <w:style w:type="paragraph" w:customStyle="1" w:styleId="Index">
+    <w:name w:val="Index"/>
+    <w:basedOn w:val="Normal"/>
+    <w:qFormat/>
+    <w:rsid w:val="005054C7"/>
+    <w:pPr>
+      <w:suppressLineNumbers/>
+      <w:spacing w:before="0" w:after="200"/>
+    </w:pPr>
+    <w:rPr>
+      <w:rFonts w:cs="FreeSans"/>
+    </w:rPr>
+  </w:style>
+  <w:style w:type="character" w:customStyle="1" w:styleId="ListParagraphChar">
+    <w:name w:val="List Paragraph Char"/>
+    <w:basedOn w:val="DefaultParagraphFont"/>
+    <w:link w:val="ListParagraph"/>
+    <w:uiPriority w:val="34"/>
+    <w:qFormat/>
+    <w:rsid w:val="005054C7"/>
+  </w:style>
+  <w:style w:type="character" w:customStyle="1" w:styleId="InternetLink">
+    <w:name w:val="Internet Link"/>
+    <w:basedOn w:val="DefaultParagraphFont"/>
+    <w:uiPriority w:val="99"/>
+    <w:unhideWhenUsed/>
+    <w:rsid w:val="005054C7"/>
+    <w:rPr>
+      <w:color w:val="0000FF" w:themeColor="hyperlink"/>
+      <w:u w:val="single"/>
+    </w:rPr>
+  </w:style>
+  <w:style w:type="character" w:customStyle="1" w:styleId="UnresolvedMention">
+    <w:name w:val="Unresolved Mention"/>
+    <w:basedOn w:val="DefaultParagraphFont"/>
+    <w:uiPriority w:val="99"/>
+    <w:semiHidden/>
+    <w:unhideWhenUsed/>
+    <w:rsid w:val="00527BE8"/>
+    <w:rPr>
+      <w:color w:val="605E5C"/>
+      <w:shd w:val="clear" w:color="auto" w:fill="E1DFDD"/>
+    </w:rPr>
+  </w:style>
+</w:styles>
+</file>
+
+<file path=word/stylesWithEffects.xml><?xml version="1.0" encoding="utf-8"?>
+<w:styles xmlns:wpc="http://schemas.microsoft.com/office/word/2010/wordprocessingCanvas" xmlns:mc="http://schemas.openxmlformats.org/markup-compatibility/2006" xmlns:o="urn:schemas-microsoft-com:office:office" xmlns:r="http://schemas.openxmlformats.org/officeDocument/2006/relationships" xmlns:m="http://schemas.openxmlformats.org/officeDocument/2006/math" xmlns:v="urn:schemas-microsoft-com:vml" xmlns:wp14="http://schemas.microsoft.com/office/word/2010/wordprocessingDrawing" xmlns:wp="http://schemas.openxmlformats.org/drawingml/2006/wordprocessingDrawing" xmlns:w10="urn:schemas-microsoft-com:office:word" xmlns:w="http://schemas.openxmlformats.org/wordprocessingml/2006/main" xmlns:w14="http://schemas.microsoft.com/office/word/2010/wordml" xmlns:wpg="http://schemas.microsoft.com/office/word/2010/wordprocessingGroup" xmlns:wpi="http://schemas.microsoft.com/office/word/2010/wordprocessingInk" xmlns:wne="http://schemas.microsoft.com/office/word/2006/wordml" xmlns:wps="http://schemas.microsoft.com/office/word/2010/wordprocessingShape" mc:Ignorable="w14 wp14">
+  <w:docDefaults>
+    <w:rPrDefault>
+      <w:rPr>
+        <w:rFonts w:asciiTheme="minorHAnsi" w:eastAsiaTheme="minorHAnsi" w:hAnsiTheme="minorHAnsi" w:cstheme="minorBidi"/>
+        <w:sz w:val="22"/>
+        <w:szCs w:val="22"/>
+        <w:lang w:val="en-US" w:eastAsia="en-US" w:bidi="ar-SA"/>
+      </w:rPr>
+    </w:rPrDefault>
+    <w:pPrDefault>
+      <w:pPr>
+        <w:spacing w:after="200" w:line="276" w:lineRule="auto"/>
+      </w:pPr>
+    </w:pPrDefault>
+  </w:docDefaults>
+  <w:latentStyles w:defLockedState="0" w:defUIPriority="99" w:defSemiHidden="1" w:defUnhideWhenUsed="1" w:defQFormat="0" w:count="267">
+    <w:lsdException w:name="Normal" w:semiHidden="0" w:uiPriority="0" w:unhideWhenUsed="0" w:qFormat="1"/>
+    <w:lsdException w:name="heading 1" w:semiHidden="0" w:uiPriority="9" w:unhideWhenUsed="0" w:qFormat="1"/>
+    <w:lsdException w:name="heading 2" w:uiPriority="9" w:qFormat="1"/>
+    <w:lsdException w:name="heading 3" w:uiPriority="9" w:qFormat="1"/>
+    <w:lsdException w:name="heading 4" w:uiPriority="9" w:qFormat="1"/>
+    <w:lsdException w:name="heading 5" w:uiPriority="9" w:qFormat="1"/>
+    <w:lsdException w:name="heading 6" w:uiPriority="9" w:qFormat="1"/>
+    <w:lsdException w:name="heading 7" w:uiPriority="9" w:qFormat="1"/>
+    <w:lsdException w:name="heading 8" w:uiPriority="9" w:qFormat="1"/>
+    <w:lsdException w:name="heading 9" w:uiPriority="9" w:qFormat="1"/>
+    <w:lsdException w:name="toc 1" w:uiPriority="39"/>
+    <w:lsdException w:name="toc 2" w:uiPriority="39"/>
+    <w:lsdException w:name="toc 3" w:uiPriority="39"/>
+    <w:lsdException w:name="toc 4" w:uiPriority="39"/>
+    <w:lsdException w:name="toc 5" w:uiPriority="39"/>
+    <w:lsdException w:name="toc 6" w:uiPriority="39"/>
+    <w:lsdException w:name="toc 7" w:uiPriority="39"/>
+    <w:lsdException w:name="toc 8" w:uiPriority="39"/>
+    <w:lsdException w:name="toc 9" w:uiPriority="39"/>
+    <w:lsdException w:name="caption" w:uiPriority="35" w:qFormat="1"/>
+    <w:lsdException w:name="Title" w:semiHidden="0" w:uiPriority="10" w:unhideWhenUsed="0"/>
+    <w:lsdException w:name="Default Paragraph Font" w:uiPriority="1"/>
+    <w:lsdException w:name="Subtitle" w:semiHidden="0" w:uiPriority="11" w:unhideWhenUsed="0"/>
+    <w:lsdException w:name="Strong" w:semiHidden="0" w:uiPriority="22" w:unhideWhenUsed="0" w:qFormat="1"/>
+    <w:lsdException w:name="Emphasis" w:semiHidden="0" w:uiPriority="20" w:unhideWhenUsed="0"/>
+    <w:lsdException w:name="Table Grid" w:semiHidden="0" w:uiPriority="59" w:unhideWhenUsed="0"/>
+    <w:lsdException w:name="Placeholder Text" w:unhideWhenUsed="0"/>
+    <w:lsdException w:name="No Spacing" w:semiHidden="0" w:uiPriority="1" w:unhideWhenUsed="0"/>
+    <w:lsdException w:name="Light Shading" w:semiHidden="0" w:uiPriority="60" w:unhideWhenUsed="0"/>
+    <w:lsdException w:name="Light List" w:semiHidden="0" w:uiPriority="61" w:unhideWhenUsed="0"/>
+    <w:lsdException w:name="Light Grid" w:semiHidden="0" w:uiPriority="62" w:unhideWhenUsed="0"/>
+    <w:lsdException w:name="Medium Shading 1" w:semiHidden="0" w:uiPriority="63" w:unhideWhenUsed="0"/>
+    <w:lsdException w:name="Medium Shading 2" w:semiHidden="0" w:uiPriority="64" w:unhideWhenUsed="0"/>
+    <w:lsdException w:name="Medium List 1" w:semiHidden="0" w:uiPriority="65" w:unhideWhenUsed="0"/>
+    <w:lsdException w:name="Medium List 2" w:semiHidden="0" w:uiPriority="66" w:unhideWhenUsed="0"/>
+    <w:lsdException w:name="Medium Grid 1" w:semiHidden="0" w:uiPriority="67" w:unhideWhenUsed="0"/>
+    <w:lsdException w:name="Medium Grid 2" w:semiHidden="0" w:uiPriority="68" w:unhideWhenUsed="0"/>
+    <w:lsdException w:name="Medium Grid 3" w:semiHidden="0" w:uiPriority="69" w:unhideWhenUsed="0"/>
+    <w:lsdException w:name="Dark List" w:semiHidden="0" w:uiPriority="70" w:unhideWhenUsed="0"/>
+    <w:lsdException w:name="Colorful Shading" w:semiHidden="0" w:uiPriority="71" w:unhideWhenUsed="0"/>
+    <w:lsdException w:name="Colorful List" w:semiHidden="0" w:uiPriority="72" w:unhideWhenUsed="0"/>
+    <w:lsdException w:name="Colorful Grid" w:semiHidden="0" w:uiPriority="73" w:unhideWhenUsed="0"/>
+    <w:lsdException w:name="Light Shading Accent 1" w:semiHidden="0" w:uiPriority="60" w:unhideWhenUsed="0"/>
+    <w:lsdException w:name="Light List Accent 1" w:semiHidden="0" w:uiPriority="61" w:unhideWhenUsed="0"/>
+    <w:lsdException w:name="Light Grid Accent 1" w:semiHidden="0" w:uiPriority="62" w:unhideWhenUsed="0"/>
+    <w:lsdException w:name="Medium Shading 1 Accent 1" w:semiHidden="0" w:uiPriority="63" w:unhideWhenUsed="0"/>
+    <w:lsdException w:name="Medium Shading 2 Accent 1" w:semiHidden="0" w:uiPriority="64" w:unhideWhenUsed="0"/>
+    <w:lsdException w:name="Medium List 1 Accent 1" w:semiHidden="0" w:uiPriority="65" w:unhideWhenUsed="0"/>
+    <w:lsdException w:name="Revision" w:unhideWhenUsed="0"/>
+    <w:lsdException w:name="List Paragraph" w:semiHidden="0" w:uiPriority="34" w:unhideWhenUsed="0" w:qFormat="1"/>
+    <w:lsdException w:name="Quote" w:semiHidden="0" w:uiPriority="29" w:unhideWhenUsed="0"/>
+    <w:lsdException w:name="Intense Quote" w:semiHidden="0" w:uiPriority="30" w:unhideWhenUsed="0"/>
+    <w:lsdException w:name="Medium List 2 Accent 1" w:semiHidden="0" w:uiPriority="66" w:unhideWhenUsed="0"/>
+    <w:lsdException w:name="Medium Grid 1 Accent 1" w:semiHidden="0" w:uiPriority="67" w:unhideWhenUsed="0"/>
+    <w:lsdException w:name="Medium Grid 2 Accent 1" w:semiHidden="0" w:uiPriority="68" w:unhideWhenUsed="0"/>
+    <w:lsdException w:name="Medium Grid 3 Accent 1" w:semiHidden="0" w:uiPriority="69" w:unhideWhenUsed="0"/>
+    <w:lsdException w:name="Dark List Accent 1" w:semiHidden="0" w:uiPriority="70" w:unhideWhenUsed="0"/>
+    <w:lsdException w:name="Colorful Shading Accent 1" w:semiHidden="0" w:uiPriority="71" w:unhideWhenUsed="0"/>
+    <w:lsdException w:name="Colorful List Accent 1" w:semiHidden="0" w:uiPriority="72" w:unhideWhenUsed="0"/>
+    <w:lsdException w:name="Colorful Grid Accent 1" w:semiHidden="0" w:uiPriority="73" w:unhideWhenUsed="0"/>
+    <w:lsdException w:name="Light Shading Accent 2" w:semiHidden="0" w:uiPriority="60" w:unhideWhenUsed="0"/>
+    <w:lsdException w:name="Light List Accent 2" w:semiHidden="0" w:uiPriority="61" w:unhideWhenUsed="0"/>
+    <w:lsdException w:name="Light Grid Accent 2" w:semiHidden="0" w:uiPriority="62" w:unhideWhenUsed="0"/>
+    <w:lsdException w:name="Medium Shading 1 Accent 2" w:semiHidden="0" w:uiPriority="63" w:unhideWhenUsed="0"/>
+    <w:lsdException w:name="Medium Shading 2 Accent 2" w:semiHidden="0" w:uiPriority="64" w:unhideWhenUsed="0"/>
+    <w:lsdException w:name="Medium List 1 Accent 2" w:semiHidden="0" w:uiPriority="65" w:unhideWhenUsed="0"/>
+    <w:lsdException w:name="Medium List 2 Accent 2" w:semiHidden="0" w:uiPriority="66" w:unhideWhenUsed="0"/>
+    <w:lsdException w:name="Medium Grid 1 Accent 2" w:semiHidden="0" w:uiPriority="67" w:unhideWhenUsed="0"/>
+    <w:lsdException w:name="Medium Grid 2 Accent 2" w:semiHidden="0" w:uiPriority="68" w:unhideWhenUsed="0"/>
+    <w:lsdException w:name="Medium Grid 3 Accent 2" w:semiHidden="0" w:uiPriority="69" w:unhideWhenUsed="0"/>
+    <w:lsdException w:name="Dark List Accent 2" w:semiHidden="0" w:uiPriority="70" w:unhideWhenUsed="0"/>
+    <w:lsdException w:name="Colorful Shading Accent 2" w:semiHidden="0" w:uiPriority="71" w:unhideWhenUsed="0"/>
+    <w:lsdException w:name="Colorful List Accent 2" w:semiHidden="0" w:uiPriority="72" w:unhideWhenUsed="0"/>
+    <w:lsdException w:name="Colorful Grid Accent 2" w:semiHidden="0" w:uiPriority="73" w:unhideWhenUsed="0"/>
+    <w:lsdException w:name="Light Shading Accent 3" w:semiHidden="0" w:uiPriority="60" w:unhideWhenUsed="0"/>
+    <w:lsdException w:name="Light List Accent 3" w:semiHidden="0" w:uiPriority="61" w:unhideWhenUsed="0"/>
+    <w:lsdException w:name="Light Grid Accent 3" w:semiHidden="0" w:uiPriority="62" w:unhideWhenUsed="0"/>
+    <w:lsdException w:name="Medium Shading 1 Accent 3" w:semiHidden="0" w:uiPriority="63" w:unhideWhenUsed="0"/>
+    <w:lsdException w:name="Medium Shading 2 Accent 3" w:semiHidden="0" w:uiPriority="64" w:unhideWhenUsed="0"/>
+    <w:lsdException w:name="Medium List 1 Accent 3" w:semiHidden="0" w:uiPriority="65" w:unhideWhenUsed="0"/>
+    <w:lsdException w:name="Medium List 2 Accent 3" w:semiHidden="0" w:uiPriority="66" w:unhideWhenUsed="0"/>
+    <w:lsdException w:name="Medium Grid 1 Accent 3" w:semiHidden="0" w:uiPriority="67" w:unhideWhenUsed="0"/>
+    <w:lsdException w:name="Medium Grid 2 Accent 3" w:semiHidden="0" w:uiPriority="68" w:unhideWhenUsed="0"/>
+    <w:lsdException w:name="Medium Grid 3 Accent 3" w:semiHidden="0" w:uiPriority="69" w:unhideWhenUsed="0"/>
+    <w:lsdException w:name="Dark List Accent 3" w:semiHidden="0" w:uiPriority="70" w:unhideWhenUsed="0"/>
+    <w:lsdException w:name="Colorful Shading Accent 3" w:semiHidden="0" w:uiPriority="71" w:unhideWhenUsed="0"/>
+    <w:lsdException w:name="Colorful List Accent 3" w:semiHidden="0" w:uiPriority="72" w:unhideWhenUsed="0"/>
+    <w:lsdException w:name="Colorful Grid Accent 3" w:semiHidden="0" w:uiPriority="73" w:unhideWhenUsed="0"/>
+    <w:lsdException w:name="Light Shading Accent 4" w:semiHidden="0" w:uiPriority="60" w:unhideWhenUsed="0"/>
+    <w:lsdException w:name="Light List Accent 4" w:semiHidden="0" w:uiPriority="61" w:unhideWhenUsed="0"/>
+    <w:lsdException w:name="Light Grid Accent 4" w:semiHidden="0" w:uiPriority="62" w:unhideWhenUsed="0"/>
+    <w:lsdException w:name="Medium Shading 1 Accent 4" w:semiHidden="0" w:uiPriority="63" w:unhideWhenUsed="0"/>
+    <w:lsdException w:name="Medium Shading 2 Accent 4" w:semiHidden="0" w:uiPriority="64" w:unhideWhenUsed="0"/>
+    <w:lsdException w:name="Medium List 1 Accent 4" w:semiHidden="0" w:uiPriority="65" w:unhideWhenUsed="0"/>
+    <w:lsdException w:name="Medium List 2 Accent 4" w:semiHidden="0" w:uiPriority="66" w:unhideWhenUsed="0"/>
+    <w:lsdException w:name="Medium Grid 1 Accent 4" w:semiHidden="0" w:uiPriority="67" w:unhideWhenUsed="0"/>
+    <w:lsdException w:name="Medium Grid 2 Accent 4" w:semiHidden="0" w:uiPriority="68" w:unhideWhenUsed="0"/>
+    <w:lsdException w:name="Medium Grid 3 Accent 4" w:semiHidden="0" w:uiPriority="69" w:unhideWhenUsed="0"/>
+    <w:lsdException w:name="Dark List Accent 4" w:semiHidden="0" w:uiPriority="70" w:unhideWhenUsed="0"/>
+    <w:lsdException w:name="Colorful Shading Accent 4" w:semiHidden="0" w:uiPriority="71" w:unhideWhenUsed="0"/>
+    <w:lsdException w:name="Colorful List Accent 4" w:semiHidden="0" w:uiPriority="72" w:unhideWhenUsed="0"/>
+    <w:lsdException w:name="Colorful Grid Accent 4" w:semiHidden="0" w:uiPriority="73" w:unhideWhenUsed="0"/>
+    <w:lsdException w:name="Light Shading Accent 5" w:semiHidden="0" w:uiPriority="60" w:unhideWhenUsed="0"/>
+    <w:lsdException w:name="Light List Accent 5" w:semiHidden="0" w:uiPriority="61" w:unhideWhenUsed="0"/>
+    <w:lsdException w:name="Light Grid Accent 5" w:semiHidden="0" w:uiPriority="62" w:unhideWhenUsed="0"/>
+    <w:lsdException w:name="Medium Shading 1 Accent 5" w:semiHidden="0" w:uiPriority="63" w:unhideWhenUsed="0"/>
+    <w:lsdException w:name="Medium Shading 2 Accent 5" w:semiHidden="0" w:uiPriority="64" w:unhideWhenUsed="0"/>
+    <w:lsdException w:name="Medium List 1 Accent 5" w:semiHidden="0" w:uiPriority="65" w:unhideWhenUsed="0"/>
+    <w:lsdException w:name="Medium List 2 Accent 5" w:semiHidden="0" w:uiPriority="66" w:unhideWhenUsed="0"/>
+    <w:lsdException w:name="Medium Grid 1 Accent 5" w:semiHidden="0" w:uiPriority="67" w:unhideWhenUsed="0"/>
+    <w:lsdException w:name="Medium Grid 2 Accent 5" w:semiHidden="0" w:uiPriority="68" w:unhideWhenUsed="0"/>
+    <w:lsdException w:name="Medium Grid 3 Accent 5" w:semiHidden="0" w:uiPriority="69" w:unhideWhenUsed="0"/>
+    <w:lsdException w:name="Dark List Accent 5" w:semiHidden="0" w:uiPriority="70" w:unhideWhenUsed="0"/>
+    <w:lsdException w:name="Colorful Shading Accent 5" w:semiHidden="0" w:uiPriority="71" w:unhideWhenUsed="0"/>
+    <w:lsdException w:name="Colorful List Accent 5" w:semiHidden="0" w:uiPriority="72" w:unhideWhenUsed="0"/>
+    <w:lsdException w:name="Colorful Grid Accent 5" w:semiHidden="0" w:uiPriority="73" w:unhideWhenUsed="0"/>
+    <w:lsdException w:name="Light Shading Accent 6" w:semiHidden="0" w:uiPriority="60" w:unhideWhenUsed="0"/>
+    <w:lsdException w:name="Light List Accent 6" w:semiHidden="0" w:uiPriority="61" w:unhideWhenUsed="0"/>
+    <w:lsdException w:name="Light Grid Accent 6" w:semiHidden="0" w:uiPriority="62" w:unhideWhenUsed="0"/>
+    <w:lsdException w:name="Medium Shading 1 Accent 6" w:semiHidden="0" w:uiPriority="63" w:unhideWhenUsed="0"/>
+    <w:lsdException w:name="Medium Shading 2 Accent 6" w:semiHidden="0" w:uiPriority="64" w:unhideWhenUsed="0"/>
+    <w:lsdException w:name="Medium List 1 Accent 6" w:semiHidden="0" w:uiPriority="65" w:unhideWhenUsed="0"/>
+    <w:lsdException w:name="Medium List 2 Accent 6" w:semiHidden="0" w:uiPriority="66" w:unhideWhenUsed="0"/>
+    <w:lsdException w:name="Medium Grid 1 Accent 6" w:semiHidden="0" w:uiPriority="67" w:unhideWhenUsed="0"/>
+    <w:lsdException w:name="Medium Grid 2 Accent 6" w:semiHidden="0" w:uiPriority="68" w:unhideWhenUsed="0"/>
+    <w:lsdException w:name="Medium Grid 3 Accent 6" w:semiHidden="0" w:uiPriority="69" w:unhideWhenUsed="0"/>
+    <w:lsdException w:name="Dark List Accent 6" w:semiHidden="0" w:uiPriority="70" w:unhideWhenUsed="0"/>
+    <w:lsdException w:name="Colorful Shading Accent 6" w:semiHidden="0" w:uiPriority="71" w:unhideWhenUsed="0"/>
+    <w:lsdException w:name="Colorful List Accent 6" w:semiHidden="0" w:uiPriority="72" w:unhideWhenUsed="0"/>
+    <w:lsdException w:name="Colorful Grid Accent 6" w:semiHidden="0" w:uiPriority="73" w:unhideWhenUsed="0"/>
+    <w:lsdException w:name="Subtle Emphasis" w:semiHidden="0" w:uiPriority="19" w:unhideWhenUsed="0"/>
+    <w:lsdException w:name="Intense Emphasis" w:semiHidden="0" w:uiPriority="21" w:unhideWhenUsed="0"/>
+    <w:lsdException w:name="Subtle Reference" w:semiHidden="0" w:uiPriority="31" w:unhideWhenUsed="0"/>
+    <w:lsdException w:name="Intense Reference" w:semiHidden="0" w:uiPriority="32" w:unhideWhenUsed="0"/>
+    <w:lsdException w:name="Book Title" w:semiHidden="0" w:uiPriority="33" w:unhideWhenUsed="0"/>
+    <w:lsdException w:name="Bibliography" w:uiPriority="37"/>
+    <w:lsdException w:name="TOC Heading" w:uiPriority="39" w:qFormat="1"/>
+  </w:latentStyles>
+  <w:style w:type="paragraph" w:default="1" w:styleId="Normal">
+    <w:name w:val="Normal"/>
+    <w:qFormat/>
+    <w:rsid w:val="008063E1"/>
+    <w:pPr>
+      <w:spacing w:before="80" w:after="120"/>
+    </w:pPr>
+  </w:style>
+  <w:style w:type="paragraph" w:styleId="Heading1">
+    <w:name w:val="heading 1"/>
+    <w:basedOn w:val="Normal"/>
+    <w:next w:val="Normal"/>
+    <w:link w:val="Heading1Char"/>
+    <w:uiPriority w:val="9"/>
+    <w:qFormat/>
+    <w:rsid w:val="009254B7"/>
+    <w:pPr>
+      <w:keepNext/>
+      <w:keepLines/>
+      <w:spacing w:before="200" w:after="40"/>
+      <w:outlineLvl w:val="0"/>
+    </w:pPr>
+    <w:rPr>
+      <w:rFonts w:eastAsiaTheme="majorEastAsia" w:cstheme="majorBidi"/>
+      <w:b/>
+      <w:color w:val="642D08"/>
+      <w:sz w:val="40"/>
+      <w:szCs w:val="32"/>
+    </w:rPr>
+  </w:style>
+  <w:style w:type="paragraph" w:styleId="Heading2">
+    <w:name w:val="heading 2"/>
+    <w:basedOn w:val="Normal"/>
+    <w:next w:val="Normal"/>
+    <w:link w:val="Heading2Char"/>
+    <w:uiPriority w:val="9"/>
+    <w:qFormat/>
+    <w:rsid w:val="006E55B4"/>
+    <w:pPr>
+      <w:keepNext/>
+      <w:keepLines/>
+      <w:numPr>
+        <w:numId w:val="11"/>
+      </w:numPr>
+      <w:spacing w:before="200" w:after="40"/>
+      <w:outlineLvl w:val="1"/>
+    </w:pPr>
+    <w:rPr>
+      <w:rFonts w:eastAsiaTheme="majorEastAsia" w:cstheme="majorBidi"/>
+      <w:b/>
+      <w:bCs/>
+      <w:color w:val="7C380A"/>
+      <w:sz w:val="36"/>
+      <w:szCs w:val="36"/>
+    </w:rPr>
+  </w:style>
+  <w:style w:type="paragraph" w:styleId="Heading3">
+    <w:name w:val="heading 3"/>
+    <w:basedOn w:val="Normal"/>
+    <w:next w:val="Normal"/>
+    <w:link w:val="Heading3Char"/>
+    <w:uiPriority w:val="9"/>
+    <w:unhideWhenUsed/>
+    <w:qFormat/>
+    <w:rsid w:val="008C5930"/>
+    <w:pPr>
+      <w:keepNext/>
+      <w:keepLines/>
+      <w:spacing w:before="120" w:after="40"/>
+      <w:outlineLvl w:val="2"/>
+    </w:pPr>
+    <w:rPr>
+      <w:rFonts w:eastAsiaTheme="majorEastAsia" w:cstheme="majorBidi"/>
+      <w:b/>
+      <w:color w:val="8F400B"/>
+      <w:sz w:val="32"/>
+      <w:szCs w:val="32"/>
+    </w:rPr>
+  </w:style>
+  <w:style w:type="paragraph" w:styleId="Heading4">
+    <w:name w:val="heading 4"/>
+    <w:basedOn w:val="Normal"/>
+    <w:next w:val="Normal"/>
+    <w:link w:val="Heading4Char"/>
+    <w:uiPriority w:val="9"/>
+    <w:unhideWhenUsed/>
+    <w:qFormat/>
+    <w:rsid w:val="008C5930"/>
+    <w:pPr>
+      <w:keepNext/>
+      <w:keepLines/>
+      <w:spacing w:before="120" w:after="40"/>
+      <w:outlineLvl w:val="3"/>
+    </w:pPr>
+    <w:rPr>
+      <w:rFonts w:eastAsiaTheme="majorEastAsia" w:cstheme="majorBidi"/>
+      <w:b/>
+      <w:iCs/>
+      <w:color w:val="A34A0D"/>
+      <w:sz w:val="28"/>
+    </w:rPr>
+  </w:style>
+  <w:style w:type="paragraph" w:styleId="Heading5">
+    <w:name w:val="heading 5"/>
+    <w:basedOn w:val="Normal"/>
+    <w:next w:val="Normal"/>
+    <w:link w:val="Heading5Char"/>
+    <w:uiPriority w:val="9"/>
+    <w:semiHidden/>
+    <w:unhideWhenUsed/>
+    <w:qFormat/>
+    <w:rsid w:val="008C5930"/>
+    <w:pPr>
+      <w:keepNext/>
+      <w:keepLines/>
+      <w:spacing w:after="0"/>
+      <w:outlineLvl w:val="4"/>
+    </w:pPr>
+    <w:rPr>
+      <w:rFonts w:eastAsiaTheme="majorEastAsia" w:cstheme="majorBidi"/>
+      <w:b/>
+      <w:color w:val="B2500E"/>
+    </w:rPr>
+  </w:style>
+  <w:style w:type="character" w:default="1" w:styleId="DefaultParagraphFont">
+    <w:name w:val="Default Paragraph Font"/>
+    <w:uiPriority w:val="1"/>
+    <w:semiHidden/>
+    <w:unhideWhenUsed/>
+  </w:style>
+  <w:style w:type="table" w:default="1" w:styleId="TableNormal">
+    <w:name w:val="Normal Table"/>
+    <w:uiPriority w:val="99"/>
+    <w:semiHidden/>
+    <w:unhideWhenUsed/>
+    <w:tblPr>
+      <w:tblInd w:w="0" w:type="dxa"/>
+      <w:tblCellMar>
+        <w:top w:w="0" w:type="dxa"/>
+        <w:left w:w="108" w:type="dxa"/>
+        <w:bottom w:w="0" w:type="dxa"/>
+        <w:right w:w="108" w:type="dxa"/>
+      </w:tblCellMar>
+    </w:tblPr>
+  </w:style>
+  <w:style w:type="numbering" w:default="1" w:styleId="NoList">
+    <w:name w:val="No List"/>
+    <w:uiPriority w:val="99"/>
+    <w:semiHidden/>
+    <w:unhideWhenUsed/>
+  </w:style>
+  <w:style w:type="paragraph" w:styleId="Header">
+    <w:name w:val="header"/>
+    <w:basedOn w:val="Normal"/>
+    <w:link w:val="HeaderChar"/>
+    <w:uiPriority w:val="99"/>
+    <w:unhideWhenUsed/>
+    <w:rsid w:val="008068A2"/>
+    <w:pPr>
+      <w:tabs>
+        <w:tab w:val="center" w:pos="4680"/>
+        <w:tab w:val="right" w:pos="9360"/>
+      </w:tabs>
+      <w:spacing w:after="0" w:line="240" w:lineRule="auto"/>
+    </w:pPr>
+  </w:style>
+  <w:style w:type="character" w:customStyle="1" w:styleId="HeaderChar">
+    <w:name w:val="Header Char"/>
+    <w:basedOn w:val="DefaultParagraphFont"/>
+    <w:link w:val="Header"/>
+    <w:uiPriority w:val="99"/>
+    <w:rsid w:val="008068A2"/>
+  </w:style>
+  <w:style w:type="paragraph" w:styleId="Footer">
+    <w:name w:val="footer"/>
+    <w:basedOn w:val="Normal"/>
+    <w:link w:val="FooterChar"/>
+    <w:uiPriority w:val="99"/>
+    <w:unhideWhenUsed/>
+    <w:rsid w:val="008068A2"/>
+    <w:pPr>
+      <w:tabs>
+        <w:tab w:val="center" w:pos="4680"/>
+        <w:tab w:val="right" w:pos="9360"/>
+      </w:tabs>
+      <w:spacing w:after="0" w:line="240" w:lineRule="auto"/>
+    </w:pPr>
+  </w:style>
+  <w:style w:type="character" w:customStyle="1" w:styleId="FooterChar">
+    <w:name w:val="Footer Char"/>
+    <w:basedOn w:val="DefaultParagraphFont"/>
+    <w:link w:val="Footer"/>
+    <w:uiPriority w:val="99"/>
+    <w:rsid w:val="008068A2"/>
+  </w:style>
+  <w:style w:type="paragraph" w:styleId="BalloonText">
+    <w:name w:val="Balloon Text"/>
+    <w:basedOn w:val="Normal"/>
+    <w:link w:val="BalloonTextChar"/>
+    <w:uiPriority w:val="99"/>
+    <w:semiHidden/>
+    <w:unhideWhenUsed/>
+    <w:rsid w:val="00564D7B"/>
+    <w:pPr>
+      <w:spacing w:after="0" w:line="240" w:lineRule="auto"/>
+    </w:pPr>
+    <w:rPr>
+      <w:rFonts w:ascii="Tahoma" w:hAnsi="Tahoma" w:cs="Tahoma"/>
+      <w:sz w:val="16"/>
+      <w:szCs w:val="16"/>
+    </w:rPr>
+  </w:style>
+  <w:style w:type="character" w:customStyle="1" w:styleId="BalloonTextChar">
+    <w:name w:val="Balloon Text Char"/>
+    <w:basedOn w:val="DefaultParagraphFont"/>
+    <w:link w:val="BalloonText"/>
+    <w:uiPriority w:val="99"/>
+    <w:semiHidden/>
+    <w:rsid w:val="00564D7B"/>
+    <w:rPr>
+      <w:rFonts w:ascii="Tahoma" w:hAnsi="Tahoma" w:cs="Tahoma"/>
+      <w:sz w:val="16"/>
+      <w:szCs w:val="16"/>
+    </w:rPr>
+  </w:style>
+  <w:style w:type="character" w:styleId="Hyperlink">
+    <w:name w:val="Hyperlink"/>
+    <w:basedOn w:val="DefaultParagraphFont"/>
+    <w:uiPriority w:val="99"/>
+    <w:unhideWhenUsed/>
+    <w:rsid w:val="0079324A"/>
+    <w:rPr>
+      <w:color w:val="0000FF" w:themeColor="hyperlink"/>
+      <w:u w:val="single"/>
+    </w:rPr>
+  </w:style>
+  <w:style w:type="character" w:customStyle="1" w:styleId="Heading1Char">
+    <w:name w:val="Heading 1 Char"/>
+    <w:basedOn w:val="DefaultParagraphFont"/>
+    <w:link w:val="Heading1"/>
+    <w:uiPriority w:val="9"/>
+    <w:qFormat/>
+    <w:rsid w:val="009254B7"/>
+    <w:rPr>
+      <w:rFonts w:eastAsiaTheme="majorEastAsia" w:cstheme="majorBidi"/>
+      <w:b/>
+      <w:color w:val="642D08"/>
+      <w:sz w:val="40"/>
+      <w:szCs w:val="32"/>
+    </w:rPr>
+  </w:style>
+  <w:style w:type="character" w:customStyle="1" w:styleId="Heading2Char">
+    <w:name w:val="Heading 2 Char"/>
+    <w:basedOn w:val="DefaultParagraphFont"/>
+    <w:link w:val="Heading2"/>
+    <w:uiPriority w:val="9"/>
+    <w:rsid w:val="006E55B4"/>
+    <w:rPr>
+      <w:rFonts w:eastAsiaTheme="majorEastAsia" w:cstheme="majorBidi"/>
+      <w:b/>
+      <w:bCs/>
+      <w:color w:val="7C380A"/>
+      <w:sz w:val="36"/>
+      <w:szCs w:val="36"/>
+    </w:rPr>
+  </w:style>
+  <w:style w:type="paragraph" w:styleId="NormalWeb">
+    <w:name w:val="Normal (Web)"/>
+    <w:basedOn w:val="Normal"/>
+    <w:uiPriority w:val="99"/>
+    <w:semiHidden/>
+    <w:unhideWhenUsed/>
+    <w:rsid w:val="00524789"/>
+    <w:pPr>
+      <w:spacing w:before="100" w:beforeAutospacing="1" w:after="100" w:afterAutospacing="1" w:line="240" w:lineRule="auto"/>
+    </w:pPr>
+    <w:rPr>
+      <w:rFonts w:ascii="Times New Roman" w:eastAsia="Times New Roman" w:hAnsi="Times New Roman" w:cs="Times New Roman"/>
+      <w:sz w:val="24"/>
+      <w:szCs w:val="24"/>
+    </w:rPr>
+  </w:style>
+  <w:style w:type="character" w:styleId="Strong">
+    <w:name w:val="Strong"/>
+    <w:basedOn w:val="DefaultParagraphFont"/>
+    <w:uiPriority w:val="22"/>
+    <w:qFormat/>
+    <w:rsid w:val="00524789"/>
+    <w:rPr>
+      <w:b/>
+      <w:bCs/>
+    </w:rPr>
+  </w:style>
+  <w:style w:type="character" w:customStyle="1" w:styleId="Heading3Char">
+    <w:name w:val="Heading 3 Char"/>
+    <w:basedOn w:val="DefaultParagraphFont"/>
+    <w:link w:val="Heading3"/>
+    <w:uiPriority w:val="9"/>
+    <w:qFormat/>
+    <w:rsid w:val="008C5930"/>
+    <w:rPr>
+      <w:rFonts w:eastAsiaTheme="majorEastAsia" w:cstheme="majorBidi"/>
+      <w:b/>
+      <w:color w:val="8F400B"/>
+      <w:sz w:val="32"/>
+      <w:szCs w:val="32"/>
+    </w:rPr>
+  </w:style>
+  <w:style w:type="character" w:customStyle="1" w:styleId="Heading4Char">
+    <w:name w:val="Heading 4 Char"/>
+    <w:basedOn w:val="DefaultParagraphFont"/>
+    <w:link w:val="Heading4"/>
+    <w:uiPriority w:val="9"/>
+    <w:rsid w:val="008C5930"/>
+    <w:rPr>
+      <w:rFonts w:eastAsiaTheme="majorEastAsia" w:cstheme="majorBidi"/>
+      <w:b/>
+      <w:iCs/>
+      <w:color w:val="A34A0D"/>
+      <w:sz w:val="28"/>
+    </w:rPr>
+  </w:style>
+  <w:style w:type="paragraph" w:styleId="ListParagraph">
+    <w:name w:val="List Paragraph"/>
+    <w:basedOn w:val="Normal"/>
+    <w:link w:val="ListParagraphChar"/>
+    <w:uiPriority w:val="34"/>
+    <w:qFormat/>
+    <w:rsid w:val="008617B5"/>
+    <w:pPr>
+      <w:ind w:left="720"/>
+      <w:contextualSpacing/>
+    </w:pPr>
+  </w:style>
+  <w:style w:type="character" w:styleId="FollowedHyperlink">
+    <w:name w:val="FollowedHyperlink"/>
+    <w:basedOn w:val="DefaultParagraphFont"/>
+    <w:uiPriority w:val="99"/>
+    <w:semiHidden/>
+    <w:unhideWhenUsed/>
+    <w:rsid w:val="00C0490B"/>
+    <w:rPr>
+      <w:color w:val="800080" w:themeColor="followedHyperlink"/>
+      <w:u w:val="single"/>
+    </w:rPr>
+  </w:style>
+  <w:style w:type="character" w:customStyle="1" w:styleId="Heading5Char">
+    <w:name w:val="Heading 5 Char"/>
+    <w:basedOn w:val="DefaultParagraphFont"/>
+    <w:link w:val="Heading5"/>
+    <w:uiPriority w:val="9"/>
+    <w:semiHidden/>
+    <w:rsid w:val="008C5930"/>
+    <w:rPr>
+      <w:rFonts w:eastAsiaTheme="majorEastAsia" w:cstheme="majorBidi"/>
+      <w:b/>
+      <w:color w:val="B2500E"/>
+    </w:rPr>
+  </w:style>
+  <w:style w:type="paragraph" w:customStyle="1" w:styleId="Code">
+    <w:name w:val="Code"/>
+    <w:basedOn w:val="Normal"/>
+    <w:link w:val="CodeChar"/>
+    <w:qFormat/>
+    <w:rsid w:val="008063E1"/>
+    <w:rPr>
+      <w:rFonts w:ascii="Consolas" w:hAnsi="Consolas"/>
+      <w:b/>
+      <w:noProof/>
+    </w:rPr>
+  </w:style>
+  <w:style w:type="character" w:customStyle="1" w:styleId="CodeChar">
+    <w:name w:val="Code Char"/>
+    <w:basedOn w:val="DefaultParagraphFont"/>
+    <w:link w:val="Code"/>
+    <w:rsid w:val="008063E1"/>
+    <w:rPr>
+      <w:rFonts w:ascii="Consolas" w:hAnsi="Consolas"/>
+      <w:b/>
+      <w:noProof/>
+    </w:rPr>
+  </w:style>
+  <w:style w:type="table" w:styleId="TableGrid">
+    <w:name w:val="Table Grid"/>
+    <w:basedOn w:val="TableNormal"/>
+    <w:uiPriority w:val="59"/>
+    <w:rsid w:val="00763912"/>
+    <w:pPr>
+      <w:spacing w:after="0" w:line="240" w:lineRule="auto"/>
+    </w:pPr>
+    <w:tblPr>
+      <w:tblInd w:w="0" w:type="dxa"/>
+      <w:tblBorders>
+        <w:top w:val="single" w:sz="4" w:space="0" w:color="auto"/>
+        <w:left w:val="single" w:sz="4" w:space="0" w:color="auto"/>
+        <w:bottom w:val="single" w:sz="4" w:space="0" w:color="auto"/>
+        <w:right w:val="single" w:sz="4" w:space="0" w:color="auto"/>
+        <w:insideH w:val="single" w:sz="4" w:space="0" w:color="auto"/>
+        <w:insideV w:val="single" w:sz="4" w:space="0" w:color="auto"/>
+      </w:tblBorders>
+      <w:tblCellMar>
+        <w:top w:w="0" w:type="dxa"/>
+        <w:left w:w="108" w:type="dxa"/>
+        <w:bottom w:w="0" w:type="dxa"/>
+        <w:right w:w="108" w:type="dxa"/>
+      </w:tblCellMar>
     </w:tblPr>
   </w:style>
   <w:style w:type="character" w:customStyle="1" w:styleId="tgc">
@@ -19445,7 +20332,7 @@
 </file>
 
 <file path=customXml/itemProps1.xml><?xml version="1.0" encoding="utf-8"?>
-<ds:datastoreItem xmlns:ds="http://schemas.openxmlformats.org/officeDocument/2006/customXml" ds:itemID="{F2F2BC71-0664-4B74-A845-5830EDE110D1}">
+<ds:datastoreItem xmlns:ds="http://schemas.openxmlformats.org/officeDocument/2006/customXml" ds:itemID="{36F91116-ED57-4D1B-A68C-51350966D115}">
   <ds:schemaRefs>
     <ds:schemaRef ds:uri="http://schemas.openxmlformats.org/officeDocument/2006/bibliography"/>
   </ds:schemaRefs>

</xml_diff>